<commit_message>
drobna poprawka sprawozdania 5
</commit_message>
<xml_diff>
--- a/Pliki zrodlowe/Dokumentacja.docx
+++ b/Pliki zrodlowe/Dokumentacja.docx
@@ -4123,7 +4123,23 @@
         <w:ind w:left="708" w:firstLine="708"/>
       </w:pPr>
       <w:r>
-        <w:t>Założona w 2018 roku Los Pollos Paczkos to firma kurierska, która zrewolucjonizowała rynek usług logistycznych w Polsce. Łączy ona tradycyjne metody dostawy z nowoczesnymi rozwiązaniami technologicznymi, zapewniając klientom wygodę i efektywność. W odpowiedzi na dynamiczny rozwój sektora e-commerce firma opracowała innowacyjny model usługowy dostosowany do współczesnych potrzeb konsumentów.</w:t>
+        <w:t xml:space="preserve">Założona w 2018 roku Los </w:t>
+      </w:r>
+      <w:proofErr w:type="spellStart"/>
+      <w:r>
+        <w:t>Pollos</w:t>
+      </w:r>
+      <w:proofErr w:type="spellEnd"/>
+      <w:r>
+        <w:t xml:space="preserve"> </w:t>
+      </w:r>
+      <w:proofErr w:type="spellStart"/>
+      <w:r>
+        <w:t>Paczkos</w:t>
+      </w:r>
+      <w:proofErr w:type="spellEnd"/>
+      <w:r>
+        <w:t xml:space="preserve"> to firma kurierska, która zrewolucjonizowała rynek usług logistycznych w Polsce. Łączy ona tradycyjne metody dostawy z nowoczesnymi rozwiązaniami technologicznymi, zapewniając klientom wygodę i efektywność. W odpowiedzi na dynamiczny rozwój sektora e-commerce firma opracowała innowacyjny model usługowy dostosowany do współczesnych potrzeb konsumentów.</w:t>
       </w:r>
     </w:p>
     <w:p>
@@ -4132,7 +4148,23 @@
         <w:ind w:left="708" w:firstLine="708"/>
       </w:pPr>
       <w:r>
-        <w:t>Misją Los Pollos Paczkos jest dostarczanie przesyłek w sposób szybki, wygodny oraz przyjazny dla środowiska. Firma dąży do tego, by być liderem branży kurierskiej, nie tylko spełniając oczekiwania rynku, ale również aktywnie kształtując przyszłość logistyki w Polsce.</w:t>
+        <w:t xml:space="preserve">Misją Los </w:t>
+      </w:r>
+      <w:proofErr w:type="spellStart"/>
+      <w:r>
+        <w:t>Pollos</w:t>
+      </w:r>
+      <w:proofErr w:type="spellEnd"/>
+      <w:r>
+        <w:t xml:space="preserve"> </w:t>
+      </w:r>
+      <w:proofErr w:type="spellStart"/>
+      <w:r>
+        <w:t>Paczkos</w:t>
+      </w:r>
+      <w:proofErr w:type="spellEnd"/>
+      <w:r>
+        <w:t xml:space="preserve"> jest dostarczanie przesyłek w sposób szybki, wygodny oraz przyjazny dla środowiska. Firma dąży do tego, by być liderem branży kurierskiej, nie tylko spełniając oczekiwania rynku, ale również aktywnie kształtując przyszłość logistyki w Polsce.</w:t>
       </w:r>
     </w:p>
     <w:p>
@@ -4156,7 +4188,23 @@
         <w:ind w:left="705"/>
       </w:pPr>
       <w:r>
-        <w:t>Los Pollos Paczkos to zespół składający się z doświadczonych kurierów, specjalistów ds. logistyki, programistów IT oraz pracowników obsługi klienta. Każdy dział odgrywa kluczową rolę w codziennym funkcjonowaniu firmy:</w:t>
+        <w:t xml:space="preserve">Los </w:t>
+      </w:r>
+      <w:proofErr w:type="spellStart"/>
+      <w:r>
+        <w:t>Pollos</w:t>
+      </w:r>
+      <w:proofErr w:type="spellEnd"/>
+      <w:r>
+        <w:t xml:space="preserve"> </w:t>
+      </w:r>
+      <w:proofErr w:type="spellStart"/>
+      <w:r>
+        <w:t>Paczkos</w:t>
+      </w:r>
+      <w:proofErr w:type="spellEnd"/>
+      <w:r>
+        <w:t xml:space="preserve"> to zespół składający się z doświadczonych kurierów, specjalistów ds. logistyki, programistów IT oraz pracowników obsługi klienta. Każdy dział odgrywa kluczową rolę w codziennym funkcjonowaniu firmy:</w:t>
       </w:r>
     </w:p>
     <w:p>
@@ -4237,7 +4285,23 @@
         <w:ind w:left="705"/>
       </w:pPr>
       <w:r>
-        <w:t>Los Pollos Paczkos stawia czoła intensywnej konkurencji oraz rosnącym wymaganiom klientów. W odpowiedzi na te wyzwania firma:</w:t>
+        <w:t xml:space="preserve">Los </w:t>
+      </w:r>
+      <w:proofErr w:type="spellStart"/>
+      <w:r>
+        <w:t>Pollos</w:t>
+      </w:r>
+      <w:proofErr w:type="spellEnd"/>
+      <w:r>
+        <w:t xml:space="preserve"> </w:t>
+      </w:r>
+      <w:proofErr w:type="spellStart"/>
+      <w:r>
+        <w:t>Paczkos</w:t>
+      </w:r>
+      <w:proofErr w:type="spellEnd"/>
+      <w:r>
+        <w:t xml:space="preserve"> stawia czoła intensywnej konkurencji oraz rosnącym wymaganiom klientów. W odpowiedzi na te wyzwania firma:</w:t>
       </w:r>
     </w:p>
     <w:p>
@@ -8088,6 +8152,7 @@
         <w:spacing w:after="0"/>
         <w:ind w:hanging="357"/>
       </w:pPr>
+      <w:proofErr w:type="spellStart"/>
       <w:r>
         <w:rPr>
           <w:b/>
@@ -8095,6 +8160,7 @@
         </w:rPr>
         <w:t>PrzesyłkaKurierska</w:t>
       </w:r>
+      <w:proofErr w:type="spellEnd"/>
     </w:p>
     <w:p>
       <w:pPr>
@@ -8176,6 +8242,7 @@
         <w:spacing w:after="0"/>
         <w:ind w:hanging="357"/>
       </w:pPr>
+      <w:proofErr w:type="spellStart"/>
       <w:r>
         <w:rPr>
           <w:b/>
@@ -8183,6 +8250,7 @@
         </w:rPr>
         <w:t>AutomatPrzesyłkowy</w:t>
       </w:r>
+      <w:proofErr w:type="spellEnd"/>
     </w:p>
     <w:p>
       <w:pPr>
@@ -8264,6 +8332,7 @@
         <w:spacing w:after="0"/>
         <w:ind w:hanging="357"/>
       </w:pPr>
+      <w:proofErr w:type="spellStart"/>
       <w:r>
         <w:rPr>
           <w:b/>
@@ -8271,6 +8340,7 @@
         </w:rPr>
         <w:t>Gabarat</w:t>
       </w:r>
+      <w:proofErr w:type="spellEnd"/>
     </w:p>
     <w:p>
       <w:pPr>
@@ -8295,6 +8365,7 @@
         <w:spacing w:after="0"/>
         <w:ind w:hanging="357"/>
       </w:pPr>
+      <w:proofErr w:type="spellStart"/>
       <w:r>
         <w:rPr>
           <w:b/>
@@ -8302,6 +8373,7 @@
         </w:rPr>
         <w:t>StatusPrzesyłki</w:t>
       </w:r>
+      <w:proofErr w:type="spellEnd"/>
     </w:p>
     <w:p>
       <w:pPr>
@@ -8326,6 +8398,7 @@
         <w:spacing w:after="0"/>
         <w:ind w:hanging="357"/>
       </w:pPr>
+      <w:proofErr w:type="spellStart"/>
       <w:r>
         <w:rPr>
           <w:b/>
@@ -8333,6 +8406,7 @@
         </w:rPr>
         <w:t>HistoriaStatusow</w:t>
       </w:r>
+      <w:proofErr w:type="spellEnd"/>
     </w:p>
     <w:p>
       <w:pPr>
@@ -8463,6 +8537,7 @@
         <w:spacing w:after="0"/>
         <w:ind w:hanging="357"/>
       </w:pPr>
+      <w:proofErr w:type="spellStart"/>
       <w:r>
         <w:rPr>
           <w:b/>
@@ -8470,6 +8545,7 @@
         </w:rPr>
         <w:t>MetodaPłatności</w:t>
       </w:r>
+      <w:proofErr w:type="spellEnd"/>
     </w:p>
     <w:p>
       <w:pPr>
@@ -8685,6 +8761,7 @@
         <w:spacing w:after="0"/>
         <w:ind w:left="708"/>
       </w:pPr>
+      <w:proofErr w:type="spellStart"/>
       <w:r>
         <w:rPr>
           <w:b/>
@@ -8692,6 +8769,7 @@
         </w:rPr>
         <w:t>PrzesyłkaKurierska</w:t>
       </w:r>
+      <w:proofErr w:type="spellEnd"/>
       <w:r>
         <w:t xml:space="preserve"> może być obsługiwana przez </w:t>
       </w:r>
@@ -8925,7 +9003,23 @@
           <w:b/>
           <w:bCs/>
         </w:rPr>
-        <w:t>Użytkownik (Uzytkownik)</w:t>
+        <w:t>Użytkownik (</w:t>
+      </w:r>
+      <w:proofErr w:type="spellStart"/>
+      <w:r>
+        <w:rPr>
+          <w:b/>
+          <w:bCs/>
+        </w:rPr>
+        <w:t>Uzytkownik</w:t>
+      </w:r>
+      <w:proofErr w:type="spellEnd"/>
+      <w:r>
+        <w:rPr>
+          <w:b/>
+          <w:bCs/>
+        </w:rPr>
+        <w:t>)</w:t>
       </w:r>
     </w:p>
     <w:p>
@@ -9053,7 +9147,23 @@
           <w:bCs/>
         </w:rPr>
         <w:lastRenderedPageBreak/>
-        <w:t>Przesyłka (Przesylka)</w:t>
+        <w:t>Przesyłka (</w:t>
+      </w:r>
+      <w:proofErr w:type="spellStart"/>
+      <w:r>
+        <w:rPr>
+          <w:b/>
+          <w:bCs/>
+        </w:rPr>
+        <w:t>Przesylka</w:t>
+      </w:r>
+      <w:proofErr w:type="spellEnd"/>
+      <w:r>
+        <w:rPr>
+          <w:b/>
+          <w:bCs/>
+        </w:rPr>
+        <w:t>)</w:t>
       </w:r>
     </w:p>
     <w:p>
@@ -9220,7 +9330,23 @@
           <w:b/>
           <w:bCs/>
         </w:rPr>
-        <w:t>Status przesyłki (StatusPrzesylki)</w:t>
+        <w:t>Status przesyłki (</w:t>
+      </w:r>
+      <w:proofErr w:type="spellStart"/>
+      <w:r>
+        <w:rPr>
+          <w:b/>
+          <w:bCs/>
+        </w:rPr>
+        <w:t>StatusPrzesylki</w:t>
+      </w:r>
+      <w:proofErr w:type="spellEnd"/>
+      <w:r>
+        <w:rPr>
+          <w:b/>
+          <w:bCs/>
+        </w:rPr>
+        <w:t>)</w:t>
       </w:r>
     </w:p>
     <w:p>
@@ -9285,7 +9411,23 @@
           <w:b/>
           <w:bCs/>
         </w:rPr>
-        <w:t>Historia statusów (HistoriaStatusow)</w:t>
+        <w:t>Historia statusów (</w:t>
+      </w:r>
+      <w:proofErr w:type="spellStart"/>
+      <w:r>
+        <w:rPr>
+          <w:b/>
+          <w:bCs/>
+        </w:rPr>
+        <w:t>HistoriaStatusow</w:t>
+      </w:r>
+      <w:proofErr w:type="spellEnd"/>
+      <w:r>
+        <w:rPr>
+          <w:b/>
+          <w:bCs/>
+        </w:rPr>
+        <w:t>)</w:t>
       </w:r>
     </w:p>
     <w:p>
@@ -9517,7 +9659,23 @@
           <w:b/>
           <w:bCs/>
         </w:rPr>
-        <w:t>Oddział (Oddzial)</w:t>
+        <w:t>Oddział (</w:t>
+      </w:r>
+      <w:proofErr w:type="spellStart"/>
+      <w:r>
+        <w:rPr>
+          <w:b/>
+          <w:bCs/>
+        </w:rPr>
+        <w:t>Oddzial</w:t>
+      </w:r>
+      <w:proofErr w:type="spellEnd"/>
+      <w:r>
+        <w:rPr>
+          <w:b/>
+          <w:bCs/>
+        </w:rPr>
+        <w:t>)</w:t>
       </w:r>
     </w:p>
     <w:p>
@@ -9567,7 +9725,23 @@
           <w:b/>
           <w:bCs/>
         </w:rPr>
-        <w:t>Automat paczkowy (AutomatPrzesylkowy)</w:t>
+        <w:t>Automat paczkowy (</w:t>
+      </w:r>
+      <w:proofErr w:type="spellStart"/>
+      <w:r>
+        <w:rPr>
+          <w:b/>
+          <w:bCs/>
+        </w:rPr>
+        <w:t>AutomatPrzesylkowy</w:t>
+      </w:r>
+      <w:proofErr w:type="spellEnd"/>
+      <w:r>
+        <w:rPr>
+          <w:b/>
+          <w:bCs/>
+        </w:rPr>
+        <w:t>)</w:t>
       </w:r>
     </w:p>
     <w:p>
@@ -9701,7 +9875,23 @@
           <w:b/>
           <w:bCs/>
         </w:rPr>
-        <w:t>Płatność (Platnosc)</w:t>
+        <w:t>Płatność (</w:t>
+      </w:r>
+      <w:proofErr w:type="spellStart"/>
+      <w:r>
+        <w:rPr>
+          <w:b/>
+          <w:bCs/>
+        </w:rPr>
+        <w:t>Platnosc</w:t>
+      </w:r>
+      <w:proofErr w:type="spellEnd"/>
+      <w:r>
+        <w:rPr>
+          <w:b/>
+          <w:bCs/>
+        </w:rPr>
+        <w:t>)</w:t>
       </w:r>
     </w:p>
     <w:p>
@@ -9776,7 +9966,15 @@
         <w:t>Karta płatnicza</w:t>
       </w:r>
       <w:r>
-        <w:t xml:space="preserve"> (MetodaPlatnosci)</w:t>
+        <w:t xml:space="preserve"> (</w:t>
+      </w:r>
+      <w:proofErr w:type="spellStart"/>
+      <w:r>
+        <w:t>MetodaPlatnosci</w:t>
+      </w:r>
+      <w:proofErr w:type="spellEnd"/>
+      <w:r>
+        <w:t>)</w:t>
       </w:r>
     </w:p>
     <w:p>
@@ -10025,6 +10223,7 @@
         <w:spacing w:after="0"/>
         <w:ind w:left="1080"/>
       </w:pPr>
+      <w:proofErr w:type="spellStart"/>
       <w:r>
         <w:rPr>
           <w:b/>
@@ -10032,8 +10231,17 @@
         </w:rPr>
         <w:t>Uzytkownik</w:t>
       </w:r>
-      <w:r>
-        <w:t xml:space="preserve"> zawiera dane logowania (Login, Haslo) oraz dane kontaktowe (Email, Nazwisko, Telefon).</w:t>
+      <w:proofErr w:type="spellEnd"/>
+      <w:r>
+        <w:t xml:space="preserve"> zawiera dane logowania (Login, </w:t>
+      </w:r>
+      <w:proofErr w:type="spellStart"/>
+      <w:r>
+        <w:t>Haslo</w:t>
+      </w:r>
+      <w:proofErr w:type="spellEnd"/>
+      <w:r>
+        <w:t>) oraz dane kontaktowe (Email, Nazwisko, Telefon).</w:t>
       </w:r>
     </w:p>
     <w:p>
@@ -10103,6 +10311,7 @@
       <w:r>
         <w:t xml:space="preserve">Klasa </w:t>
       </w:r>
+      <w:proofErr w:type="spellStart"/>
       <w:r>
         <w:rPr>
           <w:b/>
@@ -10110,8 +10319,25 @@
         </w:rPr>
         <w:t>Przesylka</w:t>
       </w:r>
-      <w:r>
-        <w:t xml:space="preserve"> zawiera m.in. KodSledzenia i WartoscUbezpieczenia.</w:t>
+      <w:proofErr w:type="spellEnd"/>
+      <w:r>
+        <w:t xml:space="preserve"> zawiera m.in. </w:t>
+      </w:r>
+      <w:proofErr w:type="spellStart"/>
+      <w:r>
+        <w:t>KodSledzenia</w:t>
+      </w:r>
+      <w:proofErr w:type="spellEnd"/>
+      <w:r>
+        <w:t xml:space="preserve"> i </w:t>
+      </w:r>
+      <w:proofErr w:type="spellStart"/>
+      <w:r>
+        <w:t>WartoscUbezpieczenia</w:t>
+      </w:r>
+      <w:proofErr w:type="spellEnd"/>
+      <w:r>
+        <w:t>.</w:t>
       </w:r>
     </w:p>
     <w:p>
@@ -10140,6 +10366,7 @@
       <w:r>
         <w:t xml:space="preserve"> (rozmiar przesyłki), </w:t>
       </w:r>
+      <w:proofErr w:type="spellStart"/>
       <w:r>
         <w:rPr>
           <w:b/>
@@ -10147,9 +10374,11 @@
         </w:rPr>
         <w:t>StatusPrzesylki</w:t>
       </w:r>
+      <w:proofErr w:type="spellEnd"/>
       <w:r>
         <w:t xml:space="preserve"> (aktualny stan), </w:t>
       </w:r>
+      <w:proofErr w:type="spellStart"/>
       <w:r>
         <w:rPr>
           <w:b/>
@@ -10157,6 +10386,7 @@
         </w:rPr>
         <w:t>HistoriaStatusow</w:t>
       </w:r>
+      <w:proofErr w:type="spellEnd"/>
       <w:r>
         <w:t xml:space="preserve"> (archiwum zmian), </w:t>
       </w:r>
@@ -10200,13 +10430,31 @@
           <w:bCs/>
         </w:rPr>
       </w:pPr>
+      <w:proofErr w:type="spellStart"/>
       <w:r>
         <w:rPr>
           <w:b/>
           <w:bCs/>
         </w:rPr>
-        <w:t>HistoriaStatusow i StatusPrzesylki</w:t>
-      </w:r>
+        <w:t>HistoriaStatusow</w:t>
+      </w:r>
+      <w:proofErr w:type="spellEnd"/>
+      <w:r>
+        <w:rPr>
+          <w:b/>
+          <w:bCs/>
+        </w:rPr>
+        <w:t xml:space="preserve"> i </w:t>
+      </w:r>
+      <w:proofErr w:type="spellStart"/>
+      <w:r>
+        <w:rPr>
+          <w:b/>
+          <w:bCs/>
+        </w:rPr>
+        <w:t>StatusPrzesylki</w:t>
+      </w:r>
+      <w:proofErr w:type="spellEnd"/>
     </w:p>
     <w:p>
       <w:pPr>
@@ -10224,6 +10472,7 @@
       <w:r>
         <w:t xml:space="preserve">Klasa </w:t>
       </w:r>
+      <w:proofErr w:type="spellStart"/>
       <w:r>
         <w:rPr>
           <w:b/>
@@ -10231,8 +10480,17 @@
         </w:rPr>
         <w:t>HistoriaStatusow</w:t>
       </w:r>
-      <w:r>
-        <w:t xml:space="preserve"> zapisuje zmiany statusów (DataZmiany, Lokalizacja, Komentarz).</w:t>
+      <w:proofErr w:type="spellEnd"/>
+      <w:r>
+        <w:t xml:space="preserve"> zapisuje zmiany statusów (</w:t>
+      </w:r>
+      <w:proofErr w:type="spellStart"/>
+      <w:r>
+        <w:t>DataZmiany</w:t>
+      </w:r>
+      <w:proofErr w:type="spellEnd"/>
+      <w:r>
+        <w:t>, Lokalizacja, Komentarz).</w:t>
       </w:r>
     </w:p>
     <w:p>
@@ -10248,6 +10506,7 @@
         <w:spacing w:after="0"/>
         <w:ind w:left="1080"/>
       </w:pPr>
+      <w:proofErr w:type="spellStart"/>
       <w:r>
         <w:rPr>
           <w:b/>
@@ -10255,6 +10514,7 @@
         </w:rPr>
         <w:t>StatusPrzesylki</w:t>
       </w:r>
+      <w:proofErr w:type="spellEnd"/>
       <w:r>
         <w:t xml:space="preserve"> definiuje możliwe etapy: „Nadana”, „W sortowni”, „W doręczeniu”, „Dostarczona” itd.</w:t>
       </w:r>
@@ -10302,6 +10562,7 @@
       <w:r>
         <w:t xml:space="preserve">, przypisaną do konkretnego </w:t>
       </w:r>
+      <w:proofErr w:type="spellStart"/>
       <w:r>
         <w:rPr>
           <w:b/>
@@ -10309,8 +10570,17 @@
         </w:rPr>
         <w:t>AutomatPrzesylkowy</w:t>
       </w:r>
-      <w:r>
-        <w:t>, który ma lokalizację (Miasto, Ulica, KodPocztowy).</w:t>
+      <w:proofErr w:type="spellEnd"/>
+      <w:r>
+        <w:t xml:space="preserve">, który ma lokalizację (Miasto, Ulica, </w:t>
+      </w:r>
+      <w:proofErr w:type="spellStart"/>
+      <w:r>
+        <w:t>KodPocztowy</w:t>
+      </w:r>
+      <w:proofErr w:type="spellEnd"/>
+      <w:r>
+        <w:t>).</w:t>
       </w:r>
     </w:p>
     <w:p>
@@ -10344,7 +10614,39 @@
         <w:ind w:left="1080"/>
       </w:pPr>
       <w:r>
-        <w:t>Przechowuje wymiary przesyłki (Wysokosc_CM, Szerokosc_CM, Glebokosc_CM) oraz jej nazwę (GabarytID, Nazwa).</w:t>
+        <w:t>Przechowuje wymiary przesyłki (</w:t>
+      </w:r>
+      <w:proofErr w:type="spellStart"/>
+      <w:r>
+        <w:t>Wysokosc_CM</w:t>
+      </w:r>
+      <w:proofErr w:type="spellEnd"/>
+      <w:r>
+        <w:t xml:space="preserve">, </w:t>
+      </w:r>
+      <w:proofErr w:type="spellStart"/>
+      <w:r>
+        <w:t>Szerokosc_CM</w:t>
+      </w:r>
+      <w:proofErr w:type="spellEnd"/>
+      <w:r>
+        <w:t xml:space="preserve">, </w:t>
+      </w:r>
+      <w:proofErr w:type="spellStart"/>
+      <w:r>
+        <w:t>Glebokosc_CM</w:t>
+      </w:r>
+      <w:proofErr w:type="spellEnd"/>
+      <w:r>
+        <w:t>) oraz jej nazwę (</w:t>
+      </w:r>
+      <w:proofErr w:type="spellStart"/>
+      <w:r>
+        <w:t>GabarytID</w:t>
+      </w:r>
+      <w:proofErr w:type="spellEnd"/>
+      <w:r>
+        <w:t>, Nazwa).</w:t>
       </w:r>
     </w:p>
     <w:p>
@@ -10378,8 +10680,33 @@
         <w:ind w:left="1080"/>
       </w:pPr>
       <w:r>
-        <w:t xml:space="preserve">Kurier (KurierID, GodzinyPracy, Wynagrodzenie_MSC) zatrudniony jest w jednym </w:t>
-      </w:r>
+        <w:t>Kurier (</w:t>
+      </w:r>
+      <w:proofErr w:type="spellStart"/>
+      <w:r>
+        <w:t>KurierID</w:t>
+      </w:r>
+      <w:proofErr w:type="spellEnd"/>
+      <w:r>
+        <w:t xml:space="preserve">, </w:t>
+      </w:r>
+      <w:proofErr w:type="spellStart"/>
+      <w:r>
+        <w:t>GodzinyPracy</w:t>
+      </w:r>
+      <w:proofErr w:type="spellEnd"/>
+      <w:r>
+        <w:t xml:space="preserve">, </w:t>
+      </w:r>
+      <w:proofErr w:type="spellStart"/>
+      <w:r>
+        <w:t>Wynagrodzenie_MSC</w:t>
+      </w:r>
+      <w:proofErr w:type="spellEnd"/>
+      <w:r>
+        <w:t xml:space="preserve">) zatrudniony jest w jednym </w:t>
+      </w:r>
+      <w:proofErr w:type="spellStart"/>
       <w:r>
         <w:rPr>
           <w:b/>
@@ -10387,6 +10714,7 @@
         </w:rPr>
         <w:t>Oddzial</w:t>
       </w:r>
+      <w:proofErr w:type="spellEnd"/>
       <w:r>
         <w:t>, który z kolei może posiadać wiele pojazdów.</w:t>
       </w:r>
@@ -10404,6 +10732,7 @@
         <w:spacing w:after="0"/>
         <w:ind w:left="1080"/>
       </w:pPr>
+      <w:proofErr w:type="spellStart"/>
       <w:r>
         <w:rPr>
           <w:b/>
@@ -10411,6 +10740,7 @@
         </w:rPr>
         <w:t>Oddzial</w:t>
       </w:r>
+      <w:proofErr w:type="spellEnd"/>
       <w:r>
         <w:t xml:space="preserve"> przechowuje dane lokalizacyjne jednostki organizacyjnej.</w:t>
       </w:r>
@@ -10456,7 +10786,15 @@
         <w:t>Pojazd</w:t>
       </w:r>
       <w:r>
-        <w:t xml:space="preserve"> zawiera atrybuty pojazdu (NumerRejestracyjny, Typ, Pojemnosc_M3) oraz powiązanie z przesyłkami dostarczanymi przez kuriera.</w:t>
+        <w:t xml:space="preserve"> zawiera atrybuty pojazdu (</w:t>
+      </w:r>
+      <w:proofErr w:type="spellStart"/>
+      <w:r>
+        <w:t>NumerRejestracyjny</w:t>
+      </w:r>
+      <w:proofErr w:type="spellEnd"/>
+      <w:r>
+        <w:t>, Typ, Pojemnosc_M3) oraz powiązanie z przesyłkami dostarczanymi przez kuriera.</w:t>
       </w:r>
     </w:p>
     <w:p>
@@ -10473,8 +10811,17 @@
           <w:b/>
           <w:bCs/>
         </w:rPr>
-        <w:t>Sortownia i PrzesylkaKurierska</w:t>
-      </w:r>
+        <w:t xml:space="preserve">Sortownia i </w:t>
+      </w:r>
+      <w:proofErr w:type="spellStart"/>
+      <w:r>
+        <w:rPr>
+          <w:b/>
+          <w:bCs/>
+        </w:rPr>
+        <w:t>PrzesylkaKurierska</w:t>
+      </w:r>
+      <w:proofErr w:type="spellEnd"/>
     </w:p>
     <w:p>
       <w:pPr>
@@ -10497,7 +10844,15 @@
         <w:t>Sortownia</w:t>
       </w:r>
       <w:r>
-        <w:t xml:space="preserve"> odpowiada za obsługę przesyłek kurierskich (PrzesylkaKurierska), które mają przypisaną datę nadania i dostarczenia.</w:t>
+        <w:t xml:space="preserve"> odpowiada za obsługę przesyłek kurierskich (</w:t>
+      </w:r>
+      <w:proofErr w:type="spellStart"/>
+      <w:r>
+        <w:t>PrzesylkaKurierska</w:t>
+      </w:r>
+      <w:proofErr w:type="spellEnd"/>
+      <w:r>
+        <w:t>), które mają przypisaną datę nadania i dostarczenia.</w:t>
       </w:r>
     </w:p>
     <w:p>
@@ -10530,6 +10885,7 @@
         <w:spacing w:after="0"/>
         <w:ind w:left="1080"/>
       </w:pPr>
+      <w:proofErr w:type="spellStart"/>
       <w:r>
         <w:rPr>
           <w:b/>
@@ -10537,9 +10893,11 @@
         </w:rPr>
         <w:t>Platnosc</w:t>
       </w:r>
+      <w:proofErr w:type="spellEnd"/>
       <w:r>
         <w:t xml:space="preserve"> zawiera dane transakcyjne (Kwota) oraz jest powiązana z </w:t>
       </w:r>
+      <w:proofErr w:type="spellStart"/>
       <w:r>
         <w:rPr>
           <w:b/>
@@ -10547,6 +10905,7 @@
         </w:rPr>
         <w:t>MetodaPlatnosci</w:t>
       </w:r>
+      <w:proofErr w:type="spellEnd"/>
       <w:r>
         <w:t xml:space="preserve"> (np. Karta, Przelew, BLIK).</w:t>
       </w:r>
@@ -10680,15 +11039,11 @@
     </w:p>
     <w:p>
       <w:pPr>
-        <w:spacing w:after="0"/>
-      </w:pPr>
-    </w:p>
-    <w:p>
-      <w:pPr>
         <w:pStyle w:val="Nagwek2"/>
       </w:pPr>
       <w:bookmarkStart w:id="51" w:name="_Toc197267346"/>
       <w:r>
+        <w:lastRenderedPageBreak/>
         <w:t>6.2</w:t>
       </w:r>
       <w:r>
@@ -10866,7 +11221,15 @@
       </w:r>
       <w:r>
         <w:br/>
-        <w:t>Tabele Uzytkownicy oraz Role umożliwiają tworzenie kont użytkowników z przypisaną rolą systemową (np. klient, kurier, operator). Dane logowania, kontaktowe oraz identyfikatory ról przechowywane są zgodnie z dobrymi praktykami bezpieczeństwa.</w:t>
+        <w:t xml:space="preserve">Tabele </w:t>
+      </w:r>
+      <w:proofErr w:type="spellStart"/>
+      <w:r>
+        <w:t>Uzytkownicy</w:t>
+      </w:r>
+      <w:proofErr w:type="spellEnd"/>
+      <w:r>
+        <w:t xml:space="preserve"> oraz Role umożliwiają tworzenie kont użytkowników z przypisaną rolą systemową (np. klient, kurier, operator). Dane logowania, kontaktowe oraz identyfikatory ról przechowywane są zgodnie z dobrymi praktykami bezpieczeństwa.</w:t>
       </w:r>
     </w:p>
     <w:p>
@@ -10885,7 +11248,15 @@
       </w:r>
       <w:r>
         <w:br/>
-        <w:t>Struktura AutomatyPrzesylkowe i Skrytki umożliwia zarządzanie lokalizacjami nadania i odbioru przesyłek. Każda skrytka przypisana jest do konkretnego automatu oraz posiada określony gabaryt (Gabaryty), co pozwala na automatyczne dopasowanie paczki do dostępnych wymiarów.</w:t>
+        <w:t xml:space="preserve">Struktura </w:t>
+      </w:r>
+      <w:proofErr w:type="spellStart"/>
+      <w:r>
+        <w:t>AutomatyPrzesylkowe</w:t>
+      </w:r>
+      <w:proofErr w:type="spellEnd"/>
+      <w:r>
+        <w:t xml:space="preserve"> i Skrytki umożliwia zarządzanie lokalizacjami nadania i odbioru przesyłek. Każda skrytka przypisana jest do konkretnego automatu oraz posiada określony gabaryt (Gabaryty), co pozwala na automatyczne dopasowanie paczki do dostępnych wymiarów.</w:t>
       </w:r>
     </w:p>
     <w:p>
@@ -10904,11 +11275,35 @@
       </w:r>
       <w:r>
         <w:br/>
-        <w:t>Kluczową tabelą jest Przesylki, zawierająca szczegóły paczki, dane odbiorcy, nadawcy, skrytki nadania i odbioru, gabaryt, wartość ubezpieczenia oraz aktualny status (StatusPrzesylki).</w:t>
+        <w:t xml:space="preserve">Kluczową tabelą jest </w:t>
+      </w:r>
+      <w:proofErr w:type="spellStart"/>
+      <w:r>
+        <w:t>Przesylki</w:t>
+      </w:r>
+      <w:proofErr w:type="spellEnd"/>
+      <w:r>
+        <w:t>, zawierająca szczegóły paczki, dane odbiorcy, nadawcy, skrytki nadania i odbioru, gabaryt, wartość ubezpieczenia oraz aktualny status (</w:t>
+      </w:r>
+      <w:proofErr w:type="spellStart"/>
+      <w:r>
+        <w:t>StatusPrzesylki</w:t>
+      </w:r>
+      <w:proofErr w:type="spellEnd"/>
+      <w:r>
+        <w:t>).</w:t>
       </w:r>
       <w:r>
         <w:br/>
-        <w:t>Historia zmian statusów śledzona jest w tabeli HistoriaStatusow, wraz z datą, lokalizacją i ewentualnym komentarzem kuriera.</w:t>
+        <w:t xml:space="preserve">Historia zmian statusów śledzona jest w tabeli </w:t>
+      </w:r>
+      <w:proofErr w:type="spellStart"/>
+      <w:r>
+        <w:t>HistoriaStatusow</w:t>
+      </w:r>
+      <w:proofErr w:type="spellEnd"/>
+      <w:r>
+        <w:t>, wraz z datą, lokalizacją i ewentualnym komentarzem kuriera.</w:t>
       </w:r>
     </w:p>
     <w:p>
@@ -10927,7 +11322,23 @@
       </w:r>
       <w:r>
         <w:br/>
-        <w:t>Tabele Kurierzy, Flota, Oddzialy oraz PrzesylkiKurierskie służą do modelowania pracy kurierów i przypisanych do nich pojazdów, uwzględniając lokalizacje początkowe i końcowe sortowni (Sortownie) oraz czas dostarczenia paczek.</w:t>
+        <w:t xml:space="preserve">Tabele Kurierzy, Flota, </w:t>
+      </w:r>
+      <w:proofErr w:type="spellStart"/>
+      <w:r>
+        <w:t>Oddzialy</w:t>
+      </w:r>
+      <w:proofErr w:type="spellEnd"/>
+      <w:r>
+        <w:t xml:space="preserve"> oraz </w:t>
+      </w:r>
+      <w:proofErr w:type="spellStart"/>
+      <w:r>
+        <w:t>PrzesylkiKurierskie</w:t>
+      </w:r>
+      <w:proofErr w:type="spellEnd"/>
+      <w:r>
+        <w:t xml:space="preserve"> służą do modelowania pracy kurierów i przypisanych do nich pojazdów, uwzględniając lokalizacje początkowe i końcowe sortowni (Sortownie) oraz czas dostarczenia paczek.</w:t>
       </w:r>
     </w:p>
     <w:p>
@@ -10946,7 +11357,15 @@
       </w:r>
       <w:r>
         <w:br/>
-        <w:t>Struktura Platnosci oraz Metody umożliwia ewidencję transakcji powiązanych z realizacją usług, w tym informacji o kwocie, metodzie i użytkowniku realizującym płatność.</w:t>
+        <w:t xml:space="preserve">Struktura </w:t>
+      </w:r>
+      <w:proofErr w:type="spellStart"/>
+      <w:r>
+        <w:t>Platnosci</w:t>
+      </w:r>
+      <w:proofErr w:type="spellEnd"/>
+      <w:r>
+        <w:t xml:space="preserve"> oraz Metody umożliwia ewidencję transakcji powiązanych z realizacją usług, w tym informacji o kwocie, metodzie i użytkowniku realizującym płatność.</w:t>
       </w:r>
     </w:p>
     <w:p>
@@ -11044,7 +11463,15 @@
       </w:r>
       <w:r>
         <w:br/>
-        <w:t>Projekt uwzględnia możliwość dalszej rozbudowy systemu (np. dodanie triggerów, procedur składowanych, widoków czy dodatkowych atrybutów).</w:t>
+        <w:t xml:space="preserve">Projekt uwzględnia możliwość dalszej rozbudowy systemu (np. dodanie </w:t>
+      </w:r>
+      <w:proofErr w:type="spellStart"/>
+      <w:r>
+        <w:t>triggerów</w:t>
+      </w:r>
+      <w:proofErr w:type="spellEnd"/>
+      <w:r>
+        <w:t>, procedur składowanych, widoków czy dodatkowych atrybutów).</w:t>
       </w:r>
     </w:p>
     <w:sectPr>

</xml_diff>

<commit_message>
Poprawki i aktualizacja pliku z dokumentacją
</commit_message>
<xml_diff>
--- a/Pliki zrodlowe/Dokumentacja.docx
+++ b/Pliki zrodlowe/Dokumentacja.docx
@@ -169,13 +169,13 @@
           <w:r>
             <w:fldChar w:fldCharType="separate"/>
           </w:r>
-          <w:hyperlink w:anchor="_Toc198058430" w:history="1">
+          <w:hyperlink w:anchor="_Toc198151480" w:history="1">
             <w:r>
               <w:rPr>
                 <w:rStyle w:val="Hipercze"/>
                 <w:noProof/>
               </w:rPr>
-              <w:t>1.</w:t>
+              <w:t xml:space="preserve">1. </w:t>
             </w:r>
             <w:r>
               <w:rPr>
@@ -211,7 +211,7 @@
                 <w:noProof/>
                 <w:webHidden/>
               </w:rPr>
-              <w:instrText xml:space="preserve"> PAGEREF _Toc198058430 \h </w:instrText>
+              <w:instrText xml:space="preserve"> PAGEREF _Toc198151480 \h </w:instrText>
             </w:r>
             <w:r>
               <w:rPr>
@@ -231,7 +231,7 @@
                 <w:noProof/>
                 <w:webHidden/>
               </w:rPr>
-              <w:t>4</w:t>
+              <w:t>5</w:t>
             </w:r>
             <w:r>
               <w:rPr>
@@ -255,7 +255,7 @@
               <w:lang w:eastAsia="pl-PL"/>
             </w:rPr>
           </w:pPr>
-          <w:hyperlink w:anchor="_Toc198058431" w:history="1">
+          <w:hyperlink w:anchor="_Toc198151481" w:history="1">
             <w:r>
               <w:rPr>
                 <w:rStyle w:val="Hipercze"/>
@@ -297,7 +297,7 @@
                 <w:noProof/>
                 <w:webHidden/>
               </w:rPr>
-              <w:instrText xml:space="preserve"> PAGEREF _Toc198058431 \h </w:instrText>
+              <w:instrText xml:space="preserve"> PAGEREF _Toc198151481 \h </w:instrText>
             </w:r>
             <w:r>
               <w:rPr>
@@ -317,7 +317,7 @@
                 <w:noProof/>
                 <w:webHidden/>
               </w:rPr>
-              <w:t>4</w:t>
+              <w:t>5</w:t>
             </w:r>
             <w:r>
               <w:rPr>
@@ -341,13 +341,13 @@
               <w:lang w:eastAsia="pl-PL"/>
             </w:rPr>
           </w:pPr>
-          <w:hyperlink w:anchor="_Toc198058432" w:history="1">
+          <w:hyperlink w:anchor="_Toc198151482" w:history="1">
             <w:r>
               <w:rPr>
                 <w:rStyle w:val="Hipercze"/>
                 <w:noProof/>
               </w:rPr>
-              <w:t>1.2</w:t>
+              <w:t>1.1</w:t>
             </w:r>
             <w:r>
               <w:rPr>
@@ -383,7 +383,7 @@
                 <w:noProof/>
                 <w:webHidden/>
               </w:rPr>
-              <w:instrText xml:space="preserve"> PAGEREF _Toc198058432 \h </w:instrText>
+              <w:instrText xml:space="preserve"> PAGEREF _Toc198151482 \h </w:instrText>
             </w:r>
             <w:r>
               <w:rPr>
@@ -403,7 +403,7 @@
                 <w:noProof/>
                 <w:webHidden/>
               </w:rPr>
-              <w:t>4</w:t>
+              <w:t>5</w:t>
             </w:r>
             <w:r>
               <w:rPr>
@@ -427,7 +427,7 @@
               <w:lang w:eastAsia="pl-PL"/>
             </w:rPr>
           </w:pPr>
-          <w:hyperlink w:anchor="_Toc198058433" w:history="1">
+          <w:hyperlink w:anchor="_Toc198151483" w:history="1">
             <w:r>
               <w:rPr>
                 <w:rStyle w:val="Hipercze"/>
@@ -469,7 +469,7 @@
                 <w:noProof/>
                 <w:webHidden/>
               </w:rPr>
-              <w:instrText xml:space="preserve"> PAGEREF _Toc198058433 \h </w:instrText>
+              <w:instrText xml:space="preserve"> PAGEREF _Toc198151483 \h </w:instrText>
             </w:r>
             <w:r>
               <w:rPr>
@@ -489,7 +489,7 @@
                 <w:noProof/>
                 <w:webHidden/>
               </w:rPr>
-              <w:t>4</w:t>
+              <w:t>5</w:t>
             </w:r>
             <w:r>
               <w:rPr>
@@ -513,7 +513,7 @@
               <w:lang w:eastAsia="pl-PL"/>
             </w:rPr>
           </w:pPr>
-          <w:hyperlink w:anchor="_Toc198058434" w:history="1">
+          <w:hyperlink w:anchor="_Toc198151484" w:history="1">
             <w:r>
               <w:rPr>
                 <w:rStyle w:val="Hipercze"/>
@@ -555,7 +555,7 @@
                 <w:noProof/>
                 <w:webHidden/>
               </w:rPr>
-              <w:instrText xml:space="preserve"> PAGEREF _Toc198058434 \h </w:instrText>
+              <w:instrText xml:space="preserve"> PAGEREF _Toc198151484 \h </w:instrText>
             </w:r>
             <w:r>
               <w:rPr>
@@ -575,7 +575,7 @@
                 <w:noProof/>
                 <w:webHidden/>
               </w:rPr>
-              <w:t>5</w:t>
+              <w:t>6</w:t>
             </w:r>
             <w:r>
               <w:rPr>
@@ -599,7 +599,7 @@
               <w:lang w:eastAsia="pl-PL"/>
             </w:rPr>
           </w:pPr>
-          <w:hyperlink w:anchor="_Toc198058435" w:history="1">
+          <w:hyperlink w:anchor="_Toc198151485" w:history="1">
             <w:r>
               <w:rPr>
                 <w:rStyle w:val="Hipercze"/>
@@ -620,7 +620,7 @@
                 <w:rStyle w:val="Hipercze"/>
                 <w:noProof/>
               </w:rPr>
-              <w:t>Opis firmy</w:t>
+              <w:t>Opis kontekstu dziedziny problemowej</w:t>
             </w:r>
             <w:r>
               <w:rPr>
@@ -641,7 +641,7 @@
                 <w:noProof/>
                 <w:webHidden/>
               </w:rPr>
-              <w:instrText xml:space="preserve"> PAGEREF _Toc198058435 \h </w:instrText>
+              <w:instrText xml:space="preserve"> PAGEREF _Toc198151485 \h </w:instrText>
             </w:r>
             <w:r>
               <w:rPr>
@@ -661,7 +661,7 @@
                 <w:noProof/>
                 <w:webHidden/>
               </w:rPr>
-              <w:t>5</w:t>
+              <w:t>6</w:t>
             </w:r>
             <w:r>
               <w:rPr>
@@ -685,7 +685,7 @@
               <w:lang w:eastAsia="pl-PL"/>
             </w:rPr>
           </w:pPr>
-          <w:hyperlink w:anchor="_Toc198058436" w:history="1">
+          <w:hyperlink w:anchor="_Toc198151486" w:history="1">
             <w:r>
               <w:rPr>
                 <w:rStyle w:val="Hipercze"/>
@@ -727,7 +727,7 @@
                 <w:noProof/>
                 <w:webHidden/>
               </w:rPr>
-              <w:instrText xml:space="preserve"> PAGEREF _Toc198058436 \h </w:instrText>
+              <w:instrText xml:space="preserve"> PAGEREF _Toc198151486 \h </w:instrText>
             </w:r>
             <w:r>
               <w:rPr>
@@ -747,7 +747,7 @@
                 <w:noProof/>
                 <w:webHidden/>
               </w:rPr>
-              <w:t>6</w:t>
+              <w:t>7</w:t>
             </w:r>
             <w:r>
               <w:rPr>
@@ -767,7 +767,7 @@
               <w:lang w:eastAsia="pl-PL"/>
             </w:rPr>
           </w:pPr>
-          <w:hyperlink w:anchor="_Toc198058437" w:history="1">
+          <w:hyperlink w:anchor="_Toc198151487" w:history="1">
             <w:r>
               <w:rPr>
                 <w:rStyle w:val="Hipercze"/>
@@ -809,7 +809,7 @@
                 <w:noProof/>
                 <w:webHidden/>
               </w:rPr>
-              <w:instrText xml:space="preserve"> PAGEREF _Toc198058437 \h </w:instrText>
+              <w:instrText xml:space="preserve"> PAGEREF _Toc198151487 \h </w:instrText>
             </w:r>
             <w:r>
               <w:rPr>
@@ -829,7 +829,7 @@
                 <w:noProof/>
                 <w:webHidden/>
               </w:rPr>
-              <w:t>7</w:t>
+              <w:t>8</w:t>
             </w:r>
             <w:r>
               <w:rPr>
@@ -853,7 +853,7 @@
               <w:lang w:eastAsia="pl-PL"/>
             </w:rPr>
           </w:pPr>
-          <w:hyperlink w:anchor="_Toc198058440" w:history="1">
+          <w:hyperlink w:anchor="_Toc198151490" w:history="1">
             <w:r>
               <w:rPr>
                 <w:rStyle w:val="Hipercze"/>
@@ -895,7 +895,7 @@
                 <w:noProof/>
                 <w:webHidden/>
               </w:rPr>
-              <w:instrText xml:space="preserve"> PAGEREF _Toc198058440 \h </w:instrText>
+              <w:instrText xml:space="preserve"> PAGEREF _Toc198151490 \h </w:instrText>
             </w:r>
             <w:r>
               <w:rPr>
@@ -915,7 +915,7 @@
                 <w:noProof/>
                 <w:webHidden/>
               </w:rPr>
-              <w:t>7</w:t>
+              <w:t>8</w:t>
             </w:r>
             <w:r>
               <w:rPr>
@@ -939,7 +939,7 @@
               <w:lang w:eastAsia="pl-PL"/>
             </w:rPr>
           </w:pPr>
-          <w:hyperlink w:anchor="_Toc198058441" w:history="1">
+          <w:hyperlink w:anchor="_Toc198151491" w:history="1">
             <w:r>
               <w:rPr>
                 <w:rStyle w:val="Hipercze"/>
@@ -981,7 +981,7 @@
                 <w:noProof/>
                 <w:webHidden/>
               </w:rPr>
-              <w:instrText xml:space="preserve"> PAGEREF _Toc198058441 \h </w:instrText>
+              <w:instrText xml:space="preserve"> PAGEREF _Toc198151491 \h </w:instrText>
             </w:r>
             <w:r>
               <w:rPr>
@@ -1001,7 +1001,7 @@
                 <w:noProof/>
                 <w:webHidden/>
               </w:rPr>
-              <w:t>7</w:t>
+              <w:t>8</w:t>
             </w:r>
             <w:r>
               <w:rPr>
@@ -1025,7 +1025,7 @@
               <w:lang w:eastAsia="pl-PL"/>
             </w:rPr>
           </w:pPr>
-          <w:hyperlink w:anchor="_Toc198058442" w:history="1">
+          <w:hyperlink w:anchor="_Toc198151492" w:history="1">
             <w:r>
               <w:rPr>
                 <w:rStyle w:val="Hipercze"/>
@@ -1067,7 +1067,7 @@
                 <w:noProof/>
                 <w:webHidden/>
               </w:rPr>
-              <w:instrText xml:space="preserve"> PAGEREF _Toc198058442 \h </w:instrText>
+              <w:instrText xml:space="preserve"> PAGEREF _Toc198151492 \h </w:instrText>
             </w:r>
             <w:r>
               <w:rPr>
@@ -1087,7 +1087,7 @@
                 <w:noProof/>
                 <w:webHidden/>
               </w:rPr>
-              <w:t>8</w:t>
+              <w:t>9</w:t>
             </w:r>
             <w:r>
               <w:rPr>
@@ -1111,7 +1111,7 @@
               <w:lang w:eastAsia="pl-PL"/>
             </w:rPr>
           </w:pPr>
-          <w:hyperlink w:anchor="_Toc198058443" w:history="1">
+          <w:hyperlink w:anchor="_Toc198151493" w:history="1">
             <w:r>
               <w:rPr>
                 <w:rStyle w:val="Hipercze"/>
@@ -1153,7 +1153,7 @@
                 <w:noProof/>
                 <w:webHidden/>
               </w:rPr>
-              <w:instrText xml:space="preserve"> PAGEREF _Toc198058443 \h </w:instrText>
+              <w:instrText xml:space="preserve"> PAGEREF _Toc198151493 \h </w:instrText>
             </w:r>
             <w:r>
               <w:rPr>
@@ -1173,7 +1173,7 @@
                 <w:noProof/>
                 <w:webHidden/>
               </w:rPr>
-              <w:t>9</w:t>
+              <w:t>10</w:t>
             </w:r>
             <w:r>
               <w:rPr>
@@ -1193,7 +1193,7 @@
               <w:lang w:eastAsia="pl-PL"/>
             </w:rPr>
           </w:pPr>
-          <w:hyperlink w:anchor="_Toc198058444" w:history="1">
+          <w:hyperlink w:anchor="_Toc198151494" w:history="1">
             <w:r>
               <w:rPr>
                 <w:rStyle w:val="Hipercze"/>
@@ -1235,7 +1235,7 @@
                 <w:noProof/>
                 <w:webHidden/>
               </w:rPr>
-              <w:instrText xml:space="preserve"> PAGEREF _Toc198058444 \h </w:instrText>
+              <w:instrText xml:space="preserve"> PAGEREF _Toc198151494 \h </w:instrText>
             </w:r>
             <w:r>
               <w:rPr>
@@ -1255,7 +1255,7 @@
                 <w:noProof/>
                 <w:webHidden/>
               </w:rPr>
-              <w:t>10</w:t>
+              <w:t>11</w:t>
             </w:r>
             <w:r>
               <w:rPr>
@@ -1279,7 +1279,7 @@
               <w:lang w:eastAsia="pl-PL"/>
             </w:rPr>
           </w:pPr>
-          <w:hyperlink w:anchor="_Toc198058445" w:history="1">
+          <w:hyperlink w:anchor="_Toc198151495" w:history="1">
             <w:r>
               <w:rPr>
                 <w:rStyle w:val="Hipercze"/>
@@ -1321,7 +1321,7 @@
                 <w:noProof/>
                 <w:webHidden/>
               </w:rPr>
-              <w:instrText xml:space="preserve"> PAGEREF _Toc198058445 \h </w:instrText>
+              <w:instrText xml:space="preserve"> PAGEREF _Toc198151495 \h </w:instrText>
             </w:r>
             <w:r>
               <w:rPr>
@@ -1341,7 +1341,7 @@
                 <w:noProof/>
                 <w:webHidden/>
               </w:rPr>
-              <w:t>10</w:t>
+              <w:t>11</w:t>
             </w:r>
             <w:r>
               <w:rPr>
@@ -1365,7 +1365,7 @@
               <w:lang w:eastAsia="pl-PL"/>
             </w:rPr>
           </w:pPr>
-          <w:hyperlink w:anchor="_Toc198058446" w:history="1">
+          <w:hyperlink w:anchor="_Toc198151496" w:history="1">
             <w:r>
               <w:rPr>
                 <w:rStyle w:val="Hipercze"/>
@@ -1407,7 +1407,7 @@
                 <w:noProof/>
                 <w:webHidden/>
               </w:rPr>
-              <w:instrText xml:space="preserve"> PAGEREF _Toc198058446 \h </w:instrText>
+              <w:instrText xml:space="preserve"> PAGEREF _Toc198151496 \h </w:instrText>
             </w:r>
             <w:r>
               <w:rPr>
@@ -1427,7 +1427,7 @@
                 <w:noProof/>
                 <w:webHidden/>
               </w:rPr>
-              <w:t>11</w:t>
+              <w:t>12</w:t>
             </w:r>
             <w:r>
               <w:rPr>
@@ -1451,7 +1451,7 @@
               <w:lang w:eastAsia="pl-PL"/>
             </w:rPr>
           </w:pPr>
-          <w:hyperlink w:anchor="_Toc198058447" w:history="1">
+          <w:hyperlink w:anchor="_Toc198151497" w:history="1">
             <w:r>
               <w:rPr>
                 <w:rStyle w:val="Hipercze"/>
@@ -1493,7 +1493,7 @@
                 <w:noProof/>
                 <w:webHidden/>
               </w:rPr>
-              <w:instrText xml:space="preserve"> PAGEREF _Toc198058447 \h </w:instrText>
+              <w:instrText xml:space="preserve"> PAGEREF _Toc198151497 \h </w:instrText>
             </w:r>
             <w:r>
               <w:rPr>
@@ -1513,7 +1513,7 @@
                 <w:noProof/>
                 <w:webHidden/>
               </w:rPr>
-              <w:t>12</w:t>
+              <w:t>13</w:t>
             </w:r>
             <w:r>
               <w:rPr>
@@ -1537,7 +1537,7 @@
               <w:lang w:eastAsia="pl-PL"/>
             </w:rPr>
           </w:pPr>
-          <w:hyperlink w:anchor="_Toc198058448" w:history="1">
+          <w:hyperlink w:anchor="_Toc198151498" w:history="1">
             <w:r>
               <w:rPr>
                 <w:rStyle w:val="Hipercze"/>
@@ -1579,7 +1579,7 @@
                 <w:noProof/>
                 <w:webHidden/>
               </w:rPr>
-              <w:instrText xml:space="preserve"> PAGEREF _Toc198058448 \h </w:instrText>
+              <w:instrText xml:space="preserve"> PAGEREF _Toc198151498 \h </w:instrText>
             </w:r>
             <w:r>
               <w:rPr>
@@ -1599,7 +1599,781 @@
                 <w:noProof/>
                 <w:webHidden/>
               </w:rPr>
-              <w:t>13</w:t>
+              <w:t>14</w:t>
+            </w:r>
+            <w:r>
+              <w:rPr>
+                <w:noProof/>
+                <w:webHidden/>
+              </w:rPr>
+              <w:fldChar w:fldCharType="end"/>
+            </w:r>
+          </w:hyperlink>
+        </w:p>
+        <w:p>
+          <w:pPr>
+            <w:pStyle w:val="Spistreci3"/>
+            <w:tabs>
+              <w:tab w:val="left" w:pos="1440"/>
+              <w:tab w:val="right" w:leader="dot" w:pos="9062"/>
+            </w:tabs>
+            <w:rPr>
+              <w:rFonts w:eastAsiaTheme="minorEastAsia"/>
+              <w:noProof/>
+              <w:lang w:eastAsia="pl-PL"/>
+            </w:rPr>
+          </w:pPr>
+          <w:hyperlink w:anchor="_Toc198151499" w:history="1">
+            <w:r>
+              <w:rPr>
+                <w:rStyle w:val="Hipercze"/>
+                <w:noProof/>
+              </w:rPr>
+              <w:t>3.4.1</w:t>
+            </w:r>
+            <w:r>
+              <w:rPr>
+                <w:rFonts w:eastAsiaTheme="minorEastAsia"/>
+                <w:noProof/>
+                <w:lang w:eastAsia="pl-PL"/>
+              </w:rPr>
+              <w:tab/>
+            </w:r>
+            <w:r>
+              <w:rPr>
+                <w:rStyle w:val="Hipercze"/>
+                <w:noProof/>
+              </w:rPr>
+              <w:t>Zarejestruj konto</w:t>
+            </w:r>
+            <w:r>
+              <w:rPr>
+                <w:noProof/>
+                <w:webHidden/>
+              </w:rPr>
+              <w:tab/>
+            </w:r>
+            <w:r>
+              <w:rPr>
+                <w:noProof/>
+                <w:webHidden/>
+              </w:rPr>
+              <w:fldChar w:fldCharType="begin"/>
+            </w:r>
+            <w:r>
+              <w:rPr>
+                <w:noProof/>
+                <w:webHidden/>
+              </w:rPr>
+              <w:instrText xml:space="preserve"> PAGEREF _Toc198151499 \h </w:instrText>
+            </w:r>
+            <w:r>
+              <w:rPr>
+                <w:noProof/>
+                <w:webHidden/>
+              </w:rPr>
+            </w:r>
+            <w:r>
+              <w:rPr>
+                <w:noProof/>
+                <w:webHidden/>
+              </w:rPr>
+              <w:fldChar w:fldCharType="separate"/>
+            </w:r>
+            <w:r>
+              <w:rPr>
+                <w:noProof/>
+                <w:webHidden/>
+              </w:rPr>
+              <w:t>14</w:t>
+            </w:r>
+            <w:r>
+              <w:rPr>
+                <w:noProof/>
+                <w:webHidden/>
+              </w:rPr>
+              <w:fldChar w:fldCharType="end"/>
+            </w:r>
+          </w:hyperlink>
+        </w:p>
+        <w:p>
+          <w:pPr>
+            <w:pStyle w:val="Spistreci3"/>
+            <w:tabs>
+              <w:tab w:val="left" w:pos="1440"/>
+              <w:tab w:val="right" w:leader="dot" w:pos="9062"/>
+            </w:tabs>
+            <w:rPr>
+              <w:rFonts w:eastAsiaTheme="minorEastAsia"/>
+              <w:noProof/>
+              <w:lang w:eastAsia="pl-PL"/>
+            </w:rPr>
+          </w:pPr>
+          <w:hyperlink w:anchor="_Toc198151500" w:history="1">
+            <w:r>
+              <w:rPr>
+                <w:rStyle w:val="Hipercze"/>
+                <w:noProof/>
+              </w:rPr>
+              <w:t>3.4.2</w:t>
+            </w:r>
+            <w:r>
+              <w:rPr>
+                <w:rFonts w:eastAsiaTheme="minorEastAsia"/>
+                <w:noProof/>
+                <w:lang w:eastAsia="pl-PL"/>
+              </w:rPr>
+              <w:tab/>
+            </w:r>
+            <w:r>
+              <w:rPr>
+                <w:rStyle w:val="Hipercze"/>
+                <w:noProof/>
+              </w:rPr>
+              <w:t>Zaloguj się</w:t>
+            </w:r>
+            <w:r>
+              <w:rPr>
+                <w:noProof/>
+                <w:webHidden/>
+              </w:rPr>
+              <w:tab/>
+            </w:r>
+            <w:r>
+              <w:rPr>
+                <w:noProof/>
+                <w:webHidden/>
+              </w:rPr>
+              <w:fldChar w:fldCharType="begin"/>
+            </w:r>
+            <w:r>
+              <w:rPr>
+                <w:noProof/>
+                <w:webHidden/>
+              </w:rPr>
+              <w:instrText xml:space="preserve"> PAGEREF _Toc198151500 \h </w:instrText>
+            </w:r>
+            <w:r>
+              <w:rPr>
+                <w:noProof/>
+                <w:webHidden/>
+              </w:rPr>
+            </w:r>
+            <w:r>
+              <w:rPr>
+                <w:noProof/>
+                <w:webHidden/>
+              </w:rPr>
+              <w:fldChar w:fldCharType="separate"/>
+            </w:r>
+            <w:r>
+              <w:rPr>
+                <w:noProof/>
+                <w:webHidden/>
+              </w:rPr>
+              <w:t>14</w:t>
+            </w:r>
+            <w:r>
+              <w:rPr>
+                <w:noProof/>
+                <w:webHidden/>
+              </w:rPr>
+              <w:fldChar w:fldCharType="end"/>
+            </w:r>
+          </w:hyperlink>
+        </w:p>
+        <w:p>
+          <w:pPr>
+            <w:pStyle w:val="Spistreci3"/>
+            <w:tabs>
+              <w:tab w:val="left" w:pos="1440"/>
+              <w:tab w:val="right" w:leader="dot" w:pos="9062"/>
+            </w:tabs>
+            <w:rPr>
+              <w:rFonts w:eastAsiaTheme="minorEastAsia"/>
+              <w:noProof/>
+              <w:lang w:eastAsia="pl-PL"/>
+            </w:rPr>
+          </w:pPr>
+          <w:hyperlink w:anchor="_Toc198151501" w:history="1">
+            <w:r>
+              <w:rPr>
+                <w:rStyle w:val="Hipercze"/>
+                <w:noProof/>
+              </w:rPr>
+              <w:t>3.4.3</w:t>
+            </w:r>
+            <w:r>
+              <w:rPr>
+                <w:rFonts w:eastAsiaTheme="minorEastAsia"/>
+                <w:noProof/>
+                <w:lang w:eastAsia="pl-PL"/>
+              </w:rPr>
+              <w:tab/>
+            </w:r>
+            <w:r>
+              <w:rPr>
+                <w:rStyle w:val="Hipercze"/>
+                <w:noProof/>
+              </w:rPr>
+              <w:t>Resetuj hasło</w:t>
+            </w:r>
+            <w:r>
+              <w:rPr>
+                <w:noProof/>
+                <w:webHidden/>
+              </w:rPr>
+              <w:tab/>
+            </w:r>
+            <w:r>
+              <w:rPr>
+                <w:noProof/>
+                <w:webHidden/>
+              </w:rPr>
+              <w:fldChar w:fldCharType="begin"/>
+            </w:r>
+            <w:r>
+              <w:rPr>
+                <w:noProof/>
+                <w:webHidden/>
+              </w:rPr>
+              <w:instrText xml:space="preserve"> PAGEREF _Toc198151501 \h </w:instrText>
+            </w:r>
+            <w:r>
+              <w:rPr>
+                <w:noProof/>
+                <w:webHidden/>
+              </w:rPr>
+            </w:r>
+            <w:r>
+              <w:rPr>
+                <w:noProof/>
+                <w:webHidden/>
+              </w:rPr>
+              <w:fldChar w:fldCharType="separate"/>
+            </w:r>
+            <w:r>
+              <w:rPr>
+                <w:noProof/>
+                <w:webHidden/>
+              </w:rPr>
+              <w:t>14</w:t>
+            </w:r>
+            <w:r>
+              <w:rPr>
+                <w:noProof/>
+                <w:webHidden/>
+              </w:rPr>
+              <w:fldChar w:fldCharType="end"/>
+            </w:r>
+          </w:hyperlink>
+        </w:p>
+        <w:p>
+          <w:pPr>
+            <w:pStyle w:val="Spistreci3"/>
+            <w:tabs>
+              <w:tab w:val="left" w:pos="1440"/>
+              <w:tab w:val="right" w:leader="dot" w:pos="9062"/>
+            </w:tabs>
+            <w:rPr>
+              <w:rFonts w:eastAsiaTheme="minorEastAsia"/>
+              <w:noProof/>
+              <w:lang w:eastAsia="pl-PL"/>
+            </w:rPr>
+          </w:pPr>
+          <w:hyperlink w:anchor="_Toc198151502" w:history="1">
+            <w:r>
+              <w:rPr>
+                <w:rStyle w:val="Hipercze"/>
+                <w:noProof/>
+              </w:rPr>
+              <w:t>3.4.4</w:t>
+            </w:r>
+            <w:r>
+              <w:rPr>
+                <w:rFonts w:eastAsiaTheme="minorEastAsia"/>
+                <w:noProof/>
+                <w:lang w:eastAsia="pl-PL"/>
+              </w:rPr>
+              <w:tab/>
+            </w:r>
+            <w:r>
+              <w:rPr>
+                <w:rStyle w:val="Hipercze"/>
+                <w:noProof/>
+              </w:rPr>
+              <w:t>Nadaj przesyłkę</w:t>
+            </w:r>
+            <w:r>
+              <w:rPr>
+                <w:noProof/>
+                <w:webHidden/>
+              </w:rPr>
+              <w:tab/>
+            </w:r>
+            <w:r>
+              <w:rPr>
+                <w:noProof/>
+                <w:webHidden/>
+              </w:rPr>
+              <w:fldChar w:fldCharType="begin"/>
+            </w:r>
+            <w:r>
+              <w:rPr>
+                <w:noProof/>
+                <w:webHidden/>
+              </w:rPr>
+              <w:instrText xml:space="preserve"> PAGEREF _Toc198151502 \h </w:instrText>
+            </w:r>
+            <w:r>
+              <w:rPr>
+                <w:noProof/>
+                <w:webHidden/>
+              </w:rPr>
+            </w:r>
+            <w:r>
+              <w:rPr>
+                <w:noProof/>
+                <w:webHidden/>
+              </w:rPr>
+              <w:fldChar w:fldCharType="separate"/>
+            </w:r>
+            <w:r>
+              <w:rPr>
+                <w:noProof/>
+                <w:webHidden/>
+              </w:rPr>
+              <w:t>15</w:t>
+            </w:r>
+            <w:r>
+              <w:rPr>
+                <w:noProof/>
+                <w:webHidden/>
+              </w:rPr>
+              <w:fldChar w:fldCharType="end"/>
+            </w:r>
+          </w:hyperlink>
+        </w:p>
+        <w:p>
+          <w:pPr>
+            <w:pStyle w:val="Spistreci3"/>
+            <w:tabs>
+              <w:tab w:val="left" w:pos="1440"/>
+              <w:tab w:val="right" w:leader="dot" w:pos="9062"/>
+            </w:tabs>
+            <w:rPr>
+              <w:rFonts w:eastAsiaTheme="minorEastAsia"/>
+              <w:noProof/>
+              <w:lang w:eastAsia="pl-PL"/>
+            </w:rPr>
+          </w:pPr>
+          <w:hyperlink w:anchor="_Toc198151503" w:history="1">
+            <w:r>
+              <w:rPr>
+                <w:rStyle w:val="Hipercze"/>
+                <w:noProof/>
+              </w:rPr>
+              <w:t>3.4.5</w:t>
+            </w:r>
+            <w:r>
+              <w:rPr>
+                <w:rFonts w:eastAsiaTheme="minorEastAsia"/>
+                <w:noProof/>
+                <w:lang w:eastAsia="pl-PL"/>
+              </w:rPr>
+              <w:tab/>
+            </w:r>
+            <w:r>
+              <w:rPr>
+                <w:rStyle w:val="Hipercze"/>
+                <w:noProof/>
+              </w:rPr>
+              <w:t>Dostarcz przesyłkę</w:t>
+            </w:r>
+            <w:r>
+              <w:rPr>
+                <w:noProof/>
+                <w:webHidden/>
+              </w:rPr>
+              <w:tab/>
+            </w:r>
+            <w:r>
+              <w:rPr>
+                <w:noProof/>
+                <w:webHidden/>
+              </w:rPr>
+              <w:fldChar w:fldCharType="begin"/>
+            </w:r>
+            <w:r>
+              <w:rPr>
+                <w:noProof/>
+                <w:webHidden/>
+              </w:rPr>
+              <w:instrText xml:space="preserve"> PAGEREF _Toc198151503 \h </w:instrText>
+            </w:r>
+            <w:r>
+              <w:rPr>
+                <w:noProof/>
+                <w:webHidden/>
+              </w:rPr>
+            </w:r>
+            <w:r>
+              <w:rPr>
+                <w:noProof/>
+                <w:webHidden/>
+              </w:rPr>
+              <w:fldChar w:fldCharType="separate"/>
+            </w:r>
+            <w:r>
+              <w:rPr>
+                <w:noProof/>
+                <w:webHidden/>
+              </w:rPr>
+              <w:t>15</w:t>
+            </w:r>
+            <w:r>
+              <w:rPr>
+                <w:noProof/>
+                <w:webHidden/>
+              </w:rPr>
+              <w:fldChar w:fldCharType="end"/>
+            </w:r>
+          </w:hyperlink>
+        </w:p>
+        <w:p>
+          <w:pPr>
+            <w:pStyle w:val="Spistreci3"/>
+            <w:tabs>
+              <w:tab w:val="left" w:pos="1440"/>
+              <w:tab w:val="right" w:leader="dot" w:pos="9062"/>
+            </w:tabs>
+            <w:rPr>
+              <w:rFonts w:eastAsiaTheme="minorEastAsia"/>
+              <w:noProof/>
+              <w:lang w:eastAsia="pl-PL"/>
+            </w:rPr>
+          </w:pPr>
+          <w:hyperlink w:anchor="_Toc198151504" w:history="1">
+            <w:r>
+              <w:rPr>
+                <w:rStyle w:val="Hipercze"/>
+                <w:noProof/>
+              </w:rPr>
+              <w:t>3.4.6</w:t>
+            </w:r>
+            <w:r>
+              <w:rPr>
+                <w:rFonts w:eastAsiaTheme="minorEastAsia"/>
+                <w:noProof/>
+                <w:lang w:eastAsia="pl-PL"/>
+              </w:rPr>
+              <w:tab/>
+            </w:r>
+            <w:r>
+              <w:rPr>
+                <w:rStyle w:val="Hipercze"/>
+                <w:noProof/>
+              </w:rPr>
+              <w:t>Odbierz przesyłkę</w:t>
+            </w:r>
+            <w:r>
+              <w:rPr>
+                <w:noProof/>
+                <w:webHidden/>
+              </w:rPr>
+              <w:tab/>
+            </w:r>
+            <w:r>
+              <w:rPr>
+                <w:noProof/>
+                <w:webHidden/>
+              </w:rPr>
+              <w:fldChar w:fldCharType="begin"/>
+            </w:r>
+            <w:r>
+              <w:rPr>
+                <w:noProof/>
+                <w:webHidden/>
+              </w:rPr>
+              <w:instrText xml:space="preserve"> PAGEREF _Toc198151504 \h </w:instrText>
+            </w:r>
+            <w:r>
+              <w:rPr>
+                <w:noProof/>
+                <w:webHidden/>
+              </w:rPr>
+            </w:r>
+            <w:r>
+              <w:rPr>
+                <w:noProof/>
+                <w:webHidden/>
+              </w:rPr>
+              <w:fldChar w:fldCharType="separate"/>
+            </w:r>
+            <w:r>
+              <w:rPr>
+                <w:noProof/>
+                <w:webHidden/>
+              </w:rPr>
+              <w:t>15</w:t>
+            </w:r>
+            <w:r>
+              <w:rPr>
+                <w:noProof/>
+                <w:webHidden/>
+              </w:rPr>
+              <w:fldChar w:fldCharType="end"/>
+            </w:r>
+          </w:hyperlink>
+        </w:p>
+        <w:p>
+          <w:pPr>
+            <w:pStyle w:val="Spistreci3"/>
+            <w:tabs>
+              <w:tab w:val="left" w:pos="1440"/>
+              <w:tab w:val="right" w:leader="dot" w:pos="9062"/>
+            </w:tabs>
+            <w:rPr>
+              <w:rFonts w:eastAsiaTheme="minorEastAsia"/>
+              <w:noProof/>
+              <w:lang w:eastAsia="pl-PL"/>
+            </w:rPr>
+          </w:pPr>
+          <w:hyperlink w:anchor="_Toc198151505" w:history="1">
+            <w:r>
+              <w:rPr>
+                <w:rStyle w:val="Hipercze"/>
+                <w:noProof/>
+              </w:rPr>
+              <w:t>3.4.7</w:t>
+            </w:r>
+            <w:r>
+              <w:rPr>
+                <w:rFonts w:eastAsiaTheme="minorEastAsia"/>
+                <w:noProof/>
+                <w:lang w:eastAsia="pl-PL"/>
+              </w:rPr>
+              <w:tab/>
+            </w:r>
+            <w:r>
+              <w:rPr>
+                <w:rStyle w:val="Hipercze"/>
+                <w:noProof/>
+              </w:rPr>
+              <w:t>Śledź przesyłkę</w:t>
+            </w:r>
+            <w:r>
+              <w:rPr>
+                <w:noProof/>
+                <w:webHidden/>
+              </w:rPr>
+              <w:tab/>
+            </w:r>
+            <w:r>
+              <w:rPr>
+                <w:noProof/>
+                <w:webHidden/>
+              </w:rPr>
+              <w:fldChar w:fldCharType="begin"/>
+            </w:r>
+            <w:r>
+              <w:rPr>
+                <w:noProof/>
+                <w:webHidden/>
+              </w:rPr>
+              <w:instrText xml:space="preserve"> PAGEREF _Toc198151505 \h </w:instrText>
+            </w:r>
+            <w:r>
+              <w:rPr>
+                <w:noProof/>
+                <w:webHidden/>
+              </w:rPr>
+            </w:r>
+            <w:r>
+              <w:rPr>
+                <w:noProof/>
+                <w:webHidden/>
+              </w:rPr>
+              <w:fldChar w:fldCharType="separate"/>
+            </w:r>
+            <w:r>
+              <w:rPr>
+                <w:noProof/>
+                <w:webHidden/>
+              </w:rPr>
+              <w:t>16</w:t>
+            </w:r>
+            <w:r>
+              <w:rPr>
+                <w:noProof/>
+                <w:webHidden/>
+              </w:rPr>
+              <w:fldChar w:fldCharType="end"/>
+            </w:r>
+          </w:hyperlink>
+        </w:p>
+        <w:p>
+          <w:pPr>
+            <w:pStyle w:val="Spistreci3"/>
+            <w:tabs>
+              <w:tab w:val="left" w:pos="1440"/>
+              <w:tab w:val="right" w:leader="dot" w:pos="9062"/>
+            </w:tabs>
+            <w:rPr>
+              <w:rFonts w:eastAsiaTheme="minorEastAsia"/>
+              <w:noProof/>
+              <w:lang w:eastAsia="pl-PL"/>
+            </w:rPr>
+          </w:pPr>
+          <w:hyperlink w:anchor="_Toc198151506" w:history="1">
+            <w:r>
+              <w:rPr>
+                <w:rStyle w:val="Hipercze"/>
+                <w:noProof/>
+              </w:rPr>
+              <w:t>3.4.8</w:t>
+            </w:r>
+            <w:r>
+              <w:rPr>
+                <w:rFonts w:eastAsiaTheme="minorEastAsia"/>
+                <w:noProof/>
+                <w:lang w:eastAsia="pl-PL"/>
+              </w:rPr>
+              <w:tab/>
+            </w:r>
+            <w:r>
+              <w:rPr>
+                <w:rStyle w:val="Hipercze"/>
+                <w:noProof/>
+              </w:rPr>
+              <w:t>Zarządzaj przesyłkami</w:t>
+            </w:r>
+            <w:r>
+              <w:rPr>
+                <w:noProof/>
+                <w:webHidden/>
+              </w:rPr>
+              <w:tab/>
+            </w:r>
+            <w:r>
+              <w:rPr>
+                <w:noProof/>
+                <w:webHidden/>
+              </w:rPr>
+              <w:fldChar w:fldCharType="begin"/>
+            </w:r>
+            <w:r>
+              <w:rPr>
+                <w:noProof/>
+                <w:webHidden/>
+              </w:rPr>
+              <w:instrText xml:space="preserve"> PAGEREF _Toc198151506 \h </w:instrText>
+            </w:r>
+            <w:r>
+              <w:rPr>
+                <w:noProof/>
+                <w:webHidden/>
+              </w:rPr>
+            </w:r>
+            <w:r>
+              <w:rPr>
+                <w:noProof/>
+                <w:webHidden/>
+              </w:rPr>
+              <w:fldChar w:fldCharType="separate"/>
+            </w:r>
+            <w:r>
+              <w:rPr>
+                <w:noProof/>
+                <w:webHidden/>
+              </w:rPr>
+              <w:t>16</w:t>
+            </w:r>
+            <w:r>
+              <w:rPr>
+                <w:noProof/>
+                <w:webHidden/>
+              </w:rPr>
+              <w:fldChar w:fldCharType="end"/>
+            </w:r>
+          </w:hyperlink>
+        </w:p>
+        <w:p>
+          <w:pPr>
+            <w:pStyle w:val="Spistreci3"/>
+            <w:tabs>
+              <w:tab w:val="left" w:pos="1440"/>
+              <w:tab w:val="right" w:leader="dot" w:pos="9062"/>
+            </w:tabs>
+            <w:rPr>
+              <w:rFonts w:eastAsiaTheme="minorEastAsia"/>
+              <w:noProof/>
+              <w:lang w:eastAsia="pl-PL"/>
+            </w:rPr>
+          </w:pPr>
+          <w:hyperlink w:anchor="_Toc198151507" w:history="1">
+            <w:r>
+              <w:rPr>
+                <w:rStyle w:val="Hipercze"/>
+                <w:noProof/>
+              </w:rPr>
+              <w:t>3.4.9</w:t>
+            </w:r>
+            <w:r>
+              <w:rPr>
+                <w:rFonts w:eastAsiaTheme="minorEastAsia"/>
+                <w:noProof/>
+                <w:lang w:eastAsia="pl-PL"/>
+              </w:rPr>
+              <w:tab/>
+            </w:r>
+            <w:r>
+              <w:rPr>
+                <w:rStyle w:val="Hipercze"/>
+                <w:noProof/>
+              </w:rPr>
+              <w:t>Zwróć przesyłkę</w:t>
+            </w:r>
+            <w:r>
+              <w:rPr>
+                <w:noProof/>
+                <w:webHidden/>
+              </w:rPr>
+              <w:tab/>
+            </w:r>
+            <w:r>
+              <w:rPr>
+                <w:noProof/>
+                <w:webHidden/>
+              </w:rPr>
+              <w:fldChar w:fldCharType="begin"/>
+            </w:r>
+            <w:r>
+              <w:rPr>
+                <w:noProof/>
+                <w:webHidden/>
+              </w:rPr>
+              <w:instrText xml:space="preserve"> PAGEREF _Toc198151507 \h </w:instrText>
+            </w:r>
+            <w:r>
+              <w:rPr>
+                <w:noProof/>
+                <w:webHidden/>
+              </w:rPr>
+            </w:r>
+            <w:r>
+              <w:rPr>
+                <w:noProof/>
+                <w:webHidden/>
+              </w:rPr>
+              <w:fldChar w:fldCharType="separate"/>
+            </w:r>
+            <w:r>
+              <w:rPr>
+                <w:noProof/>
+                <w:webHidden/>
+              </w:rPr>
+              <w:t>16</w:t>
             </w:r>
             <w:r>
               <w:rPr>
@@ -1622,13 +2396,27 @@
               <w:lang w:eastAsia="pl-PL"/>
             </w:rPr>
           </w:pPr>
-          <w:hyperlink w:anchor="_Toc198058449" w:history="1">
+          <w:hyperlink w:anchor="_Toc198151508" w:history="1">
             <w:r>
               <w:rPr>
                 <w:rStyle w:val="Hipercze"/>
                 <w:noProof/>
               </w:rPr>
-              <w:t>3.4.1 Zaloguj się</w:t>
+              <w:t xml:space="preserve">3.4.10 </w:t>
+            </w:r>
+            <w:r>
+              <w:rPr>
+                <w:rStyle w:val="Hipercze"/>
+                <w:noProof/>
+              </w:rPr>
+              <w:t xml:space="preserve">     </w:t>
+            </w:r>
+            <w:r>
+              <w:rPr>
+                <w:rStyle w:val="Hipercze"/>
+                <w:noProof/>
+              </w:rPr>
+              <w:t>Złóż reklamację</w:t>
             </w:r>
             <w:r>
               <w:rPr>
@@ -1649,7 +2437,7 @@
                 <w:noProof/>
                 <w:webHidden/>
               </w:rPr>
-              <w:instrText xml:space="preserve"> PAGEREF _Toc198058449 \h </w:instrText>
+              <w:instrText xml:space="preserve"> PAGEREF _Toc198151508 \h </w:instrText>
             </w:r>
             <w:r>
               <w:rPr>
@@ -1669,7 +2457,7 @@
                 <w:noProof/>
                 <w:webHidden/>
               </w:rPr>
-              <w:t>13</w:t>
+              <w:t>16</w:t>
             </w:r>
             <w:r>
               <w:rPr>
@@ -1692,13 +2480,27 @@
               <w:lang w:eastAsia="pl-PL"/>
             </w:rPr>
           </w:pPr>
-          <w:hyperlink w:anchor="_Toc198058450" w:history="1">
+          <w:hyperlink w:anchor="_Toc198151509" w:history="1">
             <w:r>
               <w:rPr>
                 <w:rStyle w:val="Hipercze"/>
                 <w:noProof/>
               </w:rPr>
-              <w:t>3.4.2 Zarejestruj konto</w:t>
+              <w:t xml:space="preserve">3.4.11 </w:t>
+            </w:r>
+            <w:r>
+              <w:rPr>
+                <w:rStyle w:val="Hipercze"/>
+                <w:noProof/>
+              </w:rPr>
+              <w:t xml:space="preserve">     </w:t>
+            </w:r>
+            <w:r>
+              <w:rPr>
+                <w:rStyle w:val="Hipercze"/>
+                <w:noProof/>
+              </w:rPr>
+              <w:t>Zarządzaj reklamacją</w:t>
             </w:r>
             <w:r>
               <w:rPr>
@@ -1719,7 +2521,7 @@
                 <w:noProof/>
                 <w:webHidden/>
               </w:rPr>
-              <w:instrText xml:space="preserve"> PAGEREF _Toc198058450 \h </w:instrText>
+              <w:instrText xml:space="preserve"> PAGEREF _Toc198151509 \h </w:instrText>
             </w:r>
             <w:r>
               <w:rPr>
@@ -1739,7 +2541,7 @@
                 <w:noProof/>
                 <w:webHidden/>
               </w:rPr>
-              <w:t>13</w:t>
+              <w:t>16</w:t>
             </w:r>
             <w:r>
               <w:rPr>
@@ -1762,13 +2564,27 @@
               <w:lang w:eastAsia="pl-PL"/>
             </w:rPr>
           </w:pPr>
-          <w:hyperlink w:anchor="_Toc198058451" w:history="1">
+          <w:hyperlink w:anchor="_Toc198151510" w:history="1">
             <w:r>
               <w:rPr>
                 <w:rStyle w:val="Hipercze"/>
                 <w:noProof/>
               </w:rPr>
-              <w:t>3.4.3 Resetuj hasło</w:t>
+              <w:t xml:space="preserve">3.4.12 </w:t>
+            </w:r>
+            <w:r>
+              <w:rPr>
+                <w:rStyle w:val="Hipercze"/>
+                <w:noProof/>
+              </w:rPr>
+              <w:t xml:space="preserve">     </w:t>
+            </w:r>
+            <w:r>
+              <w:rPr>
+                <w:rStyle w:val="Hipercze"/>
+                <w:noProof/>
+              </w:rPr>
+              <w:t>Zarządzaj użytkownikami</w:t>
             </w:r>
             <w:r>
               <w:rPr>
@@ -1789,7 +2605,7 @@
                 <w:noProof/>
                 <w:webHidden/>
               </w:rPr>
-              <w:instrText xml:space="preserve"> PAGEREF _Toc198058451 \h </w:instrText>
+              <w:instrText xml:space="preserve"> PAGEREF _Toc198151510 \h </w:instrText>
             </w:r>
             <w:r>
               <w:rPr>
@@ -1809,7 +2625,7 @@
                 <w:noProof/>
                 <w:webHidden/>
               </w:rPr>
-              <w:t>13</w:t>
+              <w:t>17</w:t>
             </w:r>
             <w:r>
               <w:rPr>
@@ -1832,13 +2648,27 @@
               <w:lang w:eastAsia="pl-PL"/>
             </w:rPr>
           </w:pPr>
-          <w:hyperlink w:anchor="_Toc198058452" w:history="1">
+          <w:hyperlink w:anchor="_Toc198151511" w:history="1">
             <w:r>
               <w:rPr>
                 <w:rStyle w:val="Hipercze"/>
                 <w:noProof/>
               </w:rPr>
-              <w:t>3.4.4 Nadaj przesyłkę</w:t>
+              <w:t xml:space="preserve">3.4.13 </w:t>
+            </w:r>
+            <w:r>
+              <w:rPr>
+                <w:rStyle w:val="Hipercze"/>
+                <w:noProof/>
+              </w:rPr>
+              <w:t xml:space="preserve">     </w:t>
+            </w:r>
+            <w:r>
+              <w:rPr>
+                <w:rStyle w:val="Hipercze"/>
+                <w:noProof/>
+              </w:rPr>
+              <w:t>Zarządzaj automatami i skrytkami</w:t>
             </w:r>
             <w:r>
               <w:rPr>
@@ -1859,7 +2689,7 @@
                 <w:noProof/>
                 <w:webHidden/>
               </w:rPr>
-              <w:instrText xml:space="preserve"> PAGEREF _Toc198058452 \h </w:instrText>
+              <w:instrText xml:space="preserve"> PAGEREF _Toc198151511 \h </w:instrText>
             </w:r>
             <w:r>
               <w:rPr>
@@ -1879,7 +2709,7 @@
                 <w:noProof/>
                 <w:webHidden/>
               </w:rPr>
-              <w:t>14</w:t>
+              <w:t>17</w:t>
             </w:r>
             <w:r>
               <w:rPr>
@@ -1902,13 +2732,27 @@
               <w:lang w:eastAsia="pl-PL"/>
             </w:rPr>
           </w:pPr>
-          <w:hyperlink w:anchor="_Toc198058453" w:history="1">
+          <w:hyperlink w:anchor="_Toc198151512" w:history="1">
             <w:r>
               <w:rPr>
                 <w:rStyle w:val="Hipercze"/>
                 <w:noProof/>
               </w:rPr>
-              <w:t>3.4.5 Dostarcz przesyłkę</w:t>
+              <w:t>3.4.14</w:t>
+            </w:r>
+            <w:r>
+              <w:rPr>
+                <w:rStyle w:val="Hipercze"/>
+                <w:noProof/>
+              </w:rPr>
+              <w:t xml:space="preserve">     </w:t>
+            </w:r>
+            <w:r>
+              <w:rPr>
+                <w:rStyle w:val="Hipercze"/>
+                <w:noProof/>
+              </w:rPr>
+              <w:t xml:space="preserve"> Zarządzaj oddziałami i flotą</w:t>
             </w:r>
             <w:r>
               <w:rPr>
@@ -1929,7 +2773,7 @@
                 <w:noProof/>
                 <w:webHidden/>
               </w:rPr>
-              <w:instrText xml:space="preserve"> PAGEREF _Toc198058453 \h </w:instrText>
+              <w:instrText xml:space="preserve"> PAGEREF _Toc198151512 \h </w:instrText>
             </w:r>
             <w:r>
               <w:rPr>
@@ -1949,637 +2793,7 @@
                 <w:noProof/>
                 <w:webHidden/>
               </w:rPr>
-              <w:t>14</w:t>
-            </w:r>
-            <w:r>
-              <w:rPr>
-                <w:noProof/>
-                <w:webHidden/>
-              </w:rPr>
-              <w:fldChar w:fldCharType="end"/>
-            </w:r>
-          </w:hyperlink>
-        </w:p>
-        <w:p>
-          <w:pPr>
-            <w:pStyle w:val="Spistreci3"/>
-            <w:tabs>
-              <w:tab w:val="right" w:leader="dot" w:pos="9062"/>
-            </w:tabs>
-            <w:rPr>
-              <w:rFonts w:eastAsiaTheme="minorEastAsia"/>
-              <w:noProof/>
-              <w:lang w:eastAsia="pl-PL"/>
-            </w:rPr>
-          </w:pPr>
-          <w:hyperlink w:anchor="_Toc198058454" w:history="1">
-            <w:r>
-              <w:rPr>
-                <w:rStyle w:val="Hipercze"/>
-                <w:noProof/>
-              </w:rPr>
-              <w:t>3.4.6 Odbierz przesyłkę</w:t>
-            </w:r>
-            <w:r>
-              <w:rPr>
-                <w:noProof/>
-                <w:webHidden/>
-              </w:rPr>
-              <w:tab/>
-            </w:r>
-            <w:r>
-              <w:rPr>
-                <w:noProof/>
-                <w:webHidden/>
-              </w:rPr>
-              <w:fldChar w:fldCharType="begin"/>
-            </w:r>
-            <w:r>
-              <w:rPr>
-                <w:noProof/>
-                <w:webHidden/>
-              </w:rPr>
-              <w:instrText xml:space="preserve"> PAGEREF _Toc198058454 \h </w:instrText>
-            </w:r>
-            <w:r>
-              <w:rPr>
-                <w:noProof/>
-                <w:webHidden/>
-              </w:rPr>
-            </w:r>
-            <w:r>
-              <w:rPr>
-                <w:noProof/>
-                <w:webHidden/>
-              </w:rPr>
-              <w:fldChar w:fldCharType="separate"/>
-            </w:r>
-            <w:r>
-              <w:rPr>
-                <w:noProof/>
-                <w:webHidden/>
-              </w:rPr>
-              <w:t>14</w:t>
-            </w:r>
-            <w:r>
-              <w:rPr>
-                <w:noProof/>
-                <w:webHidden/>
-              </w:rPr>
-              <w:fldChar w:fldCharType="end"/>
-            </w:r>
-          </w:hyperlink>
-        </w:p>
-        <w:p>
-          <w:pPr>
-            <w:pStyle w:val="Spistreci3"/>
-            <w:tabs>
-              <w:tab w:val="right" w:leader="dot" w:pos="9062"/>
-            </w:tabs>
-            <w:rPr>
-              <w:rFonts w:eastAsiaTheme="minorEastAsia"/>
-              <w:noProof/>
-              <w:lang w:eastAsia="pl-PL"/>
-            </w:rPr>
-          </w:pPr>
-          <w:hyperlink w:anchor="_Toc198058455" w:history="1">
-            <w:r>
-              <w:rPr>
-                <w:rStyle w:val="Hipercze"/>
-                <w:noProof/>
-              </w:rPr>
-              <w:t>3.4.7 Śledź przesyłkę</w:t>
-            </w:r>
-            <w:r>
-              <w:rPr>
-                <w:noProof/>
-                <w:webHidden/>
-              </w:rPr>
-              <w:tab/>
-            </w:r>
-            <w:r>
-              <w:rPr>
-                <w:noProof/>
-                <w:webHidden/>
-              </w:rPr>
-              <w:fldChar w:fldCharType="begin"/>
-            </w:r>
-            <w:r>
-              <w:rPr>
-                <w:noProof/>
-                <w:webHidden/>
-              </w:rPr>
-              <w:instrText xml:space="preserve"> PAGEREF _Toc198058455 \h </w:instrText>
-            </w:r>
-            <w:r>
-              <w:rPr>
-                <w:noProof/>
-                <w:webHidden/>
-              </w:rPr>
-            </w:r>
-            <w:r>
-              <w:rPr>
-                <w:noProof/>
-                <w:webHidden/>
-              </w:rPr>
-              <w:fldChar w:fldCharType="separate"/>
-            </w:r>
-            <w:r>
-              <w:rPr>
-                <w:noProof/>
-                <w:webHidden/>
-              </w:rPr>
-              <w:t>15</w:t>
-            </w:r>
-            <w:r>
-              <w:rPr>
-                <w:noProof/>
-                <w:webHidden/>
-              </w:rPr>
-              <w:fldChar w:fldCharType="end"/>
-            </w:r>
-          </w:hyperlink>
-        </w:p>
-        <w:p>
-          <w:pPr>
-            <w:pStyle w:val="Spistreci3"/>
-            <w:tabs>
-              <w:tab w:val="right" w:leader="dot" w:pos="9062"/>
-            </w:tabs>
-            <w:rPr>
-              <w:rFonts w:eastAsiaTheme="minorEastAsia"/>
-              <w:noProof/>
-              <w:lang w:eastAsia="pl-PL"/>
-            </w:rPr>
-          </w:pPr>
-          <w:hyperlink w:anchor="_Toc198058456" w:history="1">
-            <w:r>
-              <w:rPr>
-                <w:rStyle w:val="Hipercze"/>
-                <w:noProof/>
-              </w:rPr>
-              <w:t>3.4.8 Zarządzaj przesyłkami</w:t>
-            </w:r>
-            <w:r>
-              <w:rPr>
-                <w:noProof/>
-                <w:webHidden/>
-              </w:rPr>
-              <w:tab/>
-            </w:r>
-            <w:r>
-              <w:rPr>
-                <w:noProof/>
-                <w:webHidden/>
-              </w:rPr>
-              <w:fldChar w:fldCharType="begin"/>
-            </w:r>
-            <w:r>
-              <w:rPr>
-                <w:noProof/>
-                <w:webHidden/>
-              </w:rPr>
-              <w:instrText xml:space="preserve"> PAGEREF _Toc198058456 \h </w:instrText>
-            </w:r>
-            <w:r>
-              <w:rPr>
-                <w:noProof/>
-                <w:webHidden/>
-              </w:rPr>
-            </w:r>
-            <w:r>
-              <w:rPr>
-                <w:noProof/>
-                <w:webHidden/>
-              </w:rPr>
-              <w:fldChar w:fldCharType="separate"/>
-            </w:r>
-            <w:r>
-              <w:rPr>
-                <w:noProof/>
-                <w:webHidden/>
-              </w:rPr>
-              <w:t>15</w:t>
-            </w:r>
-            <w:r>
-              <w:rPr>
-                <w:noProof/>
-                <w:webHidden/>
-              </w:rPr>
-              <w:fldChar w:fldCharType="end"/>
-            </w:r>
-          </w:hyperlink>
-        </w:p>
-        <w:p>
-          <w:pPr>
-            <w:pStyle w:val="Spistreci3"/>
-            <w:tabs>
-              <w:tab w:val="right" w:leader="dot" w:pos="9062"/>
-            </w:tabs>
-            <w:rPr>
-              <w:rFonts w:eastAsiaTheme="minorEastAsia"/>
-              <w:noProof/>
-              <w:lang w:eastAsia="pl-PL"/>
-            </w:rPr>
-          </w:pPr>
-          <w:hyperlink w:anchor="_Toc198058457" w:history="1">
-            <w:r>
-              <w:rPr>
-                <w:rStyle w:val="Hipercze"/>
-                <w:noProof/>
-              </w:rPr>
-              <w:t>3.4.9 Zwróć przesyłkę</w:t>
-            </w:r>
-            <w:r>
-              <w:rPr>
-                <w:noProof/>
-                <w:webHidden/>
-              </w:rPr>
-              <w:tab/>
-            </w:r>
-            <w:r>
-              <w:rPr>
-                <w:noProof/>
-                <w:webHidden/>
-              </w:rPr>
-              <w:fldChar w:fldCharType="begin"/>
-            </w:r>
-            <w:r>
-              <w:rPr>
-                <w:noProof/>
-                <w:webHidden/>
-              </w:rPr>
-              <w:instrText xml:space="preserve"> PAGEREF _Toc198058457 \h </w:instrText>
-            </w:r>
-            <w:r>
-              <w:rPr>
-                <w:noProof/>
-                <w:webHidden/>
-              </w:rPr>
-            </w:r>
-            <w:r>
-              <w:rPr>
-                <w:noProof/>
-                <w:webHidden/>
-              </w:rPr>
-              <w:fldChar w:fldCharType="separate"/>
-            </w:r>
-            <w:r>
-              <w:rPr>
-                <w:noProof/>
-                <w:webHidden/>
-              </w:rPr>
-              <w:t>15</w:t>
-            </w:r>
-            <w:r>
-              <w:rPr>
-                <w:noProof/>
-                <w:webHidden/>
-              </w:rPr>
-              <w:fldChar w:fldCharType="end"/>
-            </w:r>
-          </w:hyperlink>
-        </w:p>
-        <w:p>
-          <w:pPr>
-            <w:pStyle w:val="Spistreci3"/>
-            <w:tabs>
-              <w:tab w:val="right" w:leader="dot" w:pos="9062"/>
-            </w:tabs>
-            <w:rPr>
-              <w:rFonts w:eastAsiaTheme="minorEastAsia"/>
-              <w:noProof/>
-              <w:lang w:eastAsia="pl-PL"/>
-            </w:rPr>
-          </w:pPr>
-          <w:hyperlink w:anchor="_Toc198058458" w:history="1">
-            <w:r>
-              <w:rPr>
-                <w:rStyle w:val="Hipercze"/>
-                <w:noProof/>
-              </w:rPr>
-              <w:t>3.4.10 Złóż reklamację</w:t>
-            </w:r>
-            <w:r>
-              <w:rPr>
-                <w:noProof/>
-                <w:webHidden/>
-              </w:rPr>
-              <w:tab/>
-            </w:r>
-            <w:r>
-              <w:rPr>
-                <w:noProof/>
-                <w:webHidden/>
-              </w:rPr>
-              <w:fldChar w:fldCharType="begin"/>
-            </w:r>
-            <w:r>
-              <w:rPr>
-                <w:noProof/>
-                <w:webHidden/>
-              </w:rPr>
-              <w:instrText xml:space="preserve"> PAGEREF _Toc198058458 \h </w:instrText>
-            </w:r>
-            <w:r>
-              <w:rPr>
-                <w:noProof/>
-                <w:webHidden/>
-              </w:rPr>
-            </w:r>
-            <w:r>
-              <w:rPr>
-                <w:noProof/>
-                <w:webHidden/>
-              </w:rPr>
-              <w:fldChar w:fldCharType="separate"/>
-            </w:r>
-            <w:r>
-              <w:rPr>
-                <w:noProof/>
-                <w:webHidden/>
-              </w:rPr>
-              <w:t>15</w:t>
-            </w:r>
-            <w:r>
-              <w:rPr>
-                <w:noProof/>
-                <w:webHidden/>
-              </w:rPr>
-              <w:fldChar w:fldCharType="end"/>
-            </w:r>
-          </w:hyperlink>
-        </w:p>
-        <w:p>
-          <w:pPr>
-            <w:pStyle w:val="Spistreci3"/>
-            <w:tabs>
-              <w:tab w:val="right" w:leader="dot" w:pos="9062"/>
-            </w:tabs>
-            <w:rPr>
-              <w:rFonts w:eastAsiaTheme="minorEastAsia"/>
-              <w:noProof/>
-              <w:lang w:eastAsia="pl-PL"/>
-            </w:rPr>
-          </w:pPr>
-          <w:hyperlink w:anchor="_Toc198058459" w:history="1">
-            <w:r>
-              <w:rPr>
-                <w:rStyle w:val="Hipercze"/>
-                <w:noProof/>
-              </w:rPr>
-              <w:t>3.4.11 Zarządzaj reklamacją</w:t>
-            </w:r>
-            <w:r>
-              <w:rPr>
-                <w:noProof/>
-                <w:webHidden/>
-              </w:rPr>
-              <w:tab/>
-            </w:r>
-            <w:r>
-              <w:rPr>
-                <w:noProof/>
-                <w:webHidden/>
-              </w:rPr>
-              <w:fldChar w:fldCharType="begin"/>
-            </w:r>
-            <w:r>
-              <w:rPr>
-                <w:noProof/>
-                <w:webHidden/>
-              </w:rPr>
-              <w:instrText xml:space="preserve"> PAGEREF _Toc198058459 \h </w:instrText>
-            </w:r>
-            <w:r>
-              <w:rPr>
-                <w:noProof/>
-                <w:webHidden/>
-              </w:rPr>
-            </w:r>
-            <w:r>
-              <w:rPr>
-                <w:noProof/>
-                <w:webHidden/>
-              </w:rPr>
-              <w:fldChar w:fldCharType="separate"/>
-            </w:r>
-            <w:r>
-              <w:rPr>
-                <w:noProof/>
-                <w:webHidden/>
-              </w:rPr>
-              <w:t>15</w:t>
-            </w:r>
-            <w:r>
-              <w:rPr>
-                <w:noProof/>
-                <w:webHidden/>
-              </w:rPr>
-              <w:fldChar w:fldCharType="end"/>
-            </w:r>
-          </w:hyperlink>
-        </w:p>
-        <w:p>
-          <w:pPr>
-            <w:pStyle w:val="Spistreci3"/>
-            <w:tabs>
-              <w:tab w:val="right" w:leader="dot" w:pos="9062"/>
-            </w:tabs>
-            <w:rPr>
-              <w:rFonts w:eastAsiaTheme="minorEastAsia"/>
-              <w:noProof/>
-              <w:lang w:eastAsia="pl-PL"/>
-            </w:rPr>
-          </w:pPr>
-          <w:hyperlink w:anchor="_Toc198058460" w:history="1">
-            <w:r>
-              <w:rPr>
-                <w:rStyle w:val="Hipercze"/>
-                <w:noProof/>
-              </w:rPr>
-              <w:t>3.4.12 Zarządzaj użytkownikami</w:t>
-            </w:r>
-            <w:r>
-              <w:rPr>
-                <w:noProof/>
-                <w:webHidden/>
-              </w:rPr>
-              <w:tab/>
-            </w:r>
-            <w:r>
-              <w:rPr>
-                <w:noProof/>
-                <w:webHidden/>
-              </w:rPr>
-              <w:fldChar w:fldCharType="begin"/>
-            </w:r>
-            <w:r>
-              <w:rPr>
-                <w:noProof/>
-                <w:webHidden/>
-              </w:rPr>
-              <w:instrText xml:space="preserve"> PAGEREF _Toc198058460 \h </w:instrText>
-            </w:r>
-            <w:r>
-              <w:rPr>
-                <w:noProof/>
-                <w:webHidden/>
-              </w:rPr>
-            </w:r>
-            <w:r>
-              <w:rPr>
-                <w:noProof/>
-                <w:webHidden/>
-              </w:rPr>
-              <w:fldChar w:fldCharType="separate"/>
-            </w:r>
-            <w:r>
-              <w:rPr>
-                <w:noProof/>
-                <w:webHidden/>
-              </w:rPr>
-              <w:t>16</w:t>
-            </w:r>
-            <w:r>
-              <w:rPr>
-                <w:noProof/>
-                <w:webHidden/>
-              </w:rPr>
-              <w:fldChar w:fldCharType="end"/>
-            </w:r>
-          </w:hyperlink>
-        </w:p>
-        <w:p>
-          <w:pPr>
-            <w:pStyle w:val="Spistreci3"/>
-            <w:tabs>
-              <w:tab w:val="right" w:leader="dot" w:pos="9062"/>
-            </w:tabs>
-            <w:rPr>
-              <w:rFonts w:eastAsiaTheme="minorEastAsia"/>
-              <w:noProof/>
-              <w:lang w:eastAsia="pl-PL"/>
-            </w:rPr>
-          </w:pPr>
-          <w:hyperlink w:anchor="_Toc198058461" w:history="1">
-            <w:r>
-              <w:rPr>
-                <w:rStyle w:val="Hipercze"/>
-                <w:noProof/>
-              </w:rPr>
-              <w:t>3.4.13 Zarządzaj automatami i skrytkami</w:t>
-            </w:r>
-            <w:r>
-              <w:rPr>
-                <w:noProof/>
-                <w:webHidden/>
-              </w:rPr>
-              <w:tab/>
-            </w:r>
-            <w:r>
-              <w:rPr>
-                <w:noProof/>
-                <w:webHidden/>
-              </w:rPr>
-              <w:fldChar w:fldCharType="begin"/>
-            </w:r>
-            <w:r>
-              <w:rPr>
-                <w:noProof/>
-                <w:webHidden/>
-              </w:rPr>
-              <w:instrText xml:space="preserve"> PAGEREF _Toc198058461 \h </w:instrText>
-            </w:r>
-            <w:r>
-              <w:rPr>
-                <w:noProof/>
-                <w:webHidden/>
-              </w:rPr>
-            </w:r>
-            <w:r>
-              <w:rPr>
-                <w:noProof/>
-                <w:webHidden/>
-              </w:rPr>
-              <w:fldChar w:fldCharType="separate"/>
-            </w:r>
-            <w:r>
-              <w:rPr>
-                <w:noProof/>
-                <w:webHidden/>
-              </w:rPr>
-              <w:t>16</w:t>
-            </w:r>
-            <w:r>
-              <w:rPr>
-                <w:noProof/>
-                <w:webHidden/>
-              </w:rPr>
-              <w:fldChar w:fldCharType="end"/>
-            </w:r>
-          </w:hyperlink>
-        </w:p>
-        <w:p>
-          <w:pPr>
-            <w:pStyle w:val="Spistreci3"/>
-            <w:tabs>
-              <w:tab w:val="right" w:leader="dot" w:pos="9062"/>
-            </w:tabs>
-            <w:rPr>
-              <w:rFonts w:eastAsiaTheme="minorEastAsia"/>
-              <w:noProof/>
-              <w:lang w:eastAsia="pl-PL"/>
-            </w:rPr>
-          </w:pPr>
-          <w:hyperlink w:anchor="_Toc198058462" w:history="1">
-            <w:r>
-              <w:rPr>
-                <w:rStyle w:val="Hipercze"/>
-                <w:noProof/>
-              </w:rPr>
-              <w:t>3.4.14 Zarządzaj oddziałami i flotą</w:t>
-            </w:r>
-            <w:r>
-              <w:rPr>
-                <w:noProof/>
-                <w:webHidden/>
-              </w:rPr>
-              <w:tab/>
-            </w:r>
-            <w:r>
-              <w:rPr>
-                <w:noProof/>
-                <w:webHidden/>
-              </w:rPr>
-              <w:fldChar w:fldCharType="begin"/>
-            </w:r>
-            <w:r>
-              <w:rPr>
-                <w:noProof/>
-                <w:webHidden/>
-              </w:rPr>
-              <w:instrText xml:space="preserve"> PAGEREF _Toc198058462 \h </w:instrText>
-            </w:r>
-            <w:r>
-              <w:rPr>
-                <w:noProof/>
-                <w:webHidden/>
-              </w:rPr>
-            </w:r>
-            <w:r>
-              <w:rPr>
-                <w:noProof/>
-                <w:webHidden/>
-              </w:rPr>
-              <w:fldChar w:fldCharType="separate"/>
-            </w:r>
-            <w:r>
-              <w:rPr>
-                <w:noProof/>
-                <w:webHidden/>
-              </w:rPr>
-              <w:t>16</w:t>
+              <w:t>17</w:t>
             </w:r>
             <w:r>
               <w:rPr>
@@ -2599,7 +2813,7 @@
               <w:lang w:eastAsia="pl-PL"/>
             </w:rPr>
           </w:pPr>
-          <w:hyperlink w:anchor="_Toc198058463" w:history="1">
+          <w:hyperlink w:anchor="_Toc198151513" w:history="1">
             <w:r>
               <w:rPr>
                 <w:rStyle w:val="Hipercze"/>
@@ -2626,7 +2840,7 @@
                 <w:noProof/>
                 <w:webHidden/>
               </w:rPr>
-              <w:instrText xml:space="preserve"> PAGEREF _Toc198058463 \h </w:instrText>
+              <w:instrText xml:space="preserve"> PAGEREF _Toc198151513 \h </w:instrText>
             </w:r>
             <w:r>
               <w:rPr>
@@ -2646,7 +2860,7 @@
                 <w:noProof/>
                 <w:webHidden/>
               </w:rPr>
-              <w:t>17</w:t>
+              <w:t>18</w:t>
             </w:r>
             <w:r>
               <w:rPr>
@@ -2670,7 +2884,7 @@
               <w:lang w:eastAsia="pl-PL"/>
             </w:rPr>
           </w:pPr>
-          <w:hyperlink w:anchor="_Toc198058464" w:history="1">
+          <w:hyperlink w:anchor="_Toc198151514" w:history="1">
             <w:r>
               <w:rPr>
                 <w:rStyle w:val="Hipercze"/>
@@ -2691,7 +2905,7 @@
                 <w:rStyle w:val="Hipercze"/>
                 <w:noProof/>
               </w:rPr>
-              <w:t>Diagram analityczny</w:t>
+              <w:t>Diagram analityczny dla przypadków użycia 01-03</w:t>
             </w:r>
             <w:r>
               <w:rPr>
@@ -2712,74 +2926,7 @@
                 <w:noProof/>
                 <w:webHidden/>
               </w:rPr>
-              <w:instrText xml:space="preserve"> PAGEREF _Toc198058464 \h </w:instrText>
-            </w:r>
-            <w:r>
-              <w:rPr>
-                <w:noProof/>
-                <w:webHidden/>
-              </w:rPr>
-            </w:r>
-            <w:r>
-              <w:rPr>
-                <w:noProof/>
-                <w:webHidden/>
-              </w:rPr>
-              <w:fldChar w:fldCharType="separate"/>
-            </w:r>
-            <w:r>
-              <w:rPr>
-                <w:noProof/>
-                <w:webHidden/>
-              </w:rPr>
-              <w:t>17</w:t>
-            </w:r>
-            <w:r>
-              <w:rPr>
-                <w:noProof/>
-                <w:webHidden/>
-              </w:rPr>
-              <w:fldChar w:fldCharType="end"/>
-            </w:r>
-          </w:hyperlink>
-        </w:p>
-        <w:p>
-          <w:pPr>
-            <w:pStyle w:val="Spistreci1"/>
-            <w:rPr>
-              <w:rFonts w:eastAsiaTheme="minorEastAsia"/>
-              <w:noProof/>
-              <w:lang w:eastAsia="pl-PL"/>
-            </w:rPr>
-          </w:pPr>
-          <w:hyperlink w:anchor="_Toc198058465" w:history="1">
-            <w:r>
-              <w:rPr>
-                <w:rStyle w:val="Hipercze"/>
-                <w:noProof/>
-              </w:rPr>
-              <w:t>5. Modelowanie danych</w:t>
-            </w:r>
-            <w:r>
-              <w:rPr>
-                <w:noProof/>
-                <w:webHidden/>
-              </w:rPr>
-              <w:tab/>
-            </w:r>
-            <w:r>
-              <w:rPr>
-                <w:noProof/>
-                <w:webHidden/>
-              </w:rPr>
-              <w:fldChar w:fldCharType="begin"/>
-            </w:r>
-            <w:r>
-              <w:rPr>
-                <w:noProof/>
-                <w:webHidden/>
-              </w:rPr>
-              <w:instrText xml:space="preserve"> PAGEREF _Toc198058465 \h </w:instrText>
+              <w:instrText xml:space="preserve"> PAGEREF _Toc198151514 \h </w:instrText>
             </w:r>
             <w:r>
               <w:rPr>
@@ -2823,12 +2970,337 @@
               <w:lang w:eastAsia="pl-PL"/>
             </w:rPr>
           </w:pPr>
-          <w:hyperlink w:anchor="_Toc198058466" w:history="1">
+          <w:hyperlink w:anchor="_Toc198151515" w:history="1">
             <w:r>
               <w:rPr>
                 <w:rStyle w:val="Hipercze"/>
                 <w:noProof/>
               </w:rPr>
+              <w:t>4.2</w:t>
+            </w:r>
+            <w:r>
+              <w:rPr>
+                <w:rFonts w:eastAsiaTheme="minorEastAsia"/>
+                <w:noProof/>
+                <w:lang w:eastAsia="pl-PL"/>
+              </w:rPr>
+              <w:tab/>
+            </w:r>
+            <w:r>
+              <w:rPr>
+                <w:rStyle w:val="Hipercze"/>
+                <w:noProof/>
+              </w:rPr>
+              <w:t>Diagram analityczny dla przypadków użycia 04-07</w:t>
+            </w:r>
+            <w:r>
+              <w:rPr>
+                <w:noProof/>
+                <w:webHidden/>
+              </w:rPr>
+              <w:tab/>
+            </w:r>
+            <w:r>
+              <w:rPr>
+                <w:noProof/>
+                <w:webHidden/>
+              </w:rPr>
+              <w:fldChar w:fldCharType="begin"/>
+            </w:r>
+            <w:r>
+              <w:rPr>
+                <w:noProof/>
+                <w:webHidden/>
+              </w:rPr>
+              <w:instrText xml:space="preserve"> PAGEREF _Toc198151515 \h </w:instrText>
+            </w:r>
+            <w:r>
+              <w:rPr>
+                <w:noProof/>
+                <w:webHidden/>
+              </w:rPr>
+            </w:r>
+            <w:r>
+              <w:rPr>
+                <w:noProof/>
+                <w:webHidden/>
+              </w:rPr>
+              <w:fldChar w:fldCharType="separate"/>
+            </w:r>
+            <w:r>
+              <w:rPr>
+                <w:noProof/>
+                <w:webHidden/>
+              </w:rPr>
+              <w:t>18</w:t>
+            </w:r>
+            <w:r>
+              <w:rPr>
+                <w:noProof/>
+                <w:webHidden/>
+              </w:rPr>
+              <w:fldChar w:fldCharType="end"/>
+            </w:r>
+          </w:hyperlink>
+        </w:p>
+        <w:p>
+          <w:pPr>
+            <w:pStyle w:val="Spistreci2"/>
+            <w:tabs>
+              <w:tab w:val="left" w:pos="960"/>
+              <w:tab w:val="right" w:leader="dot" w:pos="9062"/>
+            </w:tabs>
+            <w:rPr>
+              <w:rFonts w:eastAsiaTheme="minorEastAsia"/>
+              <w:noProof/>
+              <w:lang w:eastAsia="pl-PL"/>
+            </w:rPr>
+          </w:pPr>
+          <w:hyperlink w:anchor="_Toc198151516" w:history="1">
+            <w:r>
+              <w:rPr>
+                <w:rStyle w:val="Hipercze"/>
+                <w:noProof/>
+              </w:rPr>
+              <w:t>4.3</w:t>
+            </w:r>
+            <w:r>
+              <w:rPr>
+                <w:rFonts w:eastAsiaTheme="minorEastAsia"/>
+                <w:noProof/>
+                <w:lang w:eastAsia="pl-PL"/>
+              </w:rPr>
+              <w:tab/>
+            </w:r>
+            <w:r>
+              <w:rPr>
+                <w:rStyle w:val="Hipercze"/>
+                <w:noProof/>
+              </w:rPr>
+              <w:t>Diagram analityczny dla przypadków użycia 08-11</w:t>
+            </w:r>
+            <w:r>
+              <w:rPr>
+                <w:noProof/>
+                <w:webHidden/>
+              </w:rPr>
+              <w:tab/>
+            </w:r>
+            <w:r>
+              <w:rPr>
+                <w:noProof/>
+                <w:webHidden/>
+              </w:rPr>
+              <w:fldChar w:fldCharType="begin"/>
+            </w:r>
+            <w:r>
+              <w:rPr>
+                <w:noProof/>
+                <w:webHidden/>
+              </w:rPr>
+              <w:instrText xml:space="preserve"> PAGEREF _Toc198151516 \h </w:instrText>
+            </w:r>
+            <w:r>
+              <w:rPr>
+                <w:noProof/>
+                <w:webHidden/>
+              </w:rPr>
+            </w:r>
+            <w:r>
+              <w:rPr>
+                <w:noProof/>
+                <w:webHidden/>
+              </w:rPr>
+              <w:fldChar w:fldCharType="separate"/>
+            </w:r>
+            <w:r>
+              <w:rPr>
+                <w:noProof/>
+                <w:webHidden/>
+              </w:rPr>
+              <w:t>19</w:t>
+            </w:r>
+            <w:r>
+              <w:rPr>
+                <w:noProof/>
+                <w:webHidden/>
+              </w:rPr>
+              <w:fldChar w:fldCharType="end"/>
+            </w:r>
+          </w:hyperlink>
+        </w:p>
+        <w:p>
+          <w:pPr>
+            <w:pStyle w:val="Spistreci2"/>
+            <w:tabs>
+              <w:tab w:val="left" w:pos="960"/>
+              <w:tab w:val="right" w:leader="dot" w:pos="9062"/>
+            </w:tabs>
+            <w:rPr>
+              <w:rFonts w:eastAsiaTheme="minorEastAsia"/>
+              <w:noProof/>
+              <w:lang w:eastAsia="pl-PL"/>
+            </w:rPr>
+          </w:pPr>
+          <w:hyperlink w:anchor="_Toc198151517" w:history="1">
+            <w:r>
+              <w:rPr>
+                <w:rStyle w:val="Hipercze"/>
+                <w:noProof/>
+              </w:rPr>
+              <w:t>4.4</w:t>
+            </w:r>
+            <w:r>
+              <w:rPr>
+                <w:rFonts w:eastAsiaTheme="minorEastAsia"/>
+                <w:noProof/>
+                <w:lang w:eastAsia="pl-PL"/>
+              </w:rPr>
+              <w:tab/>
+            </w:r>
+            <w:r>
+              <w:rPr>
+                <w:rStyle w:val="Hipercze"/>
+                <w:noProof/>
+              </w:rPr>
+              <w:t>Diagram analityczny dla przypadków użycia 12-14</w:t>
+            </w:r>
+            <w:r>
+              <w:rPr>
+                <w:noProof/>
+                <w:webHidden/>
+              </w:rPr>
+              <w:tab/>
+            </w:r>
+            <w:r>
+              <w:rPr>
+                <w:noProof/>
+                <w:webHidden/>
+              </w:rPr>
+              <w:fldChar w:fldCharType="begin"/>
+            </w:r>
+            <w:r>
+              <w:rPr>
+                <w:noProof/>
+                <w:webHidden/>
+              </w:rPr>
+              <w:instrText xml:space="preserve"> PAGEREF _Toc198151517 \h </w:instrText>
+            </w:r>
+            <w:r>
+              <w:rPr>
+                <w:noProof/>
+                <w:webHidden/>
+              </w:rPr>
+            </w:r>
+            <w:r>
+              <w:rPr>
+                <w:noProof/>
+                <w:webHidden/>
+              </w:rPr>
+              <w:fldChar w:fldCharType="separate"/>
+            </w:r>
+            <w:r>
+              <w:rPr>
+                <w:noProof/>
+                <w:webHidden/>
+              </w:rPr>
+              <w:t>19</w:t>
+            </w:r>
+            <w:r>
+              <w:rPr>
+                <w:noProof/>
+                <w:webHidden/>
+              </w:rPr>
+              <w:fldChar w:fldCharType="end"/>
+            </w:r>
+          </w:hyperlink>
+        </w:p>
+        <w:p>
+          <w:pPr>
+            <w:pStyle w:val="Spistreci1"/>
+            <w:rPr>
+              <w:rFonts w:eastAsiaTheme="minorEastAsia"/>
+              <w:noProof/>
+              <w:lang w:eastAsia="pl-PL"/>
+            </w:rPr>
+          </w:pPr>
+          <w:hyperlink w:anchor="_Toc198151518" w:history="1">
+            <w:r>
+              <w:rPr>
+                <w:rStyle w:val="Hipercze"/>
+                <w:noProof/>
+              </w:rPr>
+              <w:t>5. Modelowanie danych</w:t>
+            </w:r>
+            <w:r>
+              <w:rPr>
+                <w:noProof/>
+                <w:webHidden/>
+              </w:rPr>
+              <w:tab/>
+            </w:r>
+            <w:r>
+              <w:rPr>
+                <w:noProof/>
+                <w:webHidden/>
+              </w:rPr>
+              <w:fldChar w:fldCharType="begin"/>
+            </w:r>
+            <w:r>
+              <w:rPr>
+                <w:noProof/>
+                <w:webHidden/>
+              </w:rPr>
+              <w:instrText xml:space="preserve"> PAGEREF _Toc198151518 \h </w:instrText>
+            </w:r>
+            <w:r>
+              <w:rPr>
+                <w:noProof/>
+                <w:webHidden/>
+              </w:rPr>
+            </w:r>
+            <w:r>
+              <w:rPr>
+                <w:noProof/>
+                <w:webHidden/>
+              </w:rPr>
+              <w:fldChar w:fldCharType="separate"/>
+            </w:r>
+            <w:r>
+              <w:rPr>
+                <w:noProof/>
+                <w:webHidden/>
+              </w:rPr>
+              <w:t>20</w:t>
+            </w:r>
+            <w:r>
+              <w:rPr>
+                <w:noProof/>
+                <w:webHidden/>
+              </w:rPr>
+              <w:fldChar w:fldCharType="end"/>
+            </w:r>
+          </w:hyperlink>
+        </w:p>
+        <w:p>
+          <w:pPr>
+            <w:pStyle w:val="Spistreci2"/>
+            <w:tabs>
+              <w:tab w:val="left" w:pos="960"/>
+              <w:tab w:val="right" w:leader="dot" w:pos="9062"/>
+            </w:tabs>
+            <w:rPr>
+              <w:rFonts w:eastAsiaTheme="minorEastAsia"/>
+              <w:noProof/>
+              <w:lang w:eastAsia="pl-PL"/>
+            </w:rPr>
+          </w:pPr>
+          <w:hyperlink w:anchor="_Toc198151519" w:history="1">
+            <w:r>
+              <w:rPr>
+                <w:rStyle w:val="Hipercze"/>
+                <w:noProof/>
+              </w:rPr>
               <w:t>5.1</w:t>
             </w:r>
             <w:r>
@@ -2865,7 +3337,7 @@
                 <w:noProof/>
                 <w:webHidden/>
               </w:rPr>
-              <w:instrText xml:space="preserve"> PAGEREF _Toc198058466 \h </w:instrText>
+              <w:instrText xml:space="preserve"> PAGEREF _Toc198151519 \h </w:instrText>
             </w:r>
             <w:r>
               <w:rPr>
@@ -2885,7 +3357,7 @@
                 <w:noProof/>
                 <w:webHidden/>
               </w:rPr>
-              <w:t>18</w:t>
+              <w:t>20</w:t>
             </w:r>
             <w:r>
               <w:rPr>
@@ -2909,7 +3381,7 @@
               <w:lang w:eastAsia="pl-PL"/>
             </w:rPr>
           </w:pPr>
-          <w:hyperlink w:anchor="_Toc198058467" w:history="1">
+          <w:hyperlink w:anchor="_Toc198151520" w:history="1">
             <w:r>
               <w:rPr>
                 <w:rStyle w:val="Hipercze"/>
@@ -2951,7 +3423,7 @@
                 <w:noProof/>
                 <w:webHidden/>
               </w:rPr>
-              <w:instrText xml:space="preserve"> PAGEREF _Toc198058467 \h </w:instrText>
+              <w:instrText xml:space="preserve"> PAGEREF _Toc198151520 \h </w:instrText>
             </w:r>
             <w:r>
               <w:rPr>
@@ -2971,7 +3443,7 @@
                 <w:noProof/>
                 <w:webHidden/>
               </w:rPr>
-              <w:t>18</w:t>
+              <w:t>20</w:t>
             </w:r>
             <w:r>
               <w:rPr>
@@ -2995,7 +3467,7 @@
               <w:lang w:eastAsia="pl-PL"/>
             </w:rPr>
           </w:pPr>
-          <w:hyperlink w:anchor="_Toc198058468" w:history="1">
+          <w:hyperlink w:anchor="_Toc198151521" w:history="1">
             <w:r>
               <w:rPr>
                 <w:rStyle w:val="Hipercze"/>
@@ -3037,7 +3509,7 @@
                 <w:noProof/>
                 <w:webHidden/>
               </w:rPr>
-              <w:instrText xml:space="preserve"> PAGEREF _Toc198058468 \h </w:instrText>
+              <w:instrText xml:space="preserve"> PAGEREF _Toc198151521 \h </w:instrText>
             </w:r>
             <w:r>
               <w:rPr>
@@ -3057,7 +3529,7 @@
                 <w:noProof/>
                 <w:webHidden/>
               </w:rPr>
-              <w:t>18</w:t>
+              <w:t>20</w:t>
             </w:r>
             <w:r>
               <w:rPr>
@@ -3081,7 +3553,7 @@
               <w:lang w:eastAsia="pl-PL"/>
             </w:rPr>
           </w:pPr>
-          <w:hyperlink w:anchor="_Toc198058469" w:history="1">
+          <w:hyperlink w:anchor="_Toc198151522" w:history="1">
             <w:r>
               <w:rPr>
                 <w:rStyle w:val="Hipercze"/>
@@ -3123,7 +3595,7 @@
                 <w:noProof/>
                 <w:webHidden/>
               </w:rPr>
-              <w:instrText xml:space="preserve"> PAGEREF _Toc198058469 \h </w:instrText>
+              <w:instrText xml:space="preserve"> PAGEREF _Toc198151522 \h </w:instrText>
             </w:r>
             <w:r>
               <w:rPr>
@@ -3143,7 +3615,7 @@
                 <w:noProof/>
                 <w:webHidden/>
               </w:rPr>
-              <w:t>20</w:t>
+              <w:t>22</w:t>
             </w:r>
             <w:r>
               <w:rPr>
@@ -3167,7 +3639,7 @@
               <w:lang w:eastAsia="pl-PL"/>
             </w:rPr>
           </w:pPr>
-          <w:hyperlink w:anchor="_Toc198058470" w:history="1">
+          <w:hyperlink w:anchor="_Toc198151523" w:history="1">
             <w:r>
               <w:rPr>
                 <w:rStyle w:val="Hipercze"/>
@@ -3209,7 +3681,7 @@
                 <w:noProof/>
                 <w:webHidden/>
               </w:rPr>
-              <w:instrText xml:space="preserve"> PAGEREF _Toc198058470 \h </w:instrText>
+              <w:instrText xml:space="preserve"> PAGEREF _Toc198151523 \h </w:instrText>
             </w:r>
             <w:r>
               <w:rPr>
@@ -3229,7 +3701,7 @@
                 <w:noProof/>
                 <w:webHidden/>
               </w:rPr>
-              <w:t>20</w:t>
+              <w:t>22</w:t>
             </w:r>
             <w:r>
               <w:rPr>
@@ -3253,7 +3725,7 @@
               <w:lang w:eastAsia="pl-PL"/>
             </w:rPr>
           </w:pPr>
-          <w:hyperlink w:anchor="_Toc198058471" w:history="1">
+          <w:hyperlink w:anchor="_Toc198151524" w:history="1">
             <w:r>
               <w:rPr>
                 <w:rStyle w:val="Hipercze"/>
@@ -3295,7 +3767,7 @@
                 <w:noProof/>
                 <w:webHidden/>
               </w:rPr>
-              <w:instrText xml:space="preserve"> PAGEREF _Toc198058471 \h </w:instrText>
+              <w:instrText xml:space="preserve"> PAGEREF _Toc198151524 \h </w:instrText>
             </w:r>
             <w:r>
               <w:rPr>
@@ -3315,7 +3787,7 @@
                 <w:noProof/>
                 <w:webHidden/>
               </w:rPr>
-              <w:t>20</w:t>
+              <w:t>22</w:t>
             </w:r>
             <w:r>
               <w:rPr>
@@ -3335,7 +3807,7 @@
               <w:lang w:eastAsia="pl-PL"/>
             </w:rPr>
           </w:pPr>
-          <w:hyperlink w:anchor="_Toc198058472" w:history="1">
+          <w:hyperlink w:anchor="_Toc198151525" w:history="1">
             <w:r>
               <w:rPr>
                 <w:rStyle w:val="Hipercze"/>
@@ -3362,7 +3834,7 @@
                 <w:noProof/>
                 <w:webHidden/>
               </w:rPr>
-              <w:instrText xml:space="preserve"> PAGEREF _Toc198058472 \h </w:instrText>
+              <w:instrText xml:space="preserve"> PAGEREF _Toc198151525 \h </w:instrText>
             </w:r>
             <w:r>
               <w:rPr>
@@ -3382,7 +3854,7 @@
                 <w:noProof/>
                 <w:webHidden/>
               </w:rPr>
-              <w:t>22</w:t>
+              <w:t>24</w:t>
             </w:r>
             <w:r>
               <w:rPr>
@@ -3406,7 +3878,7 @@
               <w:lang w:eastAsia="pl-PL"/>
             </w:rPr>
           </w:pPr>
-          <w:hyperlink w:anchor="_Toc198058473" w:history="1">
+          <w:hyperlink w:anchor="_Toc198151526" w:history="1">
             <w:r>
               <w:rPr>
                 <w:rStyle w:val="Hipercze"/>
@@ -3448,7 +3920,7 @@
                 <w:noProof/>
                 <w:webHidden/>
               </w:rPr>
-              <w:instrText xml:space="preserve"> PAGEREF _Toc198058473 \h </w:instrText>
+              <w:instrText xml:space="preserve"> PAGEREF _Toc198151526 \h </w:instrText>
             </w:r>
             <w:r>
               <w:rPr>
@@ -3468,7 +3940,7 @@
                 <w:noProof/>
                 <w:webHidden/>
               </w:rPr>
-              <w:t>22</w:t>
+              <w:t>24</w:t>
             </w:r>
             <w:r>
               <w:rPr>
@@ -3492,7 +3964,7 @@
               <w:lang w:eastAsia="pl-PL"/>
             </w:rPr>
           </w:pPr>
-          <w:hyperlink w:anchor="_Toc198058474" w:history="1">
+          <w:hyperlink w:anchor="_Toc198151527" w:history="1">
             <w:r>
               <w:rPr>
                 <w:rStyle w:val="Hipercze"/>
@@ -3534,7 +4006,7 @@
                 <w:noProof/>
                 <w:webHidden/>
               </w:rPr>
-              <w:instrText xml:space="preserve"> PAGEREF _Toc198058474 \h </w:instrText>
+              <w:instrText xml:space="preserve"> PAGEREF _Toc198151527 \h </w:instrText>
             </w:r>
             <w:r>
               <w:rPr>
@@ -3554,7 +4026,7 @@
                 <w:noProof/>
                 <w:webHidden/>
               </w:rPr>
-              <w:t>22</w:t>
+              <w:t>24</w:t>
             </w:r>
             <w:r>
               <w:rPr>
@@ -3577,13 +4049,27 @@
               <w:lang w:eastAsia="pl-PL"/>
             </w:rPr>
           </w:pPr>
-          <w:hyperlink w:anchor="_Toc198058475" w:history="1">
+          <w:hyperlink w:anchor="_Toc198151528" w:history="1">
             <w:r>
               <w:rPr>
                 <w:rStyle w:val="Hipercze"/>
                 <w:noProof/>
               </w:rPr>
-              <w:t>6.1.2 Komponenty systemu</w:t>
+              <w:t xml:space="preserve">6.1.2 </w:t>
+            </w:r>
+            <w:r>
+              <w:rPr>
+                <w:rStyle w:val="Hipercze"/>
+                <w:noProof/>
+              </w:rPr>
+              <w:t xml:space="preserve">        </w:t>
+            </w:r>
+            <w:r>
+              <w:rPr>
+                <w:rStyle w:val="Hipercze"/>
+                <w:noProof/>
+              </w:rPr>
+              <w:t>Komponenty systemu</w:t>
             </w:r>
             <w:r>
               <w:rPr>
@@ -3604,7 +4090,7 @@
                 <w:noProof/>
                 <w:webHidden/>
               </w:rPr>
-              <w:instrText xml:space="preserve"> PAGEREF _Toc198058475 \h </w:instrText>
+              <w:instrText xml:space="preserve"> PAGEREF _Toc198151528 \h </w:instrText>
             </w:r>
             <w:r>
               <w:rPr>
@@ -3624,7 +4110,7 @@
                 <w:noProof/>
                 <w:webHidden/>
               </w:rPr>
-              <w:t>22</w:t>
+              <w:t>24</w:t>
             </w:r>
             <w:r>
               <w:rPr>
@@ -3648,7 +4134,7 @@
               <w:lang w:eastAsia="pl-PL"/>
             </w:rPr>
           </w:pPr>
-          <w:hyperlink w:anchor="_Toc198058476" w:history="1">
+          <w:hyperlink w:anchor="_Toc198151529" w:history="1">
             <w:r>
               <w:rPr>
                 <w:rStyle w:val="Hipercze"/>
@@ -3690,7 +4176,7 @@
                 <w:noProof/>
                 <w:webHidden/>
               </w:rPr>
-              <w:instrText xml:space="preserve"> PAGEREF _Toc198058476 \h </w:instrText>
+              <w:instrText xml:space="preserve"> PAGEREF _Toc198151529 \h </w:instrText>
             </w:r>
             <w:r>
               <w:rPr>
@@ -3710,7 +4196,7 @@
                 <w:noProof/>
                 <w:webHidden/>
               </w:rPr>
-              <w:t>23</w:t>
+              <w:t>25</w:t>
             </w:r>
             <w:r>
               <w:rPr>
@@ -3734,7 +4220,7 @@
               <w:lang w:eastAsia="pl-PL"/>
             </w:rPr>
           </w:pPr>
-          <w:hyperlink w:anchor="_Toc198058477" w:history="1">
+          <w:hyperlink w:anchor="_Toc198151530" w:history="1">
             <w:r>
               <w:rPr>
                 <w:rStyle w:val="Hipercze"/>
@@ -3776,7 +4262,7 @@
                 <w:noProof/>
                 <w:webHidden/>
               </w:rPr>
-              <w:instrText xml:space="preserve"> PAGEREF _Toc198058477 \h </w:instrText>
+              <w:instrText xml:space="preserve"> PAGEREF _Toc198151530 \h </w:instrText>
             </w:r>
             <w:r>
               <w:rPr>
@@ -3796,7 +4282,7 @@
                 <w:noProof/>
                 <w:webHidden/>
               </w:rPr>
-              <w:t>24</w:t>
+              <w:t>26</w:t>
             </w:r>
             <w:r>
               <w:rPr>
@@ -3820,7 +4306,7 @@
               <w:lang w:eastAsia="pl-PL"/>
             </w:rPr>
           </w:pPr>
-          <w:hyperlink w:anchor="_Toc198058478" w:history="1">
+          <w:hyperlink w:anchor="_Toc198151531" w:history="1">
             <w:r>
               <w:rPr>
                 <w:rStyle w:val="Hipercze"/>
@@ -3862,7 +4348,7 @@
                 <w:noProof/>
                 <w:webHidden/>
               </w:rPr>
-              <w:instrText xml:space="preserve"> PAGEREF _Toc198058478 \h </w:instrText>
+              <w:instrText xml:space="preserve"> PAGEREF _Toc198151531 \h </w:instrText>
             </w:r>
             <w:r>
               <w:rPr>
@@ -3882,7 +4368,7 @@
                 <w:noProof/>
                 <w:webHidden/>
               </w:rPr>
-              <w:t>24</w:t>
+              <w:t>26</w:t>
             </w:r>
             <w:r>
               <w:rPr>
@@ -3906,7 +4392,7 @@
               <w:lang w:eastAsia="pl-PL"/>
             </w:rPr>
           </w:pPr>
-          <w:hyperlink w:anchor="_Toc198058479" w:history="1">
+          <w:hyperlink w:anchor="_Toc198151532" w:history="1">
             <w:r>
               <w:rPr>
                 <w:rStyle w:val="Hipercze"/>
@@ -3948,7 +4434,7 @@
                 <w:noProof/>
                 <w:webHidden/>
               </w:rPr>
-              <w:instrText xml:space="preserve"> PAGEREF _Toc198058479 \h </w:instrText>
+              <w:instrText xml:space="preserve"> PAGEREF _Toc198151532 \h </w:instrText>
             </w:r>
             <w:r>
               <w:rPr>
@@ -3968,7 +4454,7 @@
                 <w:noProof/>
                 <w:webHidden/>
               </w:rPr>
-              <w:t>25</w:t>
+              <w:t>27</w:t>
             </w:r>
             <w:r>
               <w:rPr>
@@ -3992,7 +4478,7 @@
               <w:lang w:eastAsia="pl-PL"/>
             </w:rPr>
           </w:pPr>
-          <w:hyperlink w:anchor="_Toc198058480" w:history="1">
+          <w:hyperlink w:anchor="_Toc198151533" w:history="1">
             <w:r>
               <w:rPr>
                 <w:rStyle w:val="Hipercze"/>
@@ -4034,7 +4520,7 @@
                 <w:noProof/>
                 <w:webHidden/>
               </w:rPr>
-              <w:instrText xml:space="preserve"> PAGEREF _Toc198058480 \h </w:instrText>
+              <w:instrText xml:space="preserve"> PAGEREF _Toc198151533 \h </w:instrText>
             </w:r>
             <w:r>
               <w:rPr>
@@ -4054,7 +4540,7 @@
                 <w:noProof/>
                 <w:webHidden/>
               </w:rPr>
-              <w:t>25</w:t>
+              <w:t>27</w:t>
             </w:r>
             <w:r>
               <w:rPr>
@@ -4078,7 +4564,7 @@
               <w:lang w:eastAsia="pl-PL"/>
             </w:rPr>
           </w:pPr>
-          <w:hyperlink w:anchor="_Toc198058481" w:history="1">
+          <w:hyperlink w:anchor="_Toc198151534" w:history="1">
             <w:r>
               <w:rPr>
                 <w:rStyle w:val="Hipercze"/>
@@ -4120,7 +4606,7 @@
                 <w:noProof/>
                 <w:webHidden/>
               </w:rPr>
-              <w:instrText xml:space="preserve"> PAGEREF _Toc198058481 \h </w:instrText>
+              <w:instrText xml:space="preserve"> PAGEREF _Toc198151534 \h </w:instrText>
             </w:r>
             <w:r>
               <w:rPr>
@@ -4140,7 +4626,7 @@
                 <w:noProof/>
                 <w:webHidden/>
               </w:rPr>
-              <w:t>26</w:t>
+              <w:t>28</w:t>
             </w:r>
             <w:r>
               <w:rPr>
@@ -4180,7 +4666,6 @@
     <w:p/>
     <w:p/>
     <w:p/>
-    <w:p/>
     <w:p>
       <w:pPr>
         <w:rPr>
@@ -4190,15 +4675,13 @@
           <w:szCs w:val="40"/>
         </w:rPr>
       </w:pPr>
-      <w:r>
-        <w:br w:type="page"/>
-      </w:r>
     </w:p>
     <w:p>
       <w:pPr>
         <w:pStyle w:val="Nagwek1"/>
       </w:pPr>
-      <w:bookmarkStart w:id="0" w:name="_Toc198058437"/>
+      <w:bookmarkStart w:id="0" w:name="_Toc198151480"/>
+      <w:bookmarkStart w:id="1" w:name="_Hlk198151535"/>
       <w:r>
         <w:lastRenderedPageBreak/>
         <w:t xml:space="preserve">1. </w:t>
@@ -4207,6 +4690,7 @@
         <w:tab/>
         <w:t>Analiza modelu biznesowego</w:t>
       </w:r>
+      <w:bookmarkEnd w:id="0"/>
     </w:p>
     <w:p>
       <w:pPr>
@@ -4216,9 +4700,11 @@
           <w:numId w:val="78"/>
         </w:numPr>
       </w:pPr>
+      <w:bookmarkStart w:id="2" w:name="_Toc198151481"/>
       <w:r>
         <w:t>Wstęp teoretyczny</w:t>
       </w:r>
+      <w:bookmarkEnd w:id="2"/>
     </w:p>
     <w:p>
       <w:pPr>
@@ -4284,9 +4770,11 @@
           <w:numId w:val="1"/>
         </w:numPr>
       </w:pPr>
+      <w:bookmarkStart w:id="3" w:name="_Toc198151482"/>
       <w:r>
         <w:t>Opis firmy</w:t>
       </w:r>
+      <w:bookmarkEnd w:id="3"/>
     </w:p>
     <w:p>
       <w:pPr>
@@ -4356,6 +4844,7 @@
       <w:pPr>
         <w:pStyle w:val="Nagwek3"/>
       </w:pPr>
+      <w:bookmarkStart w:id="4" w:name="_Toc198151483"/>
       <w:r>
         <w:t>1.2.1</w:t>
       </w:r>
@@ -4363,6 +4852,7 @@
         <w:tab/>
         <w:t>Struktura organizacyjna i działalność firmy</w:t>
       </w:r>
+      <w:bookmarkEnd w:id="4"/>
     </w:p>
     <w:p>
       <w:pPr>
@@ -4513,6 +5003,7 @@
       <w:pPr>
         <w:pStyle w:val="Nagwek3"/>
       </w:pPr>
+      <w:bookmarkStart w:id="5" w:name="_Toc198151484"/>
       <w:r>
         <w:lastRenderedPageBreak/>
         <w:t>1.2.2</w:t>
@@ -4521,6 +5012,7 @@
         <w:tab/>
         <w:t>Strategia biznesowa firmy</w:t>
       </w:r>
+      <w:bookmarkEnd w:id="5"/>
     </w:p>
     <w:p>
       <w:pPr>
@@ -4612,6 +5104,7 @@
       <w:pPr>
         <w:pStyle w:val="Nagwek2"/>
       </w:pPr>
+      <w:bookmarkStart w:id="6" w:name="_Toc198151485"/>
       <w:r>
         <w:t>1.3</w:t>
       </w:r>
@@ -4619,6 +5112,7 @@
         <w:tab/>
         <w:t>Opis kontekstu dziedziny problemowej</w:t>
       </w:r>
+      <w:bookmarkEnd w:id="6"/>
     </w:p>
     <w:p>
       <w:pPr>
@@ -4651,10 +5145,12 @@
           <w:numId w:val="79"/>
         </w:numPr>
       </w:pPr>
+      <w:bookmarkStart w:id="7" w:name="_Toc198151486"/>
       <w:r>
         <w:lastRenderedPageBreak/>
         <w:t>Kontekstowy diagram projektowanego systemu</w:t>
       </w:r>
+      <w:bookmarkEnd w:id="7"/>
     </w:p>
     <w:p>
       <w:pPr>
@@ -4769,6 +5265,9 @@
       <w:pPr>
         <w:pStyle w:val="Nagwek1"/>
       </w:pPr>
+      <w:bookmarkStart w:id="8" w:name="_Toc198151487"/>
+      <w:bookmarkStart w:id="9" w:name="_Hlk198151562"/>
+      <w:bookmarkEnd w:id="1"/>
       <w:r>
         <w:lastRenderedPageBreak/>
         <w:t>2.</w:t>
@@ -4779,7 +5278,7 @@
       <w:r>
         <w:t>Analiza wymagań na system informatyczny</w:t>
       </w:r>
-      <w:bookmarkEnd w:id="0"/>
+      <w:bookmarkEnd w:id="8"/>
     </w:p>
     <w:p>
       <w:pPr>
@@ -4801,8 +5300,12 @@
           <w:szCs w:val="32"/>
         </w:rPr>
       </w:pPr>
-      <w:bookmarkStart w:id="1" w:name="_Toc198058438"/>
-      <w:bookmarkEnd w:id="1"/>
+      <w:bookmarkStart w:id="10" w:name="_Toc198058438"/>
+      <w:bookmarkStart w:id="11" w:name="_Toc198151433"/>
+      <w:bookmarkStart w:id="12" w:name="_Toc198151488"/>
+      <w:bookmarkEnd w:id="10"/>
+      <w:bookmarkEnd w:id="11"/>
+      <w:bookmarkEnd w:id="12"/>
     </w:p>
     <w:p>
       <w:pPr>
@@ -4824,8 +5327,12 @@
           <w:szCs w:val="32"/>
         </w:rPr>
       </w:pPr>
-      <w:bookmarkStart w:id="2" w:name="_Toc198058439"/>
-      <w:bookmarkEnd w:id="2"/>
+      <w:bookmarkStart w:id="13" w:name="_Toc198058439"/>
+      <w:bookmarkStart w:id="14" w:name="_Toc198151434"/>
+      <w:bookmarkStart w:id="15" w:name="_Toc198151489"/>
+      <w:bookmarkEnd w:id="13"/>
+      <w:bookmarkEnd w:id="14"/>
+      <w:bookmarkEnd w:id="15"/>
     </w:p>
     <w:p>
       <w:pPr>
@@ -4835,11 +5342,11 @@
           <w:numId w:val="80"/>
         </w:numPr>
       </w:pPr>
-      <w:bookmarkStart w:id="3" w:name="_Toc198058440"/>
+      <w:bookmarkStart w:id="16" w:name="_Toc198151490"/>
       <w:r>
         <w:t>Cel projektowanego systemu informatycznego</w:t>
       </w:r>
-      <w:bookmarkEnd w:id="3"/>
+      <w:bookmarkEnd w:id="16"/>
     </w:p>
     <w:p>
       <w:pPr>
@@ -4986,11 +5493,11 @@
           <w:numId w:val="80"/>
         </w:numPr>
       </w:pPr>
-      <w:bookmarkStart w:id="4" w:name="_Toc198058441"/>
+      <w:bookmarkStart w:id="17" w:name="_Toc198151491"/>
       <w:r>
         <w:t>Cel i opis podstawowych wymagań funkcjonalnych</w:t>
       </w:r>
-      <w:bookmarkEnd w:id="4"/>
+      <w:bookmarkEnd w:id="17"/>
     </w:p>
     <w:p>
       <w:pPr>
@@ -5199,12 +5706,12 @@
           <w:numId w:val="80"/>
         </w:numPr>
       </w:pPr>
-      <w:bookmarkStart w:id="5" w:name="_Toc198058442"/>
+      <w:bookmarkStart w:id="18" w:name="_Toc198151492"/>
       <w:r>
         <w:lastRenderedPageBreak/>
         <w:t>Systemowy słownik danych systemu informatycznego</w:t>
       </w:r>
-      <w:bookmarkEnd w:id="5"/>
+      <w:bookmarkEnd w:id="18"/>
     </w:p>
     <w:p>
       <w:pPr>
@@ -5671,12 +6178,12 @@
           <w:numId w:val="80"/>
         </w:numPr>
       </w:pPr>
-      <w:bookmarkStart w:id="6" w:name="_Toc198058443"/>
+      <w:bookmarkStart w:id="19" w:name="_Toc198151493"/>
       <w:r>
         <w:lastRenderedPageBreak/>
         <w:t>Wymagania niefunkcjonalne</w:t>
       </w:r>
-      <w:bookmarkEnd w:id="6"/>
+      <w:bookmarkEnd w:id="19"/>
     </w:p>
     <w:p>
       <w:pPr>
@@ -5945,7 +6452,7 @@
       <w:r>
         <w:br w:type="page"/>
       </w:r>
-      <w:bookmarkStart w:id="7" w:name="_Toc198058444"/>
+      <w:bookmarkStart w:id="20" w:name="_Toc198151494"/>
       <w:r>
         <w:lastRenderedPageBreak/>
         <w:t>3.</w:t>
@@ -5954,13 +6461,13 @@
         <w:tab/>
         <w:t>Analiza funkcjonalna systemu informatycznego</w:t>
       </w:r>
-      <w:bookmarkEnd w:id="7"/>
+      <w:bookmarkEnd w:id="20"/>
     </w:p>
     <w:p>
       <w:pPr>
         <w:pStyle w:val="Nagwek2"/>
       </w:pPr>
-      <w:bookmarkStart w:id="8" w:name="_Toc198058445"/>
+      <w:bookmarkStart w:id="21" w:name="_Toc198151495"/>
       <w:r>
         <w:t>3.1</w:t>
       </w:r>
@@ -5968,7 +6475,7 @@
         <w:tab/>
         <w:t>Wymagania funkcjonalne w postaci zadań szczegółowych</w:t>
       </w:r>
-      <w:bookmarkEnd w:id="8"/>
+      <w:bookmarkEnd w:id="21"/>
     </w:p>
     <w:p>
       <w:pPr>
@@ -6165,7 +6672,7 @@
       <w:pPr>
         <w:pStyle w:val="Nagwek2"/>
       </w:pPr>
-      <w:bookmarkStart w:id="9" w:name="_Toc198058446"/>
+      <w:bookmarkStart w:id="22" w:name="_Toc198151496"/>
       <w:r>
         <w:lastRenderedPageBreak/>
         <w:t>3.2</w:t>
@@ -6174,7 +6681,7 @@
         <w:tab/>
         <w:t>Opis aktorów</w:t>
       </w:r>
-      <w:bookmarkEnd w:id="9"/>
+      <w:bookmarkEnd w:id="22"/>
     </w:p>
     <w:p>
       <w:pPr>
@@ -6308,7 +6815,7 @@
       <w:pPr>
         <w:pStyle w:val="Nagwek2"/>
       </w:pPr>
-      <w:bookmarkStart w:id="10" w:name="_Toc198058447"/>
+      <w:bookmarkStart w:id="23" w:name="_Toc198151497"/>
       <w:r>
         <w:lastRenderedPageBreak/>
         <w:t>3.3</w:t>
@@ -6317,7 +6824,7 @@
         <w:tab/>
         <w:t>Diagram przypadków użycia</w:t>
       </w:r>
-      <w:bookmarkEnd w:id="10"/>
+      <w:bookmarkEnd w:id="23"/>
     </w:p>
     <w:p>
       <w:pPr>
@@ -6399,25 +6906,155 @@
     <w:p>
       <w:pPr>
         <w:pStyle w:val="Nagwek2"/>
-      </w:pPr>
-      <w:bookmarkStart w:id="11" w:name="_Toc198058448"/>
+        <w:numPr>
+          <w:ilvl w:val="1"/>
+          <w:numId w:val="79"/>
+        </w:numPr>
+      </w:pPr>
+      <w:bookmarkStart w:id="24" w:name="_Toc198151498"/>
       <w:r>
         <w:lastRenderedPageBreak/>
-        <w:t>3.4</w:t>
+        <w:t>Scenariusze przypadków użycia</w:t>
+      </w:r>
+      <w:bookmarkEnd w:id="24"/>
+    </w:p>
+    <w:p>
+      <w:pPr>
+        <w:pStyle w:val="Nagwek3"/>
+      </w:pPr>
+      <w:bookmarkStart w:id="25" w:name="_Toc198151499"/>
+      <w:r>
+        <w:t>3.4.</w:t>
+      </w:r>
+      <w:r>
+        <w:t>1</w:t>
       </w:r>
       <w:r>
         <w:tab/>
-        <w:t>Scenariusze przypadków użycia</w:t>
-      </w:r>
-      <w:bookmarkEnd w:id="11"/>
+        <w:t>Zarejestruj konto</w:t>
+      </w:r>
+      <w:bookmarkEnd w:id="25"/>
+    </w:p>
+    <w:p>
+      <w:pPr>
+        <w:ind w:firstLine="708"/>
+        <w:rPr>
+          <w:b/>
+          <w:bCs/>
+        </w:rPr>
+      </w:pPr>
+      <w:r>
+        <w:rPr>
+          <w:b/>
+          <w:bCs/>
+        </w:rPr>
+        <w:t>Scenariusz podstawowy:</w:t>
+      </w:r>
+    </w:p>
+    <w:p>
+      <w:pPr>
+        <w:pStyle w:val="Akapitzlist"/>
+        <w:numPr>
+          <w:ilvl w:val="0"/>
+          <w:numId w:val="63"/>
+        </w:numPr>
+      </w:pPr>
+      <w:r>
+        <w:t>Nowy użytkownik wybiera opcję „Zarejestruj konto”.</w:t>
+      </w:r>
+    </w:p>
+    <w:p>
+      <w:pPr>
+        <w:pStyle w:val="Akapitzlist"/>
+        <w:numPr>
+          <w:ilvl w:val="0"/>
+          <w:numId w:val="63"/>
+        </w:numPr>
+      </w:pPr>
+      <w:r>
+        <w:t>Wprowadza dane: login, hasło, e-mail, nazwisko, telefon oraz wybiera typ konta.</w:t>
+      </w:r>
+    </w:p>
+    <w:p>
+      <w:pPr>
+        <w:pStyle w:val="Akapitzlist"/>
+        <w:numPr>
+          <w:ilvl w:val="0"/>
+          <w:numId w:val="63"/>
+        </w:numPr>
+      </w:pPr>
+      <w:r>
+        <w:t>System sprawdza poprawność danych i unikalność loginu.</w:t>
+      </w:r>
+    </w:p>
+    <w:p>
+      <w:pPr>
+        <w:pStyle w:val="Akapitzlist"/>
+        <w:numPr>
+          <w:ilvl w:val="0"/>
+          <w:numId w:val="63"/>
+        </w:numPr>
+      </w:pPr>
+      <w:r>
+        <w:t>Konto zostaje utworzone, użytkownik otrzymuje potwierdzenie.</w:t>
+      </w:r>
+    </w:p>
+    <w:p>
+      <w:pPr>
+        <w:pStyle w:val="Akapitzlist"/>
+        <w:numPr>
+          <w:ilvl w:val="0"/>
+          <w:numId w:val="63"/>
+        </w:numPr>
+      </w:pPr>
+      <w:r>
+        <w:t>Użytkownik może się zalogować.</w:t>
+      </w:r>
+    </w:p>
+    <w:p>
+      <w:pPr>
+        <w:ind w:firstLine="708"/>
+        <w:rPr>
+          <w:b/>
+          <w:bCs/>
+        </w:rPr>
+      </w:pPr>
+      <w:r>
+        <w:rPr>
+          <w:b/>
+          <w:bCs/>
+        </w:rPr>
+        <w:t>Scenariusze alternatywne:</w:t>
+      </w:r>
+    </w:p>
+    <w:p>
+      <w:pPr>
+        <w:spacing w:after="0"/>
+        <w:ind w:left="709"/>
+      </w:pPr>
+      <w:r>
+        <w:t>2a. Login jest już zajęty – system prosi o inny login.</w:t>
+      </w:r>
+    </w:p>
+    <w:p>
+      <w:pPr>
+        <w:spacing w:after="0"/>
+        <w:ind w:left="709"/>
+      </w:pPr>
+      <w:r>
+        <w:t>2b. Niekompletne dane – rejestracja zostaje wstrzymana do uzupełnienia pól.</w:t>
+      </w:r>
     </w:p>
     <w:p>
       <w:pPr>
         <w:pStyle w:val="Nagwek3"/>
       </w:pPr>
-      <w:bookmarkStart w:id="12" w:name="_Toc198058449"/>
-      <w:r>
-        <w:t>3.4.1</w:t>
+      <w:bookmarkStart w:id="26" w:name="_Toc198151500"/>
+      <w:r>
+        <w:t>3.4.</w:t>
+      </w:r>
+      <w:r>
+        <w:t>2</w:t>
       </w:r>
       <w:r>
         <w:tab/>
@@ -6425,7 +7062,7 @@
       <w:r>
         <w:t>Zaloguj się</w:t>
       </w:r>
-      <w:bookmarkEnd w:id="12"/>
+      <w:bookmarkEnd w:id="26"/>
     </w:p>
     <w:p>
       <w:pPr>
@@ -6560,143 +7197,17 @@
       <w:pPr>
         <w:pStyle w:val="Nagwek3"/>
       </w:pPr>
-      <w:bookmarkStart w:id="13" w:name="_Toc198058450"/>
-      <w:r>
-        <w:t>3.4.2</w:t>
+      <w:bookmarkStart w:id="27" w:name="_Toc198151501"/>
+      <w:r>
+        <w:t>3.4.3</w:t>
       </w:r>
       <w:r>
         <w:tab/>
       </w:r>
       <w:r>
-        <w:t>Zarejestruj konto</w:t>
-      </w:r>
-      <w:bookmarkEnd w:id="13"/>
-    </w:p>
-    <w:p>
-      <w:pPr>
-        <w:ind w:firstLine="708"/>
-        <w:rPr>
-          <w:b/>
-          <w:bCs/>
-        </w:rPr>
-      </w:pPr>
-      <w:r>
-        <w:rPr>
-          <w:b/>
-          <w:bCs/>
-        </w:rPr>
-        <w:t>Scenariusz podstawowy:</w:t>
-      </w:r>
-    </w:p>
-    <w:p>
-      <w:pPr>
-        <w:pStyle w:val="Akapitzlist"/>
-        <w:numPr>
-          <w:ilvl w:val="0"/>
-          <w:numId w:val="63"/>
-        </w:numPr>
-      </w:pPr>
-      <w:r>
-        <w:t>Nowy użytkownik wybiera opcję „Zarejestruj konto”.</w:t>
-      </w:r>
-    </w:p>
-    <w:p>
-      <w:pPr>
-        <w:pStyle w:val="Akapitzlist"/>
-        <w:numPr>
-          <w:ilvl w:val="0"/>
-          <w:numId w:val="63"/>
-        </w:numPr>
-      </w:pPr>
-      <w:r>
-        <w:t>Wprowadza dane: login, hasło, e-mail, nazwisko, telefon oraz wybiera typ konta.</w:t>
-      </w:r>
-    </w:p>
-    <w:p>
-      <w:pPr>
-        <w:pStyle w:val="Akapitzlist"/>
-        <w:numPr>
-          <w:ilvl w:val="0"/>
-          <w:numId w:val="63"/>
-        </w:numPr>
-      </w:pPr>
-      <w:r>
-        <w:t>System sprawdza poprawność danych i unikalność loginu.</w:t>
-      </w:r>
-    </w:p>
-    <w:p>
-      <w:pPr>
-        <w:pStyle w:val="Akapitzlist"/>
-        <w:numPr>
-          <w:ilvl w:val="0"/>
-          <w:numId w:val="63"/>
-        </w:numPr>
-      </w:pPr>
-      <w:r>
-        <w:t>Konto zostaje utworzone, użytkownik otrzymuje potwierdzenie.</w:t>
-      </w:r>
-    </w:p>
-    <w:p>
-      <w:pPr>
-        <w:pStyle w:val="Akapitzlist"/>
-        <w:numPr>
-          <w:ilvl w:val="0"/>
-          <w:numId w:val="63"/>
-        </w:numPr>
-      </w:pPr>
-      <w:r>
-        <w:t>Użytkownik może się zalogować.</w:t>
-      </w:r>
-    </w:p>
-    <w:p>
-      <w:pPr>
-        <w:ind w:firstLine="708"/>
-        <w:rPr>
-          <w:b/>
-          <w:bCs/>
-        </w:rPr>
-      </w:pPr>
-      <w:r>
-        <w:rPr>
-          <w:b/>
-          <w:bCs/>
-        </w:rPr>
-        <w:t>Scenariusze alternatywne:</w:t>
-      </w:r>
-    </w:p>
-    <w:p>
-      <w:pPr>
-        <w:spacing w:after="0"/>
-        <w:ind w:left="709"/>
-      </w:pPr>
-      <w:r>
-        <w:t>2a. Login jest już zajęty – system prosi o inny login.</w:t>
-      </w:r>
-    </w:p>
-    <w:p>
-      <w:pPr>
-        <w:spacing w:after="0"/>
-        <w:ind w:left="709"/>
-      </w:pPr>
-      <w:r>
-        <w:t>2b. Niekompletne dane – rejestracja zostaje wstrzymana do uzupełnienia pól.</w:t>
-      </w:r>
-    </w:p>
-    <w:p>
-      <w:pPr>
-        <w:pStyle w:val="Nagwek3"/>
-      </w:pPr>
-      <w:bookmarkStart w:id="14" w:name="_Toc198058451"/>
-      <w:r>
-        <w:t>3.4.3</w:t>
-      </w:r>
-      <w:r>
-        <w:tab/>
-      </w:r>
-      <w:r>
         <w:t>Resetuj hasło</w:t>
       </w:r>
-      <w:bookmarkEnd w:id="14"/>
+      <w:bookmarkEnd w:id="27"/>
     </w:p>
     <w:p>
       <w:pPr>
@@ -6817,7 +7328,7 @@
       <w:pPr>
         <w:pStyle w:val="Nagwek3"/>
       </w:pPr>
-      <w:bookmarkStart w:id="15" w:name="_Toc198058452"/>
+      <w:bookmarkStart w:id="28" w:name="_Toc198151502"/>
       <w:r>
         <w:lastRenderedPageBreak/>
         <w:t>3.4.4</w:t>
@@ -6828,7 +7339,7 @@
       <w:r>
         <w:t>Nadaj przesyłkę</w:t>
       </w:r>
-      <w:bookmarkEnd w:id="15"/>
+      <w:bookmarkEnd w:id="28"/>
     </w:p>
     <w:p>
       <w:pPr>
@@ -6962,7 +7473,7 @@
       <w:pPr>
         <w:pStyle w:val="Nagwek3"/>
       </w:pPr>
-      <w:bookmarkStart w:id="16" w:name="_Toc198058453"/>
+      <w:bookmarkStart w:id="29" w:name="_Toc198151503"/>
       <w:r>
         <w:t>3.4.5</w:t>
       </w:r>
@@ -6972,7 +7483,7 @@
       <w:r>
         <w:t>Dostarcz przesyłkę</w:t>
       </w:r>
-      <w:bookmarkEnd w:id="16"/>
+      <w:bookmarkEnd w:id="29"/>
     </w:p>
     <w:p>
       <w:pPr>
@@ -7093,7 +7604,7 @@
       <w:pPr>
         <w:pStyle w:val="Nagwek3"/>
       </w:pPr>
-      <w:bookmarkStart w:id="17" w:name="_Toc198058454"/>
+      <w:bookmarkStart w:id="30" w:name="_Toc198151504"/>
       <w:r>
         <w:t>3.4.6</w:t>
       </w:r>
@@ -7103,7 +7614,7 @@
       <w:r>
         <w:t>Odbierz przesyłkę</w:t>
       </w:r>
-      <w:bookmarkEnd w:id="17"/>
+      <w:bookmarkEnd w:id="30"/>
     </w:p>
     <w:p>
       <w:pPr>
@@ -7229,7 +7740,7 @@
       <w:pPr>
         <w:pStyle w:val="Nagwek3"/>
       </w:pPr>
-      <w:bookmarkStart w:id="18" w:name="_Toc198058455"/>
+      <w:bookmarkStart w:id="31" w:name="_Toc198151505"/>
       <w:r>
         <w:lastRenderedPageBreak/>
         <w:t>3.4.7</w:t>
@@ -7240,7 +7751,7 @@
       <w:r>
         <w:t>Śledź przesyłkę</w:t>
       </w:r>
-      <w:bookmarkEnd w:id="18"/>
+      <w:bookmarkEnd w:id="31"/>
     </w:p>
     <w:p>
       <w:pPr>
@@ -7313,7 +7824,7 @@
       <w:pPr>
         <w:pStyle w:val="Nagwek3"/>
       </w:pPr>
-      <w:bookmarkStart w:id="19" w:name="_Toc198058456"/>
+      <w:bookmarkStart w:id="32" w:name="_Toc198151506"/>
       <w:r>
         <w:t>3.4.8</w:t>
       </w:r>
@@ -7323,7 +7834,7 @@
       <w:r>
         <w:t>Zarządzaj przesyłkami</w:t>
       </w:r>
-      <w:bookmarkEnd w:id="19"/>
+      <w:bookmarkEnd w:id="32"/>
     </w:p>
     <w:p>
       <w:pPr>
@@ -7388,11 +7899,11 @@
           <w:numId w:val="69"/>
         </w:numPr>
       </w:pPr>
-      <w:bookmarkStart w:id="20" w:name="_Toc198058457"/>
+      <w:bookmarkStart w:id="33" w:name="_Toc198151507"/>
       <w:r>
         <w:t>Zwróć przesyłkę</w:t>
       </w:r>
-      <w:bookmarkEnd w:id="20"/>
+      <w:bookmarkEnd w:id="33"/>
     </w:p>
     <w:p>
       <w:pPr>
@@ -7479,7 +7990,7 @@
       <w:pPr>
         <w:pStyle w:val="Nagwek3"/>
       </w:pPr>
-      <w:bookmarkStart w:id="21" w:name="_Toc198058458"/>
+      <w:bookmarkStart w:id="34" w:name="_Toc198151508"/>
       <w:r>
         <w:t>3.4.10</w:t>
       </w:r>
@@ -7489,7 +8000,7 @@
       <w:r>
         <w:t>Złóż reklamację</w:t>
       </w:r>
-      <w:bookmarkEnd w:id="21"/>
+      <w:bookmarkEnd w:id="34"/>
     </w:p>
     <w:p>
       <w:pPr>
@@ -7571,7 +8082,7 @@
       <w:pPr>
         <w:pStyle w:val="Nagwek3"/>
       </w:pPr>
-      <w:bookmarkStart w:id="22" w:name="_Toc198058459"/>
+      <w:bookmarkStart w:id="35" w:name="_Toc198151509"/>
       <w:r>
         <w:t>3.4.11</w:t>
       </w:r>
@@ -7581,7 +8092,7 @@
       <w:r>
         <w:t>Zarządzaj reklamacją</w:t>
       </w:r>
-      <w:bookmarkEnd w:id="22"/>
+      <w:bookmarkEnd w:id="35"/>
     </w:p>
     <w:p>
       <w:pPr>
@@ -7647,7 +8158,7 @@
       <w:pPr>
         <w:pStyle w:val="Nagwek3"/>
       </w:pPr>
-      <w:bookmarkStart w:id="23" w:name="_Toc198058460"/>
+      <w:bookmarkStart w:id="36" w:name="_Toc198151510"/>
       <w:r>
         <w:lastRenderedPageBreak/>
         <w:t>3.4.12</w:t>
@@ -7658,7 +8169,7 @@
       <w:r>
         <w:t>Zarządzaj użytkownikami</w:t>
       </w:r>
-      <w:bookmarkEnd w:id="23"/>
+      <w:bookmarkEnd w:id="36"/>
     </w:p>
     <w:p>
       <w:pPr>
@@ -7728,7 +8239,7 @@
       <w:pPr>
         <w:pStyle w:val="Nagwek3"/>
       </w:pPr>
-      <w:bookmarkStart w:id="24" w:name="_Toc198058461"/>
+      <w:bookmarkStart w:id="37" w:name="_Toc198151511"/>
       <w:r>
         <w:t>3.4.13</w:t>
       </w:r>
@@ -7738,7 +8249,7 @@
       <w:r>
         <w:t>Zarządzaj automatami i skrytkami</w:t>
       </w:r>
-      <w:bookmarkEnd w:id="24"/>
+      <w:bookmarkEnd w:id="37"/>
     </w:p>
     <w:p>
       <w:pPr>
@@ -7812,7 +8323,7 @@
       <w:pPr>
         <w:pStyle w:val="Nagwek3"/>
       </w:pPr>
-      <w:bookmarkStart w:id="25" w:name="_Toc198058462"/>
+      <w:bookmarkStart w:id="38" w:name="_Toc198151512"/>
       <w:r>
         <w:t>3.4.14</w:t>
       </w:r>
@@ -7822,7 +8333,7 @@
       <w:r>
         <w:t>Zarządzaj oddziałami i flotą</w:t>
       </w:r>
-      <w:bookmarkEnd w:id="25"/>
+      <w:bookmarkEnd w:id="38"/>
     </w:p>
     <w:p>
       <w:pPr>
@@ -7904,26 +8415,28 @@
       <w:pPr>
         <w:pStyle w:val="Nagwek1"/>
       </w:pPr>
-      <w:bookmarkStart w:id="26" w:name="_Toc198058463"/>
+      <w:bookmarkStart w:id="39" w:name="_Toc198151513"/>
+      <w:bookmarkStart w:id="40" w:name="_Hlk198151634"/>
+      <w:bookmarkEnd w:id="9"/>
       <w:r>
         <w:lastRenderedPageBreak/>
         <w:t>4. Modelowanie analityczne</w:t>
       </w:r>
-      <w:bookmarkEnd w:id="26"/>
+      <w:bookmarkEnd w:id="39"/>
     </w:p>
     <w:p>
       <w:pPr>
         <w:pStyle w:val="Nagwek2"/>
       </w:pPr>
-      <w:bookmarkStart w:id="27" w:name="_Toc198058464"/>
+      <w:bookmarkStart w:id="41" w:name="_Toc198151514"/>
       <w:r>
         <w:t>4.1</w:t>
       </w:r>
       <w:r>
         <w:tab/>
-        <w:t>Diagram analityczny</w:t>
-      </w:r>
-      <w:bookmarkEnd w:id="27"/>
+        <w:t>Diagram analityczny dla przypadków użycia 01-03</w:t>
+      </w:r>
+      <w:bookmarkEnd w:id="41"/>
     </w:p>
     <w:p>
       <w:r>
@@ -7931,10 +8444,10 @@
           <w:noProof/>
         </w:rPr>
         <w:drawing>
-          <wp:inline distT="0" distB="0" distL="0" distR="0" wp14:anchorId="19B3FEC5" wp14:editId="2941899C">
-            <wp:extent cx="5760720" cy="6136005"/>
+          <wp:inline distT="0" distB="0" distL="0" distR="0" wp14:anchorId="737A786E" wp14:editId="3C6B06AD">
+            <wp:extent cx="5760720" cy="3145790"/>
             <wp:effectExtent l="0" t="0" r="0" b="0"/>
-            <wp:docPr id="566340856" name="Obraz 1"/>
+            <wp:docPr id="604244706" name="Obraz 1"/>
             <wp:cNvGraphicFramePr>
               <a:graphicFrameLocks xmlns:a="http://schemas.openxmlformats.org/drawingml/2006/main" noChangeAspect="1"/>
             </wp:cNvGraphicFramePr>
@@ -7963,7 +8476,7 @@
                   <pic:spPr bwMode="auto">
                     <a:xfrm>
                       <a:off x="0" y="0"/>
-                      <a:ext cx="5760720" cy="6136005"/>
+                      <a:ext cx="5760720" cy="3145790"/>
                     </a:xfrm>
                     <a:prstGeom prst="rect">
                       <a:avLst/>
@@ -7982,7 +8495,6 @@
     </w:p>
     <w:p>
       <w:pPr>
-        <w:spacing w:before="240"/>
         <w:jc w:val="center"/>
         <w:rPr>
           <w:b/>
@@ -7996,69 +8508,33 @@
           <w:bCs/>
           <w:color w:val="404040" w:themeColor="text1" w:themeTint="BF"/>
         </w:rPr>
-        <w:t>Diagram 3. Diagram analityczny dla systemu informatycznego</w:t>
-      </w:r>
-    </w:p>
-    <w:p>
-      <w:pPr>
-        <w:pStyle w:val="Nagwek1"/>
-      </w:pPr>
-      <w:bookmarkStart w:id="28" w:name="_Toc198058465"/>
-      <w:r>
-        <w:lastRenderedPageBreak/>
-        <w:t>5. Modelowanie danych</w:t>
-      </w:r>
-      <w:bookmarkEnd w:id="28"/>
+        <w:t>Diagram 3. Diagram analityczny UC01-03 dla systemu informatycznego</w:t>
+      </w:r>
     </w:p>
     <w:p>
       <w:pPr>
         <w:pStyle w:val="Nagwek2"/>
       </w:pPr>
-      <w:bookmarkStart w:id="29" w:name="_Toc198058466"/>
-      <w:r>
-        <w:t>5.1</w:t>
+      <w:bookmarkStart w:id="42" w:name="_Toc198151515"/>
+      <w:r>
+        <w:t>4.2</w:t>
       </w:r>
       <w:r>
         <w:tab/>
-        <w:t>Konceptualny diagram klas dla systemu informatycznego</w:t>
-      </w:r>
-      <w:bookmarkEnd w:id="29"/>
-    </w:p>
-    <w:p>
-      <w:pPr>
-        <w:pStyle w:val="Nagwek3"/>
-      </w:pPr>
-      <w:bookmarkStart w:id="30" w:name="_Toc198058467"/>
-      <w:r>
-        <w:t>5.1.1</w:t>
-      </w:r>
-      <w:r>
-        <w:tab/>
-        <w:t>Cel diagramu</w:t>
-      </w:r>
-      <w:bookmarkEnd w:id="30"/>
-    </w:p>
-    <w:p>
-      <w:pPr>
-        <w:ind w:left="708"/>
-      </w:pPr>
+        <w:t>Diagram analityczny dla przypadków użycia 04-07</w:t>
+      </w:r>
+      <w:bookmarkEnd w:id="42"/>
+    </w:p>
+    <w:p>
       <w:r>
         <w:rPr>
           <w:noProof/>
         </w:rPr>
         <w:drawing>
-          <wp:anchor distT="0" distB="0" distL="114300" distR="114300" simplePos="0" relativeHeight="251661312" behindDoc="0" locked="0" layoutInCell="1" allowOverlap="1" wp14:anchorId="601EEAAE" wp14:editId="1D1E0C59">
-            <wp:simplePos x="0" y="0"/>
-            <wp:positionH relativeFrom="margin">
-              <wp:align>center</wp:align>
-            </wp:positionH>
-            <wp:positionV relativeFrom="paragraph">
-              <wp:posOffset>872490</wp:posOffset>
-            </wp:positionV>
-            <wp:extent cx="7091045" cy="3600450"/>
+          <wp:inline distT="0" distB="0" distL="0" distR="0" wp14:anchorId="70EBF848" wp14:editId="27A0CF67">
+            <wp:extent cx="5760720" cy="3143250"/>
             <wp:effectExtent l="0" t="0" r="0" b="0"/>
-            <wp:wrapTopAndBottom/>
-            <wp:docPr id="1816274943" name="Obraz 1"/>
+            <wp:docPr id="41808223" name="Obraz 2"/>
             <wp:cNvGraphicFramePr>
               <a:graphicFrameLocks xmlns:a="http://schemas.openxmlformats.org/drawingml/2006/main" noChangeAspect="1"/>
             </wp:cNvGraphicFramePr>
@@ -8066,7 +8542,7 @@
               <a:graphicData uri="http://schemas.openxmlformats.org/drawingml/2006/picture">
                 <pic:pic xmlns:pic="http://schemas.openxmlformats.org/drawingml/2006/picture">
                   <pic:nvPicPr>
-                    <pic:cNvPr id="0" name="Picture 1"/>
+                    <pic:cNvPr id="0" name="Picture 3"/>
                     <pic:cNvPicPr>
                       <a:picLocks noChangeAspect="1" noChangeArrowheads="1"/>
                     </pic:cNvPicPr>
@@ -8087,7 +8563,475 @@
                   <pic:spPr bwMode="auto">
                     <a:xfrm>
                       <a:off x="0" y="0"/>
-                      <a:ext cx="7091045" cy="3600450"/>
+                      <a:ext cx="5760720" cy="3143250"/>
+                    </a:xfrm>
+                    <a:prstGeom prst="rect">
+                      <a:avLst/>
+                    </a:prstGeom>
+                    <a:noFill/>
+                    <a:ln>
+                      <a:noFill/>
+                    </a:ln>
+                  </pic:spPr>
+                </pic:pic>
+              </a:graphicData>
+            </a:graphic>
+          </wp:inline>
+        </w:drawing>
+      </w:r>
+    </w:p>
+    <w:p>
+      <w:pPr>
+        <w:jc w:val="center"/>
+        <w:rPr>
+          <w:b/>
+          <w:bCs/>
+          <w:color w:val="404040" w:themeColor="text1" w:themeTint="BF"/>
+        </w:rPr>
+      </w:pPr>
+      <w:r>
+        <w:rPr>
+          <w:b/>
+          <w:bCs/>
+          <w:color w:val="404040" w:themeColor="text1" w:themeTint="BF"/>
+        </w:rPr>
+        <w:t xml:space="preserve">Diagram </w:t>
+      </w:r>
+      <w:r>
+        <w:rPr>
+          <w:b/>
+          <w:bCs/>
+          <w:color w:val="404040" w:themeColor="text1" w:themeTint="BF"/>
+        </w:rPr>
+        <w:t>4</w:t>
+      </w:r>
+      <w:r>
+        <w:rPr>
+          <w:b/>
+          <w:bCs/>
+          <w:color w:val="404040" w:themeColor="text1" w:themeTint="BF"/>
+        </w:rPr>
+        <w:t>. Diagram analityczny UC0</w:t>
+      </w:r>
+      <w:r>
+        <w:rPr>
+          <w:b/>
+          <w:bCs/>
+          <w:color w:val="404040" w:themeColor="text1" w:themeTint="BF"/>
+        </w:rPr>
+        <w:t>4</w:t>
+      </w:r>
+      <w:r>
+        <w:rPr>
+          <w:b/>
+          <w:bCs/>
+          <w:color w:val="404040" w:themeColor="text1" w:themeTint="BF"/>
+        </w:rPr>
+        <w:t>-0</w:t>
+      </w:r>
+      <w:r>
+        <w:rPr>
+          <w:b/>
+          <w:bCs/>
+          <w:color w:val="404040" w:themeColor="text1" w:themeTint="BF"/>
+        </w:rPr>
+        <w:t>7</w:t>
+      </w:r>
+      <w:r>
+        <w:rPr>
+          <w:b/>
+          <w:bCs/>
+          <w:color w:val="404040" w:themeColor="text1" w:themeTint="BF"/>
+        </w:rPr>
+        <w:t xml:space="preserve"> dla systemu informatycznego</w:t>
+      </w:r>
+    </w:p>
+    <w:p>
+      <w:pPr>
+        <w:pStyle w:val="Nagwek2"/>
+      </w:pPr>
+      <w:bookmarkStart w:id="43" w:name="_Toc198151516"/>
+      <w:r>
+        <w:rPr>
+          <w:noProof/>
+        </w:rPr>
+        <w:lastRenderedPageBreak/>
+        <w:drawing>
+          <wp:anchor distT="0" distB="0" distL="114300" distR="114300" simplePos="0" relativeHeight="251667456" behindDoc="0" locked="0" layoutInCell="1" allowOverlap="1" wp14:anchorId="5F4175F6" wp14:editId="6D574C82">
+            <wp:simplePos x="0" y="0"/>
+            <wp:positionH relativeFrom="margin">
+              <wp:align>center</wp:align>
+            </wp:positionH>
+            <wp:positionV relativeFrom="paragraph">
+              <wp:posOffset>395605</wp:posOffset>
+            </wp:positionV>
+            <wp:extent cx="5295900" cy="3982433"/>
+            <wp:effectExtent l="0" t="0" r="0" b="0"/>
+            <wp:wrapSquare wrapText="bothSides"/>
+            <wp:docPr id="39421863" name="Obraz 3"/>
+            <wp:cNvGraphicFramePr>
+              <a:graphicFrameLocks xmlns:a="http://schemas.openxmlformats.org/drawingml/2006/main" noChangeAspect="1"/>
+            </wp:cNvGraphicFramePr>
+            <a:graphic xmlns:a="http://schemas.openxmlformats.org/drawingml/2006/main">
+              <a:graphicData uri="http://schemas.openxmlformats.org/drawingml/2006/picture">
+                <pic:pic xmlns:pic="http://schemas.openxmlformats.org/drawingml/2006/picture">
+                  <pic:nvPicPr>
+                    <pic:cNvPr id="0" name="Picture 5"/>
+                    <pic:cNvPicPr>
+                      <a:picLocks noChangeAspect="1" noChangeArrowheads="1"/>
+                    </pic:cNvPicPr>
+                  </pic:nvPicPr>
+                  <pic:blipFill>
+                    <a:blip r:embed="rId12">
+                      <a:extLst>
+                        <a:ext uri="{28A0092B-C50C-407E-A947-70E740481C1C}">
+                          <a14:useLocalDpi xmlns:a14="http://schemas.microsoft.com/office/drawing/2010/main" val="0"/>
+                        </a:ext>
+                      </a:extLst>
+                    </a:blip>
+                    <a:srcRect/>
+                    <a:stretch>
+                      <a:fillRect/>
+                    </a:stretch>
+                  </pic:blipFill>
+                  <pic:spPr bwMode="auto">
+                    <a:xfrm>
+                      <a:off x="0" y="0"/>
+                      <a:ext cx="5295900" cy="3982433"/>
+                    </a:xfrm>
+                    <a:prstGeom prst="rect">
+                      <a:avLst/>
+                    </a:prstGeom>
+                    <a:noFill/>
+                    <a:ln>
+                      <a:noFill/>
+                    </a:ln>
+                  </pic:spPr>
+                </pic:pic>
+              </a:graphicData>
+            </a:graphic>
+          </wp:anchor>
+        </w:drawing>
+      </w:r>
+      <w:r>
+        <w:t>4.3</w:t>
+      </w:r>
+      <w:r>
+        <w:tab/>
+        <w:t>Diagram analityczny dla przypadków użycia 08-11</w:t>
+      </w:r>
+      <w:bookmarkEnd w:id="43"/>
+    </w:p>
+    <w:p>
+      <w:pPr>
+        <w:spacing w:before="120"/>
+        <w:jc w:val="center"/>
+        <w:rPr>
+          <w:b/>
+          <w:bCs/>
+          <w:color w:val="404040" w:themeColor="text1" w:themeTint="BF"/>
+        </w:rPr>
+      </w:pPr>
+      <w:r>
+        <w:rPr>
+          <w:b/>
+          <w:bCs/>
+          <w:color w:val="404040" w:themeColor="text1" w:themeTint="BF"/>
+        </w:rPr>
+        <w:t xml:space="preserve">Diagram </w:t>
+      </w:r>
+      <w:r>
+        <w:rPr>
+          <w:b/>
+          <w:bCs/>
+          <w:color w:val="404040" w:themeColor="text1" w:themeTint="BF"/>
+        </w:rPr>
+        <w:t>5</w:t>
+      </w:r>
+      <w:r>
+        <w:rPr>
+          <w:b/>
+          <w:bCs/>
+          <w:color w:val="404040" w:themeColor="text1" w:themeTint="BF"/>
+        </w:rPr>
+        <w:t>. Diagram analityczny UC0</w:t>
+      </w:r>
+      <w:r>
+        <w:rPr>
+          <w:b/>
+          <w:bCs/>
+          <w:color w:val="404040" w:themeColor="text1" w:themeTint="BF"/>
+        </w:rPr>
+        <w:t>8</w:t>
+      </w:r>
+      <w:r>
+        <w:rPr>
+          <w:b/>
+          <w:bCs/>
+          <w:color w:val="404040" w:themeColor="text1" w:themeTint="BF"/>
+        </w:rPr>
+        <w:t>-</w:t>
+      </w:r>
+      <w:r>
+        <w:rPr>
+          <w:b/>
+          <w:bCs/>
+          <w:color w:val="404040" w:themeColor="text1" w:themeTint="BF"/>
+        </w:rPr>
+        <w:t>11</w:t>
+      </w:r>
+      <w:r>
+        <w:rPr>
+          <w:b/>
+          <w:bCs/>
+          <w:color w:val="404040" w:themeColor="text1" w:themeTint="BF"/>
+        </w:rPr>
+        <w:t xml:space="preserve"> dla systemu informatycznego</w:t>
+      </w:r>
+    </w:p>
+    <w:p>
+      <w:pPr>
+        <w:pStyle w:val="Nagwek2"/>
+      </w:pPr>
+      <w:bookmarkStart w:id="44" w:name="_Toc198151517"/>
+      <w:r>
+        <w:t>4.4</w:t>
+      </w:r>
+      <w:r>
+        <w:tab/>
+        <w:t xml:space="preserve">Diagram analityczny dla przypadków użycia </w:t>
+      </w:r>
+      <w:r>
+        <w:t>12</w:t>
+      </w:r>
+      <w:r>
+        <w:t>-1</w:t>
+      </w:r>
+      <w:r>
+        <w:t>4</w:t>
+      </w:r>
+      <w:bookmarkEnd w:id="44"/>
+    </w:p>
+    <w:p>
+      <w:r>
+        <w:rPr>
+          <w:noProof/>
+        </w:rPr>
+        <w:drawing>
+          <wp:inline distT="0" distB="0" distL="0" distR="0" wp14:anchorId="491F17E1" wp14:editId="48E3E7EE">
+            <wp:extent cx="5760720" cy="3161665"/>
+            <wp:effectExtent l="0" t="0" r="0" b="635"/>
+            <wp:docPr id="780368622" name="Obraz 4"/>
+            <wp:cNvGraphicFramePr>
+              <a:graphicFrameLocks xmlns:a="http://schemas.openxmlformats.org/drawingml/2006/main" noChangeAspect="1"/>
+            </wp:cNvGraphicFramePr>
+            <a:graphic xmlns:a="http://schemas.openxmlformats.org/drawingml/2006/main">
+              <a:graphicData uri="http://schemas.openxmlformats.org/drawingml/2006/picture">
+                <pic:pic xmlns:pic="http://schemas.openxmlformats.org/drawingml/2006/picture">
+                  <pic:nvPicPr>
+                    <pic:cNvPr id="0" name="Picture 7"/>
+                    <pic:cNvPicPr>
+                      <a:picLocks noChangeAspect="1" noChangeArrowheads="1"/>
+                    </pic:cNvPicPr>
+                  </pic:nvPicPr>
+                  <pic:blipFill>
+                    <a:blip r:embed="rId13">
+                      <a:extLst>
+                        <a:ext uri="{28A0092B-C50C-407E-A947-70E740481C1C}">
+                          <a14:useLocalDpi xmlns:a14="http://schemas.microsoft.com/office/drawing/2010/main" val="0"/>
+                        </a:ext>
+                      </a:extLst>
+                    </a:blip>
+                    <a:srcRect/>
+                    <a:stretch>
+                      <a:fillRect/>
+                    </a:stretch>
+                  </pic:blipFill>
+                  <pic:spPr bwMode="auto">
+                    <a:xfrm>
+                      <a:off x="0" y="0"/>
+                      <a:ext cx="5760720" cy="3161665"/>
+                    </a:xfrm>
+                    <a:prstGeom prst="rect">
+                      <a:avLst/>
+                    </a:prstGeom>
+                    <a:noFill/>
+                    <a:ln>
+                      <a:noFill/>
+                    </a:ln>
+                  </pic:spPr>
+                </pic:pic>
+              </a:graphicData>
+            </a:graphic>
+          </wp:inline>
+        </w:drawing>
+      </w:r>
+    </w:p>
+    <w:p>
+      <w:pPr>
+        <w:jc w:val="center"/>
+        <w:rPr>
+          <w:b/>
+          <w:bCs/>
+          <w:color w:val="404040" w:themeColor="text1" w:themeTint="BF"/>
+        </w:rPr>
+      </w:pPr>
+      <w:r>
+        <w:rPr>
+          <w:b/>
+          <w:bCs/>
+          <w:color w:val="404040" w:themeColor="text1" w:themeTint="BF"/>
+        </w:rPr>
+        <w:t xml:space="preserve">Diagram </w:t>
+      </w:r>
+      <w:r>
+        <w:rPr>
+          <w:b/>
+          <w:bCs/>
+          <w:color w:val="404040" w:themeColor="text1" w:themeTint="BF"/>
+        </w:rPr>
+        <w:t>6</w:t>
+      </w:r>
+      <w:r>
+        <w:rPr>
+          <w:b/>
+          <w:bCs/>
+          <w:color w:val="404040" w:themeColor="text1" w:themeTint="BF"/>
+        </w:rPr>
+        <w:t>. Diagram analityczny UC</w:t>
+      </w:r>
+      <w:r>
+        <w:rPr>
+          <w:b/>
+          <w:bCs/>
+          <w:color w:val="404040" w:themeColor="text1" w:themeTint="BF"/>
+        </w:rPr>
+        <w:t>12</w:t>
+      </w:r>
+      <w:r>
+        <w:rPr>
+          <w:b/>
+          <w:bCs/>
+          <w:color w:val="404040" w:themeColor="text1" w:themeTint="BF"/>
+        </w:rPr>
+        <w:t>-</w:t>
+      </w:r>
+      <w:r>
+        <w:rPr>
+          <w:b/>
+          <w:bCs/>
+          <w:color w:val="404040" w:themeColor="text1" w:themeTint="BF"/>
+        </w:rPr>
+        <w:t>1</w:t>
+      </w:r>
+      <w:r>
+        <w:rPr>
+          <w:b/>
+          <w:bCs/>
+          <w:color w:val="404040" w:themeColor="text1" w:themeTint="BF"/>
+        </w:rPr>
+        <w:t>4</w:t>
+      </w:r>
+      <w:r>
+        <w:rPr>
+          <w:b/>
+          <w:bCs/>
+          <w:color w:val="404040" w:themeColor="text1" w:themeTint="BF"/>
+        </w:rPr>
+        <w:t xml:space="preserve"> dla systemu informatycznego</w:t>
+      </w:r>
+    </w:p>
+    <w:p>
+      <w:pPr>
+        <w:pStyle w:val="Nagwek1"/>
+      </w:pPr>
+      <w:bookmarkStart w:id="45" w:name="_Toc198151518"/>
+      <w:bookmarkStart w:id="46" w:name="_Hlk198151691"/>
+      <w:bookmarkEnd w:id="40"/>
+      <w:r>
+        <w:lastRenderedPageBreak/>
+        <w:t>5. Modelowanie danych</w:t>
+      </w:r>
+      <w:bookmarkEnd w:id="45"/>
+    </w:p>
+    <w:p>
+      <w:pPr>
+        <w:pStyle w:val="Nagwek2"/>
+      </w:pPr>
+      <w:bookmarkStart w:id="47" w:name="_Toc198151519"/>
+      <w:r>
+        <w:t>5.1</w:t>
+      </w:r>
+      <w:r>
+        <w:tab/>
+        <w:t>Konceptualny diagram klas dla systemu informatycznego</w:t>
+      </w:r>
+      <w:bookmarkEnd w:id="47"/>
+    </w:p>
+    <w:p>
+      <w:pPr>
+        <w:pStyle w:val="Nagwek3"/>
+      </w:pPr>
+      <w:bookmarkStart w:id="48" w:name="_Toc198151520"/>
+      <w:r>
+        <w:t>5.1.1</w:t>
+      </w:r>
+      <w:r>
+        <w:tab/>
+        <w:t>Cel diagramu</w:t>
+      </w:r>
+      <w:bookmarkEnd w:id="48"/>
+    </w:p>
+    <w:p>
+      <w:pPr>
+        <w:ind w:left="708"/>
+      </w:pPr>
+      <w:r>
+        <w:rPr>
+          <w:noProof/>
+        </w:rPr>
+        <w:drawing>
+          <wp:anchor distT="0" distB="0" distL="114300" distR="114300" simplePos="0" relativeHeight="251661312" behindDoc="0" locked="0" layoutInCell="1" allowOverlap="1" wp14:anchorId="601EEAAE" wp14:editId="4D6EF156">
+            <wp:simplePos x="0" y="0"/>
+            <wp:positionH relativeFrom="margin">
+              <wp:align>center</wp:align>
+            </wp:positionH>
+            <wp:positionV relativeFrom="paragraph">
+              <wp:posOffset>862965</wp:posOffset>
+            </wp:positionV>
+            <wp:extent cx="6829425" cy="3467100"/>
+            <wp:effectExtent l="0" t="0" r="9525" b="0"/>
+            <wp:wrapTopAndBottom/>
+            <wp:docPr id="1816274943" name="Obraz 1"/>
+            <wp:cNvGraphicFramePr>
+              <a:graphicFrameLocks xmlns:a="http://schemas.openxmlformats.org/drawingml/2006/main" noChangeAspect="1"/>
+            </wp:cNvGraphicFramePr>
+            <a:graphic xmlns:a="http://schemas.openxmlformats.org/drawingml/2006/main">
+              <a:graphicData uri="http://schemas.openxmlformats.org/drawingml/2006/picture">
+                <pic:pic xmlns:pic="http://schemas.openxmlformats.org/drawingml/2006/picture">
+                  <pic:nvPicPr>
+                    <pic:cNvPr id="0" name="Picture 1"/>
+                    <pic:cNvPicPr>
+                      <a:picLocks noChangeAspect="1" noChangeArrowheads="1"/>
+                    </pic:cNvPicPr>
+                  </pic:nvPicPr>
+                  <pic:blipFill>
+                    <a:blip r:embed="rId14">
+                      <a:extLst>
+                        <a:ext uri="{28A0092B-C50C-407E-A947-70E740481C1C}">
+                          <a14:useLocalDpi xmlns:a14="http://schemas.microsoft.com/office/drawing/2010/main" val="0"/>
+                        </a:ext>
+                      </a:extLst>
+                    </a:blip>
+                    <a:srcRect/>
+                    <a:stretch>
+                      <a:fillRect/>
+                    </a:stretch>
+                  </pic:blipFill>
+                  <pic:spPr bwMode="auto">
+                    <a:xfrm>
+                      <a:off x="0" y="0"/>
+                      <a:ext cx="6829425" cy="3467100"/>
                     </a:xfrm>
                     <a:prstGeom prst="rect">
                       <a:avLst/>
@@ -8129,14 +9073,30 @@
           <w:bCs/>
           <w:color w:val="404040" w:themeColor="text1" w:themeTint="BF"/>
         </w:rPr>
-        <w:t>Diagram 3. Konceptualny diagram klas dla systemu informatycznego</w:t>
+        <w:t xml:space="preserve">Diagram </w:t>
+      </w:r>
+      <w:r>
+        <w:rPr>
+          <w:b/>
+          <w:bCs/>
+          <w:color w:val="404040" w:themeColor="text1" w:themeTint="BF"/>
+        </w:rPr>
+        <w:t>7</w:t>
+      </w:r>
+      <w:r>
+        <w:rPr>
+          <w:b/>
+          <w:bCs/>
+          <w:color w:val="404040" w:themeColor="text1" w:themeTint="BF"/>
+        </w:rPr>
+        <w:t>. Konceptualny diagram klas dla systemu informatycznego</w:t>
       </w:r>
     </w:p>
     <w:p>
       <w:pPr>
         <w:pStyle w:val="Nagwek3"/>
       </w:pPr>
-      <w:bookmarkStart w:id="31" w:name="_Toc198058468"/>
+      <w:bookmarkStart w:id="49" w:name="_Toc198151521"/>
       <w:r>
         <w:t>5.1.2</w:t>
       </w:r>
@@ -8144,7 +9104,7 @@
         <w:tab/>
         <w:t>Główne klasy i ich rola</w:t>
       </w:r>
-      <w:bookmarkEnd w:id="31"/>
+      <w:bookmarkEnd w:id="49"/>
     </w:p>
     <w:p>
       <w:pPr>
@@ -8854,7 +9814,7 @@
       <w:pPr>
         <w:pStyle w:val="Nagwek3"/>
       </w:pPr>
-      <w:bookmarkStart w:id="32" w:name="_Toc198058469"/>
+      <w:bookmarkStart w:id="50" w:name="_Toc198151522"/>
       <w:r>
         <w:lastRenderedPageBreak/>
         <w:t>5.1.3</w:t>
@@ -8863,7 +9823,7 @@
         <w:tab/>
         <w:t>Relacje między klasami</w:t>
       </w:r>
-      <w:bookmarkEnd w:id="32"/>
+      <w:bookmarkEnd w:id="50"/>
     </w:p>
     <w:p>
       <w:pPr>
@@ -9113,13 +10073,13 @@
         <w:pStyle w:val="Nagwek2"/>
         <w:spacing w:before="240"/>
       </w:pPr>
-      <w:bookmarkStart w:id="33" w:name="_Toc198058470"/>
+      <w:bookmarkStart w:id="51" w:name="_Toc198151523"/>
       <w:r>
         <w:rPr>
           <w:noProof/>
         </w:rPr>
         <w:drawing>
-          <wp:anchor distT="0" distB="0" distL="114300" distR="114300" simplePos="0" relativeHeight="251662336" behindDoc="0" locked="0" layoutInCell="1" allowOverlap="1" wp14:anchorId="24CC84D4" wp14:editId="55109254">
+          <wp:anchor distT="0" distB="0" distL="114300" distR="114300" simplePos="0" relativeHeight="251662336" behindDoc="0" locked="0" layoutInCell="1" allowOverlap="1" wp14:anchorId="24CC84D4" wp14:editId="01E4A22F">
             <wp:simplePos x="0" y="0"/>
             <wp:positionH relativeFrom="margin">
               <wp:align>center</wp:align>
@@ -9144,7 +10104,7 @@
                     </pic:cNvPicPr>
                   </pic:nvPicPr>
                   <pic:blipFill>
-                    <a:blip r:embed="rId12">
+                    <a:blip r:embed="rId15">
                       <a:extLst>
                         <a:ext uri="{28A0092B-C50C-407E-A947-70E740481C1C}">
                           <a14:useLocalDpi xmlns:a14="http://schemas.microsoft.com/office/drawing/2010/main" val="0"/>
@@ -9188,7 +10148,7 @@
         <w:tab/>
         <w:t>Diagram obiektów dla systemu informatycznego</w:t>
       </w:r>
-      <w:bookmarkEnd w:id="33"/>
+      <w:bookmarkEnd w:id="51"/>
     </w:p>
     <w:p>
       <w:pPr>
@@ -9214,7 +10174,7 @@
           <w:bCs/>
           <w:color w:val="404040" w:themeColor="text1" w:themeTint="BF"/>
         </w:rPr>
-        <w:t>4</w:t>
+        <w:t>8</w:t>
       </w:r>
       <w:r>
         <w:rPr>
@@ -9229,7 +10189,7 @@
       <w:pPr>
         <w:pStyle w:val="Nagwek3"/>
       </w:pPr>
-      <w:bookmarkStart w:id="34" w:name="_Toc198058471"/>
+      <w:bookmarkStart w:id="52" w:name="_Toc198151524"/>
       <w:r>
         <w:t>5.2.1</w:t>
       </w:r>
@@ -9237,7 +10197,7 @@
         <w:tab/>
         <w:t>Opis diagramu</w:t>
       </w:r>
-      <w:bookmarkEnd w:id="34"/>
+      <w:bookmarkEnd w:id="52"/>
     </w:p>
     <w:p>
       <w:pPr>
@@ -10314,18 +11274,19 @@
       <w:pPr>
         <w:pStyle w:val="Nagwek1"/>
       </w:pPr>
-      <w:bookmarkStart w:id="35" w:name="_Toc198058472"/>
+      <w:bookmarkStart w:id="53" w:name="_Toc198151525"/>
+      <w:bookmarkEnd w:id="46"/>
       <w:r>
         <w:lastRenderedPageBreak/>
         <w:t>6. Projektowanie danych</w:t>
       </w:r>
-      <w:bookmarkEnd w:id="35"/>
+      <w:bookmarkEnd w:id="53"/>
     </w:p>
     <w:p>
       <w:pPr>
         <w:pStyle w:val="Nagwek2"/>
       </w:pPr>
-      <w:bookmarkStart w:id="36" w:name="_Toc198058473"/>
+      <w:bookmarkStart w:id="54" w:name="_Toc198151526"/>
       <w:r>
         <w:t>6.1</w:t>
       </w:r>
@@ -10333,28 +11294,28 @@
         <w:tab/>
         <w:t>Implementacyjny diagram klas dla systemu informatycznego</w:t>
       </w:r>
-      <w:bookmarkEnd w:id="36"/>
+      <w:bookmarkEnd w:id="54"/>
     </w:p>
     <w:p>
       <w:pPr>
         <w:pStyle w:val="Nagwek3"/>
       </w:pPr>
-      <w:bookmarkStart w:id="37" w:name="_Toc198058474"/>
+      <w:bookmarkStart w:id="55" w:name="_Toc198151527"/>
       <w:r>
         <w:rPr>
           <w:noProof/>
         </w:rPr>
         <w:drawing>
-          <wp:anchor distT="0" distB="0" distL="114300" distR="114300" simplePos="0" relativeHeight="251664384" behindDoc="0" locked="0" layoutInCell="1" allowOverlap="1" wp14:anchorId="739042C8" wp14:editId="005ED7D0">
+          <wp:anchor distT="0" distB="0" distL="114300" distR="114300" simplePos="0" relativeHeight="251664384" behindDoc="0" locked="0" layoutInCell="1" allowOverlap="1" wp14:anchorId="739042C8" wp14:editId="00182523">
             <wp:simplePos x="0" y="0"/>
             <wp:positionH relativeFrom="margin">
               <wp:align>center</wp:align>
             </wp:positionH>
             <wp:positionV relativeFrom="paragraph">
-              <wp:posOffset>320675</wp:posOffset>
+              <wp:posOffset>387350</wp:posOffset>
             </wp:positionV>
-            <wp:extent cx="6844665" cy="4857750"/>
-            <wp:effectExtent l="0" t="0" r="0" b="0"/>
+            <wp:extent cx="6581775" cy="4671060"/>
+            <wp:effectExtent l="0" t="0" r="9525" b="0"/>
             <wp:wrapTopAndBottom/>
             <wp:docPr id="503289796" name="Obraz 1"/>
             <wp:cNvGraphicFramePr>
@@ -10370,7 +11331,7 @@
                     </pic:cNvPicPr>
                   </pic:nvPicPr>
                   <pic:blipFill>
-                    <a:blip r:embed="rId13">
+                    <a:blip r:embed="rId16">
                       <a:extLst>
                         <a:ext uri="{28A0092B-C50C-407E-A947-70E740481C1C}">
                           <a14:useLocalDpi xmlns:a14="http://schemas.microsoft.com/office/drawing/2010/main" val="0"/>
@@ -10385,7 +11346,7 @@
                   <pic:spPr bwMode="auto">
                     <a:xfrm>
                       <a:off x="0" y="0"/>
-                      <a:ext cx="6844665" cy="4857750"/>
+                      <a:ext cx="6581775" cy="4671060"/>
                     </a:xfrm>
                     <a:prstGeom prst="rect">
                       <a:avLst/>
@@ -10414,7 +11375,7 @@
         <w:tab/>
         <w:t>Opis diagramu</w:t>
       </w:r>
-      <w:bookmarkEnd w:id="37"/>
+      <w:bookmarkEnd w:id="55"/>
     </w:p>
     <w:p>
       <w:pPr>
@@ -10431,7 +11392,23 @@
           <w:bCs/>
           <w:color w:val="404040" w:themeColor="text1" w:themeTint="BF"/>
         </w:rPr>
-        <w:t>Diagram 5. Implementacyjny diagram klas dla systemu informatycznego</w:t>
+        <w:t xml:space="preserve">Diagram </w:t>
+      </w:r>
+      <w:r>
+        <w:rPr>
+          <w:b/>
+          <w:bCs/>
+          <w:color w:val="404040" w:themeColor="text1" w:themeTint="BF"/>
+        </w:rPr>
+        <w:t>9</w:t>
+      </w:r>
+      <w:r>
+        <w:rPr>
+          <w:b/>
+          <w:bCs/>
+          <w:color w:val="404040" w:themeColor="text1" w:themeTint="BF"/>
+        </w:rPr>
+        <w:t>. Implementacyjny diagram klas dla systemu informatycznego</w:t>
       </w:r>
     </w:p>
     <w:p>
@@ -10446,11 +11423,11 @@
       <w:pPr>
         <w:pStyle w:val="Nagwek3"/>
       </w:pPr>
-      <w:bookmarkStart w:id="38" w:name="_Toc198058475"/>
+      <w:bookmarkStart w:id="56" w:name="_Toc198151528"/>
       <w:r>
         <w:t>6.1.2 Komponenty systemu</w:t>
       </w:r>
-      <w:bookmarkEnd w:id="38"/>
+      <w:bookmarkEnd w:id="56"/>
     </w:p>
     <w:p>
       <w:pPr>
@@ -11260,7 +12237,7 @@
       <w:pPr>
         <w:pStyle w:val="Nagwek3"/>
       </w:pPr>
-      <w:bookmarkStart w:id="39" w:name="_Toc198058476"/>
+      <w:bookmarkStart w:id="57" w:name="_Toc198151529"/>
       <w:r>
         <w:t>6.1.3</w:t>
       </w:r>
@@ -11270,15 +12247,12 @@
       <w:r>
         <w:t>Relacje między klasami</w:t>
       </w:r>
-      <w:bookmarkEnd w:id="39"/>
-    </w:p>
-    <w:p>
-      <w:pPr>
-        <w:numPr>
-          <w:ilvl w:val="0"/>
-          <w:numId w:val="60"/>
-        </w:numPr>
+      <w:bookmarkEnd w:id="57"/>
+    </w:p>
+    <w:p>
+      <w:pPr>
         <w:spacing w:after="0"/>
+        <w:ind w:left="720"/>
       </w:pPr>
       <w:r>
         <w:t>Wiele relacji ma charakter opcjonalny (0..1, 0..*), co pozwala odwzorować rzeczywiste scenariusze, takie jak brak reklamacji czy brak przypisanego kuriera.</w:t>
@@ -11286,11 +12260,8 @@
     </w:p>
     <w:p>
       <w:pPr>
-        <w:numPr>
-          <w:ilvl w:val="0"/>
-          <w:numId w:val="60"/>
-        </w:numPr>
         <w:spacing w:after="0"/>
+        <w:ind w:left="720"/>
       </w:pPr>
       <w:r>
         <w:t>Diagram implementacyjny opiera się na zasadach modelowania obiektowego, co sprzyja przejrzystej i skalowalnej strukturze kodu.</w:t>
@@ -11300,7 +12271,7 @@
       <w:pPr>
         <w:pStyle w:val="Nagwek2"/>
       </w:pPr>
-      <w:bookmarkStart w:id="40" w:name="_Toc198058477"/>
+      <w:bookmarkStart w:id="58" w:name="_Toc198151530"/>
       <w:r>
         <w:lastRenderedPageBreak/>
         <w:t>6.2</w:t>
@@ -11309,13 +12280,13 @@
         <w:tab/>
         <w:t>Projekt relacyjnej bazy danych</w:t>
       </w:r>
-      <w:bookmarkEnd w:id="40"/>
+      <w:bookmarkEnd w:id="58"/>
     </w:p>
     <w:p>
       <w:pPr>
         <w:pStyle w:val="Nagwek3"/>
       </w:pPr>
-      <w:bookmarkStart w:id="41" w:name="_Toc198058478"/>
+      <w:bookmarkStart w:id="59" w:name="_Toc198151531"/>
       <w:r>
         <w:rPr>
           <w:noProof/>
@@ -11346,7 +12317,7 @@
                     </pic:cNvPicPr>
                   </pic:nvPicPr>
                   <pic:blipFill rotWithShape="1">
-                    <a:blip r:embed="rId14">
+                    <a:blip r:embed="rId17">
                       <a:extLst>
                         <a:ext uri="{28A0092B-C50C-407E-A947-70E740481C1C}">
                           <a14:useLocalDpi xmlns:a14="http://schemas.microsoft.com/office/drawing/2010/main" val="0"/>
@@ -11393,7 +12364,7 @@
         <w:tab/>
         <w:t>Opis projektu relacyjnej bazy danych</w:t>
       </w:r>
-      <w:bookmarkEnd w:id="41"/>
+      <w:bookmarkEnd w:id="59"/>
       <w:r>
         <w:t xml:space="preserve"> </w:t>
       </w:r>
@@ -11414,10 +12385,29 @@
           <w:bCs/>
           <w:color w:val="404040" w:themeColor="text1" w:themeTint="BF"/>
         </w:rPr>
-        <w:t>Diagram 6. Projekt relacyjnej bazy danych dla systemu informatycznego</w:t>
-      </w:r>
-    </w:p>
-    <w:p>
+        <w:t xml:space="preserve">Diagram </w:t>
+      </w:r>
+      <w:r>
+        <w:rPr>
+          <w:b/>
+          <w:bCs/>
+          <w:color w:val="404040" w:themeColor="text1" w:themeTint="BF"/>
+        </w:rPr>
+        <w:t>10</w:t>
+      </w:r>
+      <w:r>
+        <w:rPr>
+          <w:b/>
+          <w:bCs/>
+          <w:color w:val="404040" w:themeColor="text1" w:themeTint="BF"/>
+        </w:rPr>
+        <w:t>. Projekt relacyjnej bazy danych dla systemu informatycznego</w:t>
+      </w:r>
+    </w:p>
+    <w:p>
+      <w:pPr>
+        <w:ind w:left="708"/>
+      </w:pPr>
       <w:r>
         <w:t>Projektowana relacyjna baza danych stanowi fundament systemu do obsługi usług logistycznych z wykorzystaniem automatów paczkowych, sortowni oraz dostaw kurierskich. Celem projektu było stworzenie kompletnej, spójnej i rozszerzalnej struktury danych, która umożliwia pełną obsługę przesyłek – od momentu nadania aż po doręczenie, wraz z uwzględnieniem płatności, reklamacji i zwrotów.</w:t>
       </w:r>
@@ -11431,7 +12421,7 @@
       <w:pPr>
         <w:pStyle w:val="Nagwek3"/>
       </w:pPr>
-      <w:bookmarkStart w:id="42" w:name="_Toc198058479"/>
+      <w:bookmarkStart w:id="60" w:name="_Toc198151532"/>
       <w:r>
         <w:lastRenderedPageBreak/>
         <w:t>6.2.2</w:t>
@@ -11440,7 +12430,7 @@
         <w:tab/>
         <w:t>Struktura bazy danych</w:t>
       </w:r>
-      <w:bookmarkEnd w:id="42"/>
+      <w:bookmarkEnd w:id="60"/>
     </w:p>
     <w:p>
       <w:pPr>
@@ -11454,7 +12444,7 @@
       <w:pPr>
         <w:pStyle w:val="Nagwek3"/>
       </w:pPr>
-      <w:bookmarkStart w:id="43" w:name="_Toc198058480"/>
+      <w:bookmarkStart w:id="61" w:name="_Toc198151533"/>
       <w:r>
         <w:t>6.2.3</w:t>
       </w:r>
@@ -11462,7 +12452,7 @@
         <w:tab/>
         <w:t>Główne obszary funkcjonalne</w:t>
       </w:r>
-      <w:bookmarkEnd w:id="43"/>
+      <w:bookmarkEnd w:id="61"/>
     </w:p>
     <w:p>
       <w:pPr>
@@ -11655,7 +12645,7 @@
       <w:pPr>
         <w:pStyle w:val="Nagwek3"/>
       </w:pPr>
-      <w:bookmarkStart w:id="44" w:name="_Toc198058481"/>
+      <w:bookmarkStart w:id="62" w:name="_Toc198151534"/>
       <w:r>
         <w:lastRenderedPageBreak/>
         <w:t>6.2.4</w:t>
@@ -11666,7 +12656,7 @@
       <w:r>
         <w:t>Kluczowe cechy projektu</w:t>
       </w:r>
-      <w:bookmarkEnd w:id="44"/>
+      <w:bookmarkEnd w:id="62"/>
     </w:p>
     <w:p>
       <w:pPr>
@@ -11734,7 +12724,7 @@
       </w:r>
     </w:p>
     <w:sectPr>
-      <w:footerReference w:type="default" r:id="rId15"/>
+      <w:footerReference w:type="default" r:id="rId18"/>
       <w:pgSz w:w="11906" w:h="16838"/>
       <w:pgMar w:top="1417" w:right="1417" w:bottom="1417" w:left="1417" w:header="708" w:footer="708" w:gutter="0"/>
       <w:cols w:space="708"/>
@@ -11810,7 +12800,7 @@
           <w:t>2</w:t>
         </w:r>
         <w:r>
-          <w:t>6</w:t>
+          <w:t>7</w:t>
         </w:r>
       </w:p>
     </w:sdtContent>

</xml_diff>